<commit_message>
New Open Journal sample .docx files
Signed-off-by: achaccha <minjun12378@gmail.com>
</commit_message>
<xml_diff>
--- a/doc/Template/OpenJournal Template.docx
+++ b/doc/Template/OpenJournal Template.docx
@@ -5,7 +5,7 @@
     <w:p>
       <w:pPr>
         <w:pStyle w:val="hstyle0"/>
-        <w:framePr w:w="9531" w:h="13674" w:hSpace="142" w:wrap="around" w:vAnchor="text" w:hAnchor="page" w:x="1263" w:y="186"/>
+        <w:framePr w:w="9531" w:h="13674" w:hSpace="142" w:wrap="around" w:vAnchor="text" w:hAnchor="page" w:x="1342" w:y="201"/>
         <w:pBdr>
           <w:top w:val="single" w:sz="4" w:space="1" w:color="auto" w:shadow="1"/>
           <w:left w:val="single" w:sz="4" w:space="4" w:color="auto" w:shadow="1"/>
@@ -41,7 +41,7 @@
     <w:p>
       <w:pPr>
         <w:pStyle w:val="hstyle0"/>
-        <w:framePr w:w="9531" w:h="13674" w:hSpace="142" w:wrap="around" w:vAnchor="text" w:hAnchor="page" w:x="1263" w:y="186"/>
+        <w:framePr w:w="9531" w:h="13674" w:hSpace="142" w:wrap="around" w:vAnchor="text" w:hAnchor="page" w:x="1342" w:y="201"/>
         <w:pBdr>
           <w:top w:val="single" w:sz="4" w:space="1" w:color="auto" w:shadow="1"/>
           <w:left w:val="single" w:sz="4" w:space="4" w:color="auto" w:shadow="1"/>
@@ -82,7 +82,7 @@
     <w:p>
       <w:pPr>
         <w:pStyle w:val="hstyle0"/>
-        <w:framePr w:w="9531" w:h="13674" w:hSpace="142" w:wrap="around" w:vAnchor="text" w:hAnchor="page" w:x="1263" w:y="186"/>
+        <w:framePr w:w="9531" w:h="13674" w:hSpace="142" w:wrap="around" w:vAnchor="text" w:hAnchor="page" w:x="1342" w:y="201"/>
         <w:pBdr>
           <w:top w:val="single" w:sz="4" w:space="1" w:color="auto" w:shadow="1"/>
           <w:left w:val="single" w:sz="4" w:space="4" w:color="auto" w:shadow="1"/>
@@ -100,7 +100,7 @@
     <w:p>
       <w:pPr>
         <w:pStyle w:val="hstyle0"/>
-        <w:framePr w:w="9531" w:h="13674" w:hSpace="142" w:wrap="around" w:vAnchor="text" w:hAnchor="page" w:x="1263" w:y="186"/>
+        <w:framePr w:w="9531" w:h="13674" w:hSpace="142" w:wrap="around" w:vAnchor="text" w:hAnchor="page" w:x="1342" w:y="201"/>
         <w:pBdr>
           <w:top w:val="single" w:sz="4" w:space="1" w:color="auto" w:shadow="1"/>
           <w:left w:val="single" w:sz="4" w:space="4" w:color="auto" w:shadow="1"/>
@@ -142,7 +142,7 @@
     <w:p>
       <w:pPr>
         <w:pStyle w:val="hstyle0"/>
-        <w:framePr w:w="9531" w:h="13674" w:hSpace="142" w:wrap="around" w:vAnchor="text" w:hAnchor="page" w:x="1263" w:y="186"/>
+        <w:framePr w:w="9531" w:h="13674" w:hSpace="142" w:wrap="around" w:vAnchor="text" w:hAnchor="page" w:x="1342" w:y="201"/>
         <w:pBdr>
           <w:top w:val="single" w:sz="4" w:space="1" w:color="auto" w:shadow="1"/>
           <w:left w:val="single" w:sz="4" w:space="4" w:color="auto" w:shadow="1"/>
@@ -190,7 +190,7 @@
     <w:p>
       <w:pPr>
         <w:pStyle w:val="hstyle0"/>
-        <w:framePr w:w="9531" w:h="13674" w:hSpace="142" w:wrap="around" w:vAnchor="text" w:hAnchor="page" w:x="1263" w:y="186"/>
+        <w:framePr w:w="9531" w:h="13674" w:hSpace="142" w:wrap="around" w:vAnchor="text" w:hAnchor="page" w:x="1342" w:y="201"/>
         <w:pBdr>
           <w:top w:val="single" w:sz="4" w:space="1" w:color="auto" w:shadow="1"/>
           <w:left w:val="single" w:sz="4" w:space="4" w:color="auto" w:shadow="1"/>
@@ -214,7 +214,7 @@
     <w:p>
       <w:pPr>
         <w:pStyle w:val="hstyle0"/>
-        <w:framePr w:w="9531" w:h="13674" w:hSpace="142" w:wrap="around" w:vAnchor="text" w:hAnchor="page" w:x="1263" w:y="186"/>
+        <w:framePr w:w="9531" w:h="13674" w:hSpace="142" w:wrap="around" w:vAnchor="text" w:hAnchor="page" w:x="1342" w:y="201"/>
         <w:pBdr>
           <w:top w:val="single" w:sz="4" w:space="1" w:color="auto" w:shadow="1"/>
           <w:left w:val="single" w:sz="4" w:space="4" w:color="auto" w:shadow="1"/>
@@ -244,7 +244,7 @@
     <w:p>
       <w:pPr>
         <w:pStyle w:val="hstyle0"/>
-        <w:framePr w:w="9531" w:h="13674" w:hSpace="142" w:wrap="around" w:vAnchor="text" w:hAnchor="page" w:x="1263" w:y="186"/>
+        <w:framePr w:w="9531" w:h="13674" w:hSpace="142" w:wrap="around" w:vAnchor="text" w:hAnchor="page" w:x="1342" w:y="201"/>
         <w:pBdr>
           <w:top w:val="single" w:sz="4" w:space="1" w:color="auto" w:shadow="1"/>
           <w:left w:val="single" w:sz="4" w:space="4" w:color="auto" w:shadow="1"/>
@@ -300,7 +300,7 @@
     <w:p>
       <w:pPr>
         <w:pStyle w:val="hstyle0"/>
-        <w:framePr w:w="9531" w:h="13674" w:hSpace="142" w:wrap="around" w:vAnchor="text" w:hAnchor="page" w:x="1263" w:y="186"/>
+        <w:framePr w:w="9531" w:h="13674" w:hSpace="142" w:wrap="around" w:vAnchor="text" w:hAnchor="page" w:x="1342" w:y="201"/>
         <w:pBdr>
           <w:top w:val="single" w:sz="4" w:space="1" w:color="auto" w:shadow="1"/>
           <w:left w:val="single" w:sz="4" w:space="4" w:color="auto" w:shadow="1"/>
@@ -330,7 +330,7 @@
     <w:p>
       <w:pPr>
         <w:pStyle w:val="hstyle0"/>
-        <w:framePr w:w="9531" w:h="13674" w:hSpace="142" w:wrap="around" w:vAnchor="text" w:hAnchor="page" w:x="1263" w:y="186"/>
+        <w:framePr w:w="9531" w:h="13674" w:hSpace="142" w:wrap="around" w:vAnchor="text" w:hAnchor="page" w:x="1342" w:y="201"/>
         <w:pBdr>
           <w:top w:val="single" w:sz="4" w:space="1" w:color="auto" w:shadow="1"/>
           <w:left w:val="single" w:sz="4" w:space="4" w:color="auto" w:shadow="1"/>
@@ -374,7 +374,7 @@
     <w:p>
       <w:pPr>
         <w:pStyle w:val="hstyle0"/>
-        <w:framePr w:w="9531" w:h="13674" w:hSpace="142" w:wrap="around" w:vAnchor="text" w:hAnchor="page" w:x="1263" w:y="186"/>
+        <w:framePr w:w="9531" w:h="13674" w:hSpace="142" w:wrap="around" w:vAnchor="text" w:hAnchor="page" w:x="1342" w:y="201"/>
         <w:pBdr>
           <w:top w:val="single" w:sz="4" w:space="1" w:color="auto" w:shadow="1"/>
           <w:left w:val="single" w:sz="4" w:space="4" w:color="auto" w:shadow="1"/>
@@ -425,7 +425,7 @@
     <w:p>
       <w:pPr>
         <w:pStyle w:val="hstyle0"/>
-        <w:framePr w:w="9531" w:h="13674" w:hSpace="142" w:wrap="around" w:vAnchor="text" w:hAnchor="page" w:x="1263" w:y="186"/>
+        <w:framePr w:w="9531" w:h="13674" w:hSpace="142" w:wrap="around" w:vAnchor="text" w:hAnchor="page" w:x="1342" w:y="201"/>
         <w:pBdr>
           <w:top w:val="single" w:sz="4" w:space="1" w:color="auto" w:shadow="1"/>
           <w:left w:val="single" w:sz="4" w:space="4" w:color="auto" w:shadow="1"/>
@@ -467,7 +467,7 @@
     <w:p>
       <w:pPr>
         <w:pStyle w:val="hstyle0"/>
-        <w:framePr w:w="9531" w:h="13674" w:hSpace="142" w:wrap="around" w:vAnchor="text" w:hAnchor="page" w:x="1263" w:y="186"/>
+        <w:framePr w:w="9531" w:h="13674" w:hSpace="142" w:wrap="around" w:vAnchor="text" w:hAnchor="page" w:x="1342" w:y="201"/>
         <w:pBdr>
           <w:top w:val="single" w:sz="4" w:space="1" w:color="auto" w:shadow="1"/>
           <w:left w:val="single" w:sz="4" w:space="4" w:color="auto" w:shadow="1"/>
@@ -505,7 +505,7 @@
     <w:p>
       <w:pPr>
         <w:pStyle w:val="hstyle0"/>
-        <w:framePr w:w="9531" w:h="13674" w:hSpace="142" w:wrap="around" w:vAnchor="text" w:hAnchor="page" w:x="1263" w:y="186"/>
+        <w:framePr w:w="9531" w:h="13674" w:hSpace="142" w:wrap="around" w:vAnchor="text" w:hAnchor="page" w:x="1342" w:y="201"/>
         <w:pBdr>
           <w:top w:val="single" w:sz="4" w:space="1" w:color="auto" w:shadow="1"/>
           <w:left w:val="single" w:sz="4" w:space="4" w:color="auto" w:shadow="1"/>
@@ -559,7 +559,7 @@
     <w:p>
       <w:pPr>
         <w:pStyle w:val="hstyle0"/>
-        <w:framePr w:w="9531" w:h="13674" w:hSpace="142" w:wrap="around" w:vAnchor="text" w:hAnchor="page" w:x="1263" w:y="186"/>
+        <w:framePr w:w="9531" w:h="13674" w:hSpace="142" w:wrap="around" w:vAnchor="text" w:hAnchor="page" w:x="1342" w:y="201"/>
         <w:pBdr>
           <w:top w:val="single" w:sz="4" w:space="1" w:color="auto" w:shadow="1"/>
           <w:left w:val="single" w:sz="4" w:space="4" w:color="auto" w:shadow="1"/>
@@ -601,7 +601,7 @@
     <w:p>
       <w:pPr>
         <w:pStyle w:val="hstyle0"/>
-        <w:framePr w:w="9531" w:h="13674" w:hSpace="142" w:wrap="around" w:vAnchor="text" w:hAnchor="page" w:x="1263" w:y="186"/>
+        <w:framePr w:w="9531" w:h="13674" w:hSpace="142" w:wrap="around" w:vAnchor="text" w:hAnchor="page" w:x="1342" w:y="201"/>
         <w:pBdr>
           <w:top w:val="single" w:sz="4" w:space="1" w:color="auto" w:shadow="1"/>
           <w:left w:val="single" w:sz="4" w:space="4" w:color="auto" w:shadow="1"/>
@@ -649,7 +649,7 @@
     <w:p>
       <w:pPr>
         <w:pStyle w:val="hstyle0"/>
-        <w:framePr w:w="9531" w:h="13674" w:hSpace="142" w:wrap="around" w:vAnchor="text" w:hAnchor="page" w:x="1263" w:y="186"/>
+        <w:framePr w:w="9531" w:h="13674" w:hSpace="142" w:wrap="around" w:vAnchor="text" w:hAnchor="page" w:x="1342" w:y="201"/>
         <w:pBdr>
           <w:top w:val="single" w:sz="4" w:space="1" w:color="auto" w:shadow="1"/>
           <w:left w:val="single" w:sz="4" w:space="4" w:color="auto" w:shadow="1"/>
@@ -719,7 +719,7 @@
     <w:p>
       <w:pPr>
         <w:pStyle w:val="hstyle0"/>
-        <w:framePr w:w="9531" w:h="13674" w:hSpace="142" w:wrap="around" w:vAnchor="text" w:hAnchor="page" w:x="1263" w:y="186"/>
+        <w:framePr w:w="9531" w:h="13674" w:hSpace="142" w:wrap="around" w:vAnchor="text" w:hAnchor="page" w:x="1342" w:y="201"/>
         <w:pBdr>
           <w:top w:val="single" w:sz="4" w:space="1" w:color="auto" w:shadow="1"/>
           <w:left w:val="single" w:sz="4" w:space="4" w:color="auto" w:shadow="1"/>
@@ -797,7 +797,7 @@
     <w:p>
       <w:pPr>
         <w:pStyle w:val="hstyle0"/>
-        <w:framePr w:w="9531" w:h="13674" w:hSpace="142" w:wrap="around" w:vAnchor="text" w:hAnchor="page" w:x="1263" w:y="186"/>
+        <w:framePr w:w="9531" w:h="13674" w:hSpace="142" w:wrap="around" w:vAnchor="text" w:hAnchor="page" w:x="1342" w:y="201"/>
         <w:pBdr>
           <w:top w:val="single" w:sz="4" w:space="1" w:color="auto" w:shadow="1"/>
           <w:left w:val="single" w:sz="4" w:space="4" w:color="auto" w:shadow="1"/>
@@ -833,7 +833,7 @@
     <w:p>
       <w:pPr>
         <w:pStyle w:val="hstyle0"/>
-        <w:framePr w:w="9531" w:h="13674" w:hSpace="142" w:wrap="around" w:vAnchor="text" w:hAnchor="page" w:x="1263" w:y="186"/>
+        <w:framePr w:w="9531" w:h="13674" w:hSpace="142" w:wrap="around" w:vAnchor="text" w:hAnchor="page" w:x="1342" w:y="201"/>
         <w:pBdr>
           <w:top w:val="single" w:sz="4" w:space="1" w:color="auto" w:shadow="1"/>
           <w:left w:val="single" w:sz="4" w:space="4" w:color="auto" w:shadow="1"/>
@@ -923,7 +923,7 @@
     <w:p>
       <w:pPr>
         <w:pStyle w:val="hstyle0"/>
-        <w:framePr w:w="9531" w:h="13674" w:hSpace="142" w:wrap="around" w:vAnchor="text" w:hAnchor="page" w:x="1263" w:y="186"/>
+        <w:framePr w:w="9531" w:h="13674" w:hSpace="142" w:wrap="around" w:vAnchor="text" w:hAnchor="page" w:x="1342" w:y="201"/>
         <w:pBdr>
           <w:top w:val="single" w:sz="4" w:space="1" w:color="auto" w:shadow="1"/>
           <w:left w:val="single" w:sz="4" w:space="4" w:color="auto" w:shadow="1"/>
@@ -1001,7 +1001,7 @@
     <w:p>
       <w:pPr>
         <w:pStyle w:val="hstyle0"/>
-        <w:framePr w:w="9531" w:h="13674" w:hSpace="142" w:wrap="around" w:vAnchor="text" w:hAnchor="page" w:x="1263" w:y="186"/>
+        <w:framePr w:w="9531" w:h="13674" w:hSpace="142" w:wrap="around" w:vAnchor="text" w:hAnchor="page" w:x="1342" w:y="201"/>
         <w:pBdr>
           <w:top w:val="single" w:sz="4" w:space="1" w:color="auto" w:shadow="1"/>
           <w:left w:val="single" w:sz="4" w:space="4" w:color="auto" w:shadow="1"/>
@@ -1031,7 +1031,7 @@
     <w:p>
       <w:pPr>
         <w:pStyle w:val="hstyle0"/>
-        <w:framePr w:w="9531" w:h="13674" w:hSpace="142" w:wrap="around" w:vAnchor="text" w:hAnchor="page" w:x="1263" w:y="186"/>
+        <w:framePr w:w="9531" w:h="13674" w:hSpace="142" w:wrap="around" w:vAnchor="text" w:hAnchor="page" w:x="1342" w:y="201"/>
         <w:pBdr>
           <w:top w:val="single" w:sz="4" w:space="1" w:color="auto" w:shadow="1"/>
           <w:left w:val="single" w:sz="4" w:space="4" w:color="auto" w:shadow="1"/>
@@ -1099,7 +1099,7 @@
     <w:p>
       <w:pPr>
         <w:pStyle w:val="hstyle0"/>
-        <w:framePr w:w="9531" w:h="13674" w:hSpace="142" w:wrap="around" w:vAnchor="text" w:hAnchor="page" w:x="1263" w:y="186"/>
+        <w:framePr w:w="9531" w:h="13674" w:hSpace="142" w:wrap="around" w:vAnchor="text" w:hAnchor="page" w:x="1342" w:y="201"/>
         <w:pBdr>
           <w:top w:val="single" w:sz="4" w:space="1" w:color="auto" w:shadow="1"/>
           <w:left w:val="single" w:sz="4" w:space="4" w:color="auto" w:shadow="1"/>
@@ -1165,7 +1165,7 @@
     <w:p>
       <w:pPr>
         <w:pStyle w:val="hstyle0"/>
-        <w:framePr w:w="9531" w:h="13674" w:hSpace="142" w:wrap="around" w:vAnchor="text" w:hAnchor="page" w:x="1263" w:y="186"/>
+        <w:framePr w:w="9531" w:h="13674" w:hSpace="142" w:wrap="around" w:vAnchor="text" w:hAnchor="page" w:x="1342" w:y="201"/>
         <w:pBdr>
           <w:top w:val="single" w:sz="4" w:space="1" w:color="auto" w:shadow="1"/>
           <w:left w:val="single" w:sz="4" w:space="4" w:color="auto" w:shadow="1"/>
@@ -1189,7 +1189,7 @@
     <w:p>
       <w:pPr>
         <w:pStyle w:val="hstyle0"/>
-        <w:framePr w:w="9531" w:h="13674" w:hSpace="142" w:wrap="around" w:vAnchor="text" w:hAnchor="page" w:x="1263" w:y="186"/>
+        <w:framePr w:w="9531" w:h="13674" w:hSpace="142" w:wrap="around" w:vAnchor="text" w:hAnchor="page" w:x="1342" w:y="201"/>
         <w:pBdr>
           <w:top w:val="single" w:sz="4" w:space="1" w:color="auto" w:shadow="1"/>
           <w:left w:val="single" w:sz="4" w:space="4" w:color="auto" w:shadow="1"/>
@@ -1225,7 +1225,7 @@
     <w:p>
       <w:pPr>
         <w:pStyle w:val="hstyle0"/>
-        <w:framePr w:w="9531" w:h="13674" w:hSpace="142" w:wrap="around" w:vAnchor="text" w:hAnchor="page" w:x="1263" w:y="186"/>
+        <w:framePr w:w="9531" w:h="13674" w:hSpace="142" w:wrap="around" w:vAnchor="text" w:hAnchor="page" w:x="1342" w:y="201"/>
         <w:pBdr>
           <w:top w:val="single" w:sz="4" w:space="1" w:color="auto" w:shadow="1"/>
           <w:left w:val="single" w:sz="4" w:space="4" w:color="auto" w:shadow="1"/>
@@ -1273,7 +1273,7 @@
     <w:p>
       <w:pPr>
         <w:pStyle w:val="hstyle0"/>
-        <w:framePr w:w="9531" w:h="13674" w:hSpace="142" w:wrap="around" w:vAnchor="text" w:hAnchor="page" w:x="1263" w:y="186"/>
+        <w:framePr w:w="9531" w:h="13674" w:hSpace="142" w:wrap="around" w:vAnchor="text" w:hAnchor="page" w:x="1342" w:y="201"/>
         <w:pBdr>
           <w:top w:val="single" w:sz="4" w:space="1" w:color="auto" w:shadow="1"/>
           <w:left w:val="single" w:sz="4" w:space="4" w:color="auto" w:shadow="1"/>
@@ -1346,7 +1346,7 @@
     <w:p>
       <w:pPr>
         <w:pStyle w:val="hstyle0"/>
-        <w:framePr w:w="9531" w:h="13674" w:hSpace="142" w:wrap="around" w:vAnchor="text" w:hAnchor="page" w:x="1263" w:y="186"/>
+        <w:framePr w:w="9531" w:h="13674" w:hSpace="142" w:wrap="around" w:vAnchor="text" w:hAnchor="page" w:x="1342" w:y="201"/>
         <w:pBdr>
           <w:top w:val="single" w:sz="4" w:space="1" w:color="auto" w:shadow="1"/>
           <w:left w:val="single" w:sz="4" w:space="4" w:color="auto" w:shadow="1"/>
@@ -1376,7 +1376,7 @@
     <w:p>
       <w:pPr>
         <w:pStyle w:val="hstyle0"/>
-        <w:framePr w:w="9531" w:h="13674" w:hSpace="142" w:wrap="around" w:vAnchor="text" w:hAnchor="page" w:x="1263" w:y="186"/>
+        <w:framePr w:w="9531" w:h="13674" w:hSpace="142" w:wrap="around" w:vAnchor="text" w:hAnchor="page" w:x="1342" w:y="201"/>
         <w:pBdr>
           <w:top w:val="single" w:sz="4" w:space="1" w:color="auto" w:shadow="1"/>
           <w:left w:val="single" w:sz="4" w:space="4" w:color="auto" w:shadow="1"/>
@@ -1387,7 +1387,7 @@
         <w:spacing w:line="300" w:lineRule="auto"/>
         <w:ind w:left="600"/>
         <w:rPr>
-          <w:rFonts w:ascii="Batang" w:eastAsia="Batang" w:hAnsi="Batang" w:hint="eastAsia"/>
+          <w:rFonts w:ascii="Batang" w:eastAsia="Batang" w:hAnsi="Batang"/>
         </w:rPr>
       </w:pPr>
       <w:r>
@@ -1418,7 +1418,7 @@
     <w:p>
       <w:pPr>
         <w:pStyle w:val="hstyle0"/>
-        <w:framePr w:w="9531" w:h="13674" w:hSpace="142" w:wrap="around" w:vAnchor="text" w:hAnchor="page" w:x="1263" w:y="186"/>
+        <w:framePr w:w="9531" w:h="13674" w:hSpace="142" w:wrap="around" w:vAnchor="text" w:hAnchor="page" w:x="1342" w:y="201"/>
         <w:pBdr>
           <w:top w:val="single" w:sz="4" w:space="1" w:color="auto" w:shadow="1"/>
           <w:left w:val="single" w:sz="4" w:space="4" w:color="auto" w:shadow="1"/>
@@ -1429,7 +1429,7 @@
         <w:spacing w:line="300" w:lineRule="auto"/>
         <w:ind w:left="600"/>
         <w:rPr>
-          <w:rFonts w:ascii="Batang" w:eastAsia="Batang" w:hAnsi="Batang" w:hint="eastAsia"/>
+          <w:rFonts w:ascii="Batang" w:eastAsia="Batang" w:hAnsi="Batang"/>
         </w:rPr>
       </w:pPr>
       <w:r>
@@ -1454,7 +1454,7 @@
     <w:p>
       <w:pPr>
         <w:pStyle w:val="hstyle0"/>
-        <w:framePr w:w="9531" w:h="13674" w:hSpace="142" w:wrap="around" w:vAnchor="text" w:hAnchor="page" w:x="1263" w:y="186"/>
+        <w:framePr w:w="9531" w:h="13674" w:hSpace="142" w:wrap="around" w:vAnchor="text" w:hAnchor="page" w:x="1342" w:y="201"/>
         <w:pBdr>
           <w:top w:val="single" w:sz="4" w:space="1" w:color="auto" w:shadow="1"/>
           <w:left w:val="single" w:sz="4" w:space="4" w:color="auto" w:shadow="1"/>
@@ -1504,25 +1504,13 @@
         <w:rPr>
           <w:rFonts w:ascii="Batang" w:eastAsia="Batang" w:hAnsi="Batang" w:hint="eastAsia"/>
         </w:rPr>
-        <w:t xml:space="preserve">상에서 </w:t>
-      </w:r>
-      <w:r>
-        <w:rPr>
-          <w:rFonts w:ascii="Batang" w:eastAsia="Batang" w:hAnsi="Batang" w:hint="eastAsia"/>
-        </w:rPr>
-        <w:t>참조</w:t>
-      </w:r>
-      <w:r>
-        <w:rPr>
-          <w:rFonts w:ascii="Batang" w:eastAsia="Batang" w:hAnsi="Batang" w:hint="eastAsia"/>
-        </w:rPr>
-        <w:t xml:space="preserve">한 논문은 논문의 번호와 논문의 제목을 반드시 정확히 </w:t>
+        <w:t xml:space="preserve">상에서 참조한 논문은 논문의 번호와 논문의 제목을 반드시 정확히 </w:t>
       </w:r>
     </w:p>
     <w:p>
       <w:pPr>
         <w:pStyle w:val="hstyle0"/>
-        <w:framePr w:w="9531" w:h="13674" w:hSpace="142" w:wrap="around" w:vAnchor="text" w:hAnchor="page" w:x="1263" w:y="186"/>
+        <w:framePr w:w="9531" w:h="13674" w:hSpace="142" w:wrap="around" w:vAnchor="text" w:hAnchor="page" w:x="1342" w:y="201"/>
         <w:pBdr>
           <w:top w:val="single" w:sz="4" w:space="1" w:color="auto" w:shadow="1"/>
           <w:left w:val="single" w:sz="4" w:space="4" w:color="auto" w:shadow="1"/>
@@ -1546,7 +1534,7 @@
     <w:p>
       <w:pPr>
         <w:pStyle w:val="hstyle0"/>
-        <w:framePr w:w="9531" w:h="13674" w:hSpace="142" w:wrap="around" w:vAnchor="text" w:hAnchor="page" w:x="1263" w:y="186"/>
+        <w:framePr w:w="9531" w:h="13674" w:hSpace="142" w:wrap="around" w:vAnchor="text" w:hAnchor="page" w:x="1342" w:y="201"/>
         <w:pBdr>
           <w:top w:val="single" w:sz="4" w:space="1" w:color="auto" w:shadow="1"/>
           <w:left w:val="single" w:sz="4" w:space="4" w:color="auto" w:shadow="1"/>
@@ -1590,25 +1578,13 @@
         <w:rPr>
           <w:rFonts w:ascii="Batang" w:eastAsia="Batang" w:hAnsi="Batang" w:hint="eastAsia"/>
         </w:rPr>
-        <w:t xml:space="preserve">상에서 </w:t>
-      </w:r>
-      <w:r>
-        <w:rPr>
-          <w:rFonts w:ascii="Batang" w:eastAsia="Batang" w:hAnsi="Batang" w:hint="eastAsia"/>
-        </w:rPr>
-        <w:t>참조</w:t>
-      </w:r>
-      <w:r>
-        <w:rPr>
-          <w:rFonts w:ascii="Batang" w:eastAsia="Batang" w:hAnsi="Batang" w:hint="eastAsia"/>
-        </w:rPr>
-        <w:t xml:space="preserve">한 논문은 논문의 번호를 맨 앞에 반드시 기입해 주시기 </w:t>
+        <w:t xml:space="preserve">상에서 참조한 논문은 논문의 번호를 맨 앞에 반드시 기입해 주시기 </w:t>
       </w:r>
     </w:p>
     <w:p>
       <w:pPr>
         <w:pStyle w:val="hstyle0"/>
-        <w:framePr w:w="9531" w:h="13674" w:hSpace="142" w:wrap="around" w:vAnchor="text" w:hAnchor="page" w:x="1263" w:y="186"/>
+        <w:framePr w:w="9531" w:h="13674" w:hSpace="142" w:wrap="around" w:vAnchor="text" w:hAnchor="page" w:x="1342" w:y="201"/>
         <w:pBdr>
           <w:top w:val="single" w:sz="4" w:space="1" w:color="auto" w:shadow="1"/>
           <w:left w:val="single" w:sz="4" w:space="4" w:color="auto" w:shadow="1"/>
@@ -1638,7 +1614,7 @@
     <w:p>
       <w:pPr>
         <w:pStyle w:val="hstyle0"/>
-        <w:framePr w:w="9531" w:h="13674" w:hSpace="142" w:wrap="around" w:vAnchor="text" w:hAnchor="page" w:x="1263" w:y="186"/>
+        <w:framePr w:w="9531" w:h="13674" w:hSpace="142" w:wrap="around" w:vAnchor="text" w:hAnchor="page" w:x="1342" w:y="201"/>
         <w:pBdr>
           <w:top w:val="single" w:sz="4" w:space="1" w:color="auto" w:shadow="1"/>
           <w:left w:val="single" w:sz="4" w:space="4" w:color="auto" w:shadow="1"/>
@@ -1688,25 +1664,13 @@
         <w:rPr>
           <w:rFonts w:ascii="Batang" w:eastAsia="Batang" w:hAnsi="Batang" w:hint="eastAsia"/>
         </w:rPr>
-        <w:t xml:space="preserve">상에서 </w:t>
-      </w:r>
-      <w:r>
-        <w:rPr>
-          <w:rFonts w:ascii="Batang" w:eastAsia="Batang" w:hAnsi="Batang" w:hint="eastAsia"/>
-        </w:rPr>
-        <w:t>참조</w:t>
-      </w:r>
-      <w:r>
-        <w:rPr>
-          <w:rFonts w:ascii="Batang" w:eastAsia="Batang" w:hAnsi="Batang" w:hint="eastAsia"/>
-        </w:rPr>
-        <w:t xml:space="preserve">하지 않고 외부에서 참조한 논문은 논문의 번호 자리를 </w:t>
+        <w:t xml:space="preserve">상에서 참조하지 않고 외부에서 참조한 논문은 논문의 번호 자리를 </w:t>
       </w:r>
     </w:p>
     <w:p>
       <w:pPr>
         <w:pStyle w:val="hstyle0"/>
-        <w:framePr w:w="9531" w:h="13674" w:hSpace="142" w:wrap="around" w:vAnchor="text" w:hAnchor="page" w:x="1263" w:y="186"/>
+        <w:framePr w:w="9531" w:h="13674" w:hSpace="142" w:wrap="around" w:vAnchor="text" w:hAnchor="page" w:x="1342" w:y="201"/>
         <w:pBdr>
           <w:top w:val="single" w:sz="4" w:space="1" w:color="auto" w:shadow="1"/>
           <w:left w:val="single" w:sz="4" w:space="4" w:color="auto" w:shadow="1"/>
@@ -1744,7 +1708,7 @@
     <w:p>
       <w:pPr>
         <w:pStyle w:val="hstyle0"/>
-        <w:framePr w:w="9531" w:h="13674" w:hSpace="142" w:wrap="around" w:vAnchor="text" w:hAnchor="page" w:x="1263" w:y="186"/>
+        <w:framePr w:w="9531" w:h="13674" w:hSpace="142" w:wrap="around" w:vAnchor="text" w:hAnchor="page" w:x="1342" w:y="201"/>
         <w:pBdr>
           <w:top w:val="single" w:sz="4" w:space="1" w:color="auto" w:shadow="1"/>
           <w:left w:val="single" w:sz="4" w:space="4" w:color="auto" w:shadow="1"/>
@@ -1780,13 +1744,19 @@
         <w:rPr>
           <w:rFonts w:ascii="Batang" w:eastAsia="Batang" w:hAnsi="Batang" w:hint="eastAsia"/>
         </w:rPr>
+        <w:t xml:space="preserve">, </w:t>
+      </w:r>
+      <w:r>
+        <w:rPr>
+          <w:rFonts w:ascii="Batang" w:eastAsia="Batang" w:hAnsi="Batang" w:hint="eastAsia"/>
+        </w:rPr>
         <w:t xml:space="preserve"> 키워드는 수정하지 마시기 바랍니다.</w:t>
       </w:r>
     </w:p>
     <w:p>
       <w:pPr>
         <w:pStyle w:val="hstyle0"/>
-        <w:framePr w:w="9531" w:h="13674" w:hSpace="142" w:wrap="around" w:vAnchor="text" w:hAnchor="page" w:x="1263" w:y="186"/>
+        <w:framePr w:w="9531" w:h="13674" w:hSpace="142" w:wrap="around" w:vAnchor="text" w:hAnchor="page" w:x="1342" w:y="201"/>
         <w:pBdr>
           <w:top w:val="single" w:sz="4" w:space="1" w:color="auto" w:shadow="1"/>
           <w:left w:val="single" w:sz="4" w:space="4" w:color="auto" w:shadow="1"/>
@@ -1797,20 +1767,14 @@
         <w:spacing w:line="300" w:lineRule="auto"/>
         <w:ind w:left="600"/>
         <w:rPr>
-          <w:rFonts w:ascii="Batang" w:eastAsia="Batang" w:hAnsi="Batang" w:hint="eastAsia"/>
-        </w:rPr>
-      </w:pPr>
-      <w:r>
-        <w:rPr>
-          <w:rFonts w:ascii="Batang" w:eastAsia="Batang" w:hAnsi="Batang" w:hint="eastAsia"/>
-        </w:rPr>
-        <w:t xml:space="preserve">    7) </w:t>
-      </w:r>
-      <w:r>
-        <w:rPr>
-          <w:rFonts w:ascii="Batang" w:eastAsia="Batang" w:hAnsi="Batang" w:hint="eastAsia"/>
-        </w:rPr>
-        <w:t xml:space="preserve">최종 등록 시 </w:t>
+          <w:rFonts w:ascii="Batang" w:eastAsia="Batang" w:hAnsi="Batang"/>
+        </w:rPr>
+      </w:pPr>
+      <w:r>
+        <w:rPr>
+          <w:rFonts w:ascii="Batang" w:eastAsia="Batang" w:hAnsi="Batang" w:hint="eastAsia"/>
+        </w:rPr>
+        <w:t xml:space="preserve">    7) 최종 등록 시 </w:t>
       </w:r>
       <w:r>
         <w:rPr>
@@ -1844,19 +1808,13 @@
         <w:rPr>
           <w:rFonts w:ascii="Batang" w:eastAsia="Batang" w:hAnsi="Batang" w:hint="eastAsia"/>
         </w:rPr>
-        <w:t xml:space="preserve"> </w:t>
-      </w:r>
-      <w:r>
-        <w:rPr>
-          <w:rFonts w:ascii="Batang" w:eastAsia="Batang" w:hAnsi="Batang" w:hint="eastAsia"/>
-        </w:rPr>
-        <w:t xml:space="preserve">정보가 등록되어 수정하실 수 </w:t>
+        <w:t xml:space="preserve"> 정보가 등록되어 수정하실 수 </w:t>
       </w:r>
     </w:p>
     <w:p>
       <w:pPr>
         <w:pStyle w:val="hstyle0"/>
-        <w:framePr w:w="9531" w:h="13674" w:hSpace="142" w:wrap="around" w:vAnchor="text" w:hAnchor="page" w:x="1263" w:y="186"/>
+        <w:framePr w:w="9531" w:h="13674" w:hSpace="142" w:wrap="around" w:vAnchor="text" w:hAnchor="page" w:x="1342" w:y="201"/>
         <w:pBdr>
           <w:top w:val="single" w:sz="4" w:space="1" w:color="auto" w:shadow="1"/>
           <w:left w:val="single" w:sz="4" w:space="4" w:color="auto" w:shadow="1"/>
@@ -1867,12 +1825,1513 @@
         <w:spacing w:line="300" w:lineRule="auto"/>
         <w:ind w:left="600"/>
         <w:rPr>
-          <w:rFonts w:ascii="Batang" w:eastAsia="Batang" w:hAnsi="Batang" w:hint="eastAsia"/>
-        </w:rPr>
-      </w:pPr>
-      <w:r>
-        <w:rPr>
-          <w:rFonts w:ascii="Batang" w:eastAsia="Batang" w:hAnsi="Batang" w:hint="eastAsia"/>
+          <w:rFonts w:ascii="Batang" w:eastAsia="Batang" w:hAnsi="Batang"/>
+        </w:rPr>
+      </w:pPr>
+      <w:r>
+        <w:rPr>
+          <w:rFonts w:ascii="Batang" w:eastAsia="Batang" w:hAnsi="Batang" w:hint="eastAsia"/>
+        </w:rPr>
+        <w:t xml:space="preserve">       없으므로, 위의 요령을 준수하여 주시기 바랍니다</w:t>
+      </w:r>
+    </w:p>
+    <w:p>
+      <w:pPr>
+        <w:pStyle w:val="hstyle0"/>
+        <w:framePr w:w="9531" w:h="13674" w:hSpace="142" w:wrap="around" w:vAnchor="text" w:hAnchor="page" w:x="1342" w:y="1"/>
+        <w:pBdr>
+          <w:top w:val="single" w:sz="4" w:space="1" w:color="auto" w:shadow="1"/>
+          <w:left w:val="single" w:sz="4" w:space="4" w:color="auto" w:shadow="1"/>
+          <w:bottom w:val="single" w:sz="4" w:space="1" w:color="auto" w:shadow="1"/>
+          <w:right w:val="single" w:sz="4" w:space="4" w:color="auto" w:shadow="1"/>
+        </w:pBdr>
+        <w:shd w:val="clear" w:color="auto" w:fill="FFFF99"/>
+        <w:spacing w:line="276" w:lineRule="auto"/>
+        <w:ind w:left="600"/>
+        <w:jc w:val="center"/>
+        <w:rPr>
+          <w:rFonts w:ascii="Batang" w:eastAsia="Batang" w:hAnsi="Batang"/>
+          <w:sz w:val="40"/>
+        </w:rPr>
+      </w:pPr>
+      <w:proofErr w:type="spellStart"/>
+      <w:r>
+        <w:rPr>
+          <w:rFonts w:ascii="Batang" w:eastAsia="Batang" w:hAnsi="Batang"/>
+          <w:sz w:val="40"/>
+        </w:rPr>
+        <w:t>OpenJournal</w:t>
+      </w:r>
+      <w:proofErr w:type="spellEnd"/>
+      <w:r>
+        <w:rPr>
+          <w:rFonts w:ascii="Batang" w:eastAsia="Batang" w:hAnsi="Batang"/>
+          <w:sz w:val="40"/>
+        </w:rPr>
+        <w:t xml:space="preserve"> Journal Template</w:t>
+      </w:r>
+    </w:p>
+    <w:p>
+      <w:pPr>
+        <w:pStyle w:val="hstyle0"/>
+        <w:framePr w:w="9531" w:h="13674" w:hSpace="142" w:wrap="around" w:vAnchor="text" w:hAnchor="page" w:x="1342" w:y="1"/>
+        <w:pBdr>
+          <w:top w:val="single" w:sz="4" w:space="1" w:color="auto" w:shadow="1"/>
+          <w:left w:val="single" w:sz="4" w:space="4" w:color="auto" w:shadow="1"/>
+          <w:bottom w:val="single" w:sz="4" w:space="1" w:color="auto" w:shadow="1"/>
+          <w:right w:val="single" w:sz="4" w:space="4" w:color="auto" w:shadow="1"/>
+        </w:pBdr>
+        <w:shd w:val="clear" w:color="auto" w:fill="FFFF99"/>
+        <w:spacing w:line="276" w:lineRule="auto"/>
+        <w:ind w:left="600"/>
+        <w:jc w:val="center"/>
+        <w:rPr>
+          <w:rFonts w:ascii="Batang" w:eastAsia="Batang" w:hAnsi="Batang"/>
+          <w:sz w:val="40"/>
+        </w:rPr>
+      </w:pPr>
+      <w:r>
+        <w:rPr>
+          <w:rFonts w:ascii="Batang" w:eastAsia="Batang" w:hAnsi="Batang" w:hint="eastAsia"/>
+          <w:sz w:val="40"/>
+        </w:rPr>
+        <w:t>논문 작성</w:t>
+      </w:r>
+      <w:r>
+        <w:rPr>
+          <w:rFonts w:ascii="Batang" w:eastAsia="Batang" w:hAnsi="Batang" w:hint="eastAsia"/>
+          <w:sz w:val="40"/>
+        </w:rPr>
+        <w:t xml:space="preserve"> 및 등록</w:t>
+      </w:r>
+      <w:r>
+        <w:rPr>
+          <w:rFonts w:ascii="Batang" w:eastAsia="Batang" w:hAnsi="Batang" w:hint="eastAsia"/>
+          <w:sz w:val="40"/>
+        </w:rPr>
+        <w:t xml:space="preserve"> 지침</w:t>
+      </w:r>
+    </w:p>
+    <w:p>
+      <w:pPr>
+        <w:pStyle w:val="hstyle0"/>
+        <w:framePr w:w="9531" w:h="13674" w:hSpace="142" w:wrap="around" w:vAnchor="text" w:hAnchor="page" w:x="1342" w:y="1"/>
+        <w:pBdr>
+          <w:top w:val="single" w:sz="4" w:space="1" w:color="auto" w:shadow="1"/>
+          <w:left w:val="single" w:sz="4" w:space="4" w:color="auto" w:shadow="1"/>
+          <w:bottom w:val="single" w:sz="4" w:space="1" w:color="auto" w:shadow="1"/>
+          <w:right w:val="single" w:sz="4" w:space="4" w:color="auto" w:shadow="1"/>
+        </w:pBdr>
+        <w:shd w:val="clear" w:color="auto" w:fill="FFFF99"/>
+        <w:spacing w:line="276" w:lineRule="auto"/>
+        <w:ind w:left="600"/>
+        <w:rPr>
+          <w:rFonts w:ascii="Batang" w:eastAsia="Batang" w:hAnsi="Batang"/>
+        </w:rPr>
+      </w:pPr>
+    </w:p>
+    <w:p>
+      <w:pPr>
+        <w:pStyle w:val="hstyle0"/>
+        <w:framePr w:w="9531" w:h="13674" w:hSpace="142" w:wrap="around" w:vAnchor="text" w:hAnchor="page" w:x="1342" w:y="1"/>
+        <w:pBdr>
+          <w:top w:val="single" w:sz="4" w:space="1" w:color="auto" w:shadow="1"/>
+          <w:left w:val="single" w:sz="4" w:space="4" w:color="auto" w:shadow="1"/>
+          <w:bottom w:val="single" w:sz="4" w:space="1" w:color="auto" w:shadow="1"/>
+          <w:right w:val="single" w:sz="4" w:space="4" w:color="auto" w:shadow="1"/>
+        </w:pBdr>
+        <w:shd w:val="clear" w:color="auto" w:fill="FFFF99"/>
+        <w:spacing w:line="300" w:lineRule="auto"/>
+        <w:ind w:left="600"/>
+        <w:rPr>
+          <w:rFonts w:ascii="Batang" w:eastAsia="Batang" w:hAnsi="Batang"/>
+        </w:rPr>
+      </w:pPr>
+      <w:r>
+        <w:rPr>
+          <w:rFonts w:ascii="Batang" w:eastAsia="Batang" w:hAnsi="Batang" w:hint="eastAsia"/>
+        </w:rPr>
+        <w:t xml:space="preserve">1. </w:t>
+      </w:r>
+      <w:r>
+        <w:rPr>
+          <w:rFonts w:ascii="Batang" w:eastAsia="Batang" w:hAnsi="Batang" w:hint="eastAsia"/>
+        </w:rPr>
+        <w:t>홈페이지에서 양식을 다운 받아 작성하여 제출</w:t>
+      </w:r>
+      <w:r>
+        <w:rPr>
+          <w:rFonts w:ascii="Batang" w:eastAsia="Batang" w:hAnsi="Batang" w:hint="eastAsia"/>
+        </w:rPr>
+        <w:t xml:space="preserve">하시기 </w:t>
+      </w:r>
+      <w:r>
+        <w:rPr>
+          <w:rFonts w:ascii="Batang" w:eastAsia="Batang" w:hAnsi="Batang" w:hint="eastAsia"/>
+        </w:rPr>
+        <w:t>바랍니다.</w:t>
+      </w:r>
+    </w:p>
+    <w:p>
+      <w:pPr>
+        <w:pStyle w:val="hstyle0"/>
+        <w:framePr w:w="9531" w:h="13674" w:hSpace="142" w:wrap="around" w:vAnchor="text" w:hAnchor="page" w:x="1342" w:y="1"/>
+        <w:pBdr>
+          <w:top w:val="single" w:sz="4" w:space="1" w:color="auto" w:shadow="1"/>
+          <w:left w:val="single" w:sz="4" w:space="4" w:color="auto" w:shadow="1"/>
+          <w:bottom w:val="single" w:sz="4" w:space="1" w:color="auto" w:shadow="1"/>
+          <w:right w:val="single" w:sz="4" w:space="4" w:color="auto" w:shadow="1"/>
+        </w:pBdr>
+        <w:shd w:val="clear" w:color="auto" w:fill="FFFF99"/>
+        <w:spacing w:line="300" w:lineRule="auto"/>
+        <w:ind w:left="600"/>
+        <w:rPr>
+          <w:rFonts w:ascii="Batang" w:eastAsia="Batang" w:hAnsi="Batang"/>
+        </w:rPr>
+      </w:pPr>
+      <w:r>
+        <w:rPr>
+          <w:rFonts w:ascii="Batang" w:eastAsia="Batang" w:hAnsi="Batang" w:hint="eastAsia"/>
+        </w:rPr>
+        <w:t>2. PDF</w:t>
+      </w:r>
+      <w:r>
+        <w:rPr>
+          <w:rFonts w:ascii="Batang" w:eastAsia="Batang" w:hAnsi="Batang" w:hint="eastAsia"/>
+        </w:rPr>
+        <w:t>파일로</w:t>
+      </w:r>
+      <w:r>
+        <w:rPr>
+          <w:rFonts w:ascii="Batang" w:eastAsia="Batang" w:hAnsi="Batang" w:hint="eastAsia"/>
+        </w:rPr>
+        <w:t xml:space="preserve"> </w:t>
+      </w:r>
+      <w:r>
+        <w:rPr>
+          <w:rFonts w:ascii="Batang" w:eastAsia="Batang" w:hAnsi="Batang" w:hint="eastAsia"/>
+        </w:rPr>
+        <w:t>변환하여</w:t>
+      </w:r>
+      <w:r>
+        <w:rPr>
+          <w:rFonts w:ascii="Batang" w:eastAsia="Batang" w:hAnsi="Batang" w:hint="eastAsia"/>
+        </w:rPr>
+        <w:t xml:space="preserve"> 파일을 제출하시기 바랍니다.</w:t>
+      </w:r>
+    </w:p>
+    <w:p>
+      <w:pPr>
+        <w:pStyle w:val="hstyle0"/>
+        <w:framePr w:w="9531" w:h="13674" w:hSpace="142" w:wrap="around" w:vAnchor="text" w:hAnchor="page" w:x="1342" w:y="1"/>
+        <w:pBdr>
+          <w:top w:val="single" w:sz="4" w:space="1" w:color="auto" w:shadow="1"/>
+          <w:left w:val="single" w:sz="4" w:space="4" w:color="auto" w:shadow="1"/>
+          <w:bottom w:val="single" w:sz="4" w:space="1" w:color="auto" w:shadow="1"/>
+          <w:right w:val="single" w:sz="4" w:space="4" w:color="auto" w:shadow="1"/>
+        </w:pBdr>
+        <w:shd w:val="clear" w:color="auto" w:fill="FFFF99"/>
+        <w:spacing w:line="300" w:lineRule="auto"/>
+        <w:ind w:left="600"/>
+        <w:rPr>
+          <w:rFonts w:ascii="Batang" w:eastAsia="Batang" w:hAnsi="Batang"/>
+        </w:rPr>
+      </w:pPr>
+      <w:r>
+        <w:rPr>
+          <w:rFonts w:ascii="Batang" w:eastAsia="Batang" w:hAnsi="Batang" w:hint="eastAsia"/>
+        </w:rPr>
+        <w:t>3. 서론부터는 페이지를 바꾸어서 작성하시기 바랍니다.</w:t>
+      </w:r>
+    </w:p>
+    <w:p>
+      <w:pPr>
+        <w:pStyle w:val="hstyle0"/>
+        <w:framePr w:w="9531" w:h="13674" w:hSpace="142" w:wrap="around" w:vAnchor="text" w:hAnchor="page" w:x="1342" w:y="1"/>
+        <w:pBdr>
+          <w:top w:val="single" w:sz="4" w:space="1" w:color="auto" w:shadow="1"/>
+          <w:left w:val="single" w:sz="4" w:space="4" w:color="auto" w:shadow="1"/>
+          <w:bottom w:val="single" w:sz="4" w:space="1" w:color="auto" w:shadow="1"/>
+          <w:right w:val="single" w:sz="4" w:space="4" w:color="auto" w:shadow="1"/>
+        </w:pBdr>
+        <w:shd w:val="clear" w:color="auto" w:fill="FFFF99"/>
+        <w:spacing w:line="300" w:lineRule="auto"/>
+        <w:ind w:left="600"/>
+        <w:rPr>
+          <w:rFonts w:ascii="Batang" w:eastAsia="Batang" w:hAnsi="Batang"/>
+        </w:rPr>
+      </w:pPr>
+      <w:r>
+        <w:rPr>
+          <w:rFonts w:ascii="Batang" w:eastAsia="Batang" w:hAnsi="Batang" w:hint="eastAsia"/>
+        </w:rPr>
+        <w:t>4</w:t>
+      </w:r>
+      <w:r>
+        <w:rPr>
+          <w:rFonts w:ascii="Batang" w:eastAsia="Batang" w:hAnsi="Batang" w:hint="eastAsia"/>
+        </w:rPr>
+        <w:t>. 세부작성요령</w:t>
+      </w:r>
+    </w:p>
+    <w:p>
+      <w:pPr>
+        <w:pStyle w:val="hstyle0"/>
+        <w:framePr w:w="9531" w:h="13674" w:hSpace="142" w:wrap="around" w:vAnchor="text" w:hAnchor="page" w:x="1342" w:y="1"/>
+        <w:pBdr>
+          <w:top w:val="single" w:sz="4" w:space="1" w:color="auto" w:shadow="1"/>
+          <w:left w:val="single" w:sz="4" w:space="4" w:color="auto" w:shadow="1"/>
+          <w:bottom w:val="single" w:sz="4" w:space="1" w:color="auto" w:shadow="1"/>
+          <w:right w:val="single" w:sz="4" w:space="4" w:color="auto" w:shadow="1"/>
+        </w:pBdr>
+        <w:shd w:val="clear" w:color="auto" w:fill="FFFF99"/>
+        <w:spacing w:line="300" w:lineRule="auto"/>
+        <w:ind w:left="600"/>
+        <w:rPr>
+          <w:rFonts w:ascii="Batang" w:eastAsia="Batang" w:hAnsi="Batang"/>
+        </w:rPr>
+      </w:pPr>
+      <w:r>
+        <w:rPr>
+          <w:rFonts w:ascii="Batang" w:eastAsia="Batang" w:hAnsi="Batang" w:hint="eastAsia"/>
+        </w:rPr>
+        <w:t>    1)</w:t>
+      </w:r>
+      <w:r>
+        <w:rPr>
+          <w:rFonts w:ascii="Batang" w:eastAsia="Batang" w:hAnsi="Batang" w:hint="eastAsia"/>
+        </w:rPr>
+        <w:t xml:space="preserve"> 글꼴 : 한글은 바탕체</w:t>
+      </w:r>
+      <w:r>
+        <w:rPr>
+          <w:rFonts w:ascii="Batang" w:eastAsia="Batang" w:hAnsi="Batang" w:hint="eastAsia"/>
+        </w:rPr>
+        <w:t xml:space="preserve">, 영문은 </w:t>
+      </w:r>
+      <w:r>
+        <w:rPr>
+          <w:rFonts w:ascii="Batang" w:eastAsia="Batang" w:hAnsi="Batang"/>
+        </w:rPr>
+        <w:t>Times New Roman</w:t>
+      </w:r>
+      <w:proofErr w:type="spellStart"/>
+      <w:r>
+        <w:rPr>
+          <w:rFonts w:ascii="Batang" w:eastAsia="Batang" w:hAnsi="Batang" w:hint="eastAsia"/>
+        </w:rPr>
+        <w:t>으로</w:t>
+      </w:r>
+      <w:proofErr w:type="spellEnd"/>
+      <w:r>
+        <w:rPr>
+          <w:rFonts w:ascii="Batang" w:eastAsia="Batang" w:hAnsi="Batang" w:hint="eastAsia"/>
+        </w:rPr>
+        <w:t xml:space="preserve"> 작성합니다.</w:t>
+      </w:r>
+    </w:p>
+    <w:p>
+      <w:pPr>
+        <w:pStyle w:val="hstyle0"/>
+        <w:framePr w:w="9531" w:h="13674" w:hSpace="142" w:wrap="around" w:vAnchor="text" w:hAnchor="page" w:x="1342" w:y="1"/>
+        <w:pBdr>
+          <w:top w:val="single" w:sz="4" w:space="1" w:color="auto" w:shadow="1"/>
+          <w:left w:val="single" w:sz="4" w:space="4" w:color="auto" w:shadow="1"/>
+          <w:bottom w:val="single" w:sz="4" w:space="1" w:color="auto" w:shadow="1"/>
+          <w:right w:val="single" w:sz="4" w:space="4" w:color="auto" w:shadow="1"/>
+        </w:pBdr>
+        <w:shd w:val="clear" w:color="auto" w:fill="FFFF99"/>
+        <w:spacing w:line="300" w:lineRule="auto"/>
+        <w:ind w:left="600"/>
+        <w:rPr>
+          <w:rFonts w:ascii="Batang" w:eastAsia="Batang" w:hAnsi="Batang"/>
+        </w:rPr>
+      </w:pPr>
+      <w:r>
+        <w:rPr>
+          <w:rFonts w:ascii="Batang" w:eastAsia="Batang" w:hAnsi="Batang" w:hint="eastAsia"/>
+        </w:rPr>
+        <w:t>    2)</w:t>
+      </w:r>
+      <w:r>
+        <w:rPr>
+          <w:rFonts w:ascii="Batang" w:eastAsia="Batang" w:hAnsi="Batang" w:hint="eastAsia"/>
+        </w:rPr>
+        <w:t xml:space="preserve"> 줄 간격 : 160% (제목 부분은 130%)</w:t>
+      </w:r>
+    </w:p>
+    <w:p>
+      <w:pPr>
+        <w:pStyle w:val="hstyle0"/>
+        <w:framePr w:w="9531" w:h="13674" w:hSpace="142" w:wrap="around" w:vAnchor="text" w:hAnchor="page" w:x="1342" w:y="1"/>
+        <w:pBdr>
+          <w:top w:val="single" w:sz="4" w:space="1" w:color="auto" w:shadow="1"/>
+          <w:left w:val="single" w:sz="4" w:space="4" w:color="auto" w:shadow="1"/>
+          <w:bottom w:val="single" w:sz="4" w:space="1" w:color="auto" w:shadow="1"/>
+          <w:right w:val="single" w:sz="4" w:space="4" w:color="auto" w:shadow="1"/>
+        </w:pBdr>
+        <w:shd w:val="clear" w:color="auto" w:fill="FFFF99"/>
+        <w:spacing w:line="300" w:lineRule="auto"/>
+        <w:ind w:left="600"/>
+        <w:rPr>
+          <w:rFonts w:ascii="Batang" w:eastAsia="Batang" w:hAnsi="Batang"/>
+        </w:rPr>
+      </w:pPr>
+      <w:r>
+        <w:rPr>
+          <w:rFonts w:ascii="Batang" w:eastAsia="Batang" w:hAnsi="Batang" w:hint="eastAsia"/>
+        </w:rPr>
+        <w:t>    3)</w:t>
+      </w:r>
+      <w:r>
+        <w:rPr>
+          <w:rFonts w:ascii="Batang" w:eastAsia="Batang" w:hAnsi="Batang" w:hint="eastAsia"/>
+        </w:rPr>
+        <w:t xml:space="preserve"> </w:t>
+      </w:r>
+      <w:proofErr w:type="spellStart"/>
+      <w:r>
+        <w:rPr>
+          <w:rFonts w:ascii="Batang" w:eastAsia="Batang" w:hAnsi="Batang" w:hint="eastAsia"/>
+        </w:rPr>
+        <w:t>다단편집</w:t>
+      </w:r>
+      <w:proofErr w:type="spellEnd"/>
+      <w:r>
+        <w:rPr>
+          <w:rFonts w:ascii="Batang" w:eastAsia="Batang" w:hAnsi="Batang" w:hint="eastAsia"/>
+        </w:rPr>
+        <w:t xml:space="preserve"> : 단수 2단, 단 간격 7mm</w:t>
+      </w:r>
+    </w:p>
+    <w:p>
+      <w:pPr>
+        <w:pStyle w:val="hstyle0"/>
+        <w:framePr w:w="9531" w:h="13674" w:hSpace="142" w:wrap="around" w:vAnchor="text" w:hAnchor="page" w:x="1342" w:y="1"/>
+        <w:pBdr>
+          <w:top w:val="single" w:sz="4" w:space="1" w:color="auto" w:shadow="1"/>
+          <w:left w:val="single" w:sz="4" w:space="4" w:color="auto" w:shadow="1"/>
+          <w:bottom w:val="single" w:sz="4" w:space="1" w:color="auto" w:shadow="1"/>
+          <w:right w:val="single" w:sz="4" w:space="4" w:color="auto" w:shadow="1"/>
+        </w:pBdr>
+        <w:shd w:val="clear" w:color="auto" w:fill="FFFF99"/>
+        <w:spacing w:line="300" w:lineRule="auto"/>
+        <w:ind w:left="600"/>
+        <w:rPr>
+          <w:rFonts w:ascii="Batang" w:eastAsia="Batang" w:hAnsi="Batang"/>
+        </w:rPr>
+      </w:pPr>
+      <w:r>
+        <w:rPr>
+          <w:rFonts w:ascii="Batang" w:eastAsia="Batang" w:hAnsi="Batang" w:hint="eastAsia"/>
+        </w:rPr>
+        <w:t>    4)</w:t>
+      </w:r>
+      <w:r>
+        <w:rPr>
+          <w:rFonts w:ascii="Batang" w:eastAsia="Batang" w:hAnsi="Batang" w:hint="eastAsia"/>
+        </w:rPr>
+        <w:t xml:space="preserve"> </w:t>
+      </w:r>
+      <w:proofErr w:type="spellStart"/>
+      <w:r>
+        <w:rPr>
+          <w:rFonts w:ascii="Batang" w:eastAsia="Batang" w:hAnsi="Batang" w:hint="eastAsia"/>
+        </w:rPr>
+        <w:t>용지여백</w:t>
+      </w:r>
+      <w:proofErr w:type="spellEnd"/>
+      <w:r>
+        <w:rPr>
+          <w:rFonts w:ascii="Batang" w:eastAsia="Batang" w:hAnsi="Batang" w:hint="eastAsia"/>
+        </w:rPr>
+        <w:t xml:space="preserve"> : </w:t>
+      </w:r>
+      <w:r>
+        <w:rPr>
+          <w:rFonts w:ascii="Batang" w:eastAsia="Batang" w:hAnsi="Batang" w:hint="eastAsia"/>
+          <w:spacing w:val="-20"/>
+        </w:rPr>
+        <w:t>위 쪽 25mm, 아래쪽 25mm, 오른쪽 20mm, 왼 쪽 20mm, 머리말 0mm, 꼬리말 0mm</w:t>
+      </w:r>
+    </w:p>
+    <w:p>
+      <w:pPr>
+        <w:pStyle w:val="hstyle0"/>
+        <w:framePr w:w="9531" w:h="13674" w:hSpace="142" w:wrap="around" w:vAnchor="text" w:hAnchor="page" w:x="1342" w:y="1"/>
+        <w:pBdr>
+          <w:top w:val="single" w:sz="4" w:space="1" w:color="auto" w:shadow="1"/>
+          <w:left w:val="single" w:sz="4" w:space="4" w:color="auto" w:shadow="1"/>
+          <w:bottom w:val="single" w:sz="4" w:space="1" w:color="auto" w:shadow="1"/>
+          <w:right w:val="single" w:sz="4" w:space="4" w:color="auto" w:shadow="1"/>
+        </w:pBdr>
+        <w:shd w:val="clear" w:color="auto" w:fill="FFFF99"/>
+        <w:spacing w:line="300" w:lineRule="auto"/>
+        <w:ind w:left="600"/>
+        <w:rPr>
+          <w:rFonts w:ascii="Batang" w:eastAsia="Batang" w:hAnsi="Batang"/>
+        </w:rPr>
+      </w:pPr>
+      <w:r>
+        <w:rPr>
+          <w:rFonts w:ascii="Batang" w:eastAsia="Batang" w:hAnsi="Batang" w:hint="eastAsia"/>
+        </w:rPr>
+        <w:t>    5)</w:t>
+      </w:r>
+      <w:r>
+        <w:rPr>
+          <w:rFonts w:ascii="Batang" w:eastAsia="Batang" w:hAnsi="Batang" w:hint="eastAsia"/>
+        </w:rPr>
+        <w:t xml:space="preserve"> 제목</w:t>
+      </w:r>
+      <w:r>
+        <w:rPr>
+          <w:rFonts w:ascii="Batang" w:eastAsia="Batang" w:hAnsi="Batang" w:hint="eastAsia"/>
+        </w:rPr>
+        <w:t xml:space="preserve"> : 14</w:t>
+      </w:r>
+      <w:r>
+        <w:rPr>
+          <w:rFonts w:ascii="Batang" w:eastAsia="Batang" w:hAnsi="Batang" w:hint="eastAsia"/>
+        </w:rPr>
+        <w:t xml:space="preserve"> Point, Bold, 가운데 정렬 (한글, 영문) </w:t>
+      </w:r>
+    </w:p>
+    <w:p>
+      <w:pPr>
+        <w:pStyle w:val="hstyle0"/>
+        <w:framePr w:w="9531" w:h="13674" w:hSpace="142" w:wrap="around" w:vAnchor="text" w:hAnchor="page" w:x="1342" w:y="1"/>
+        <w:pBdr>
+          <w:top w:val="single" w:sz="4" w:space="1" w:color="auto" w:shadow="1"/>
+          <w:left w:val="single" w:sz="4" w:space="4" w:color="auto" w:shadow="1"/>
+          <w:bottom w:val="single" w:sz="4" w:space="1" w:color="auto" w:shadow="1"/>
+          <w:right w:val="single" w:sz="4" w:space="4" w:color="auto" w:shadow="1"/>
+        </w:pBdr>
+        <w:shd w:val="clear" w:color="auto" w:fill="FFFF99"/>
+        <w:spacing w:line="300" w:lineRule="auto"/>
+        <w:ind w:left="600"/>
+        <w:rPr>
+          <w:rFonts w:ascii="Batang" w:eastAsia="Batang" w:hAnsi="Batang"/>
+        </w:rPr>
+      </w:pPr>
+      <w:r>
+        <w:rPr>
+          <w:rFonts w:ascii="Batang" w:eastAsia="Batang" w:hAnsi="Batang" w:hint="eastAsia"/>
+        </w:rPr>
+        <w:t xml:space="preserve">     * </w:t>
+      </w:r>
+      <w:proofErr w:type="spellStart"/>
+      <w:r>
+        <w:rPr>
+          <w:rFonts w:ascii="Batang" w:eastAsia="Batang" w:hAnsi="Batang" w:hint="eastAsia"/>
+        </w:rPr>
+        <w:t>영문제목</w:t>
+      </w:r>
+      <w:proofErr w:type="spellEnd"/>
+      <w:r>
+        <w:rPr>
+          <w:rFonts w:ascii="Batang" w:eastAsia="Batang" w:hAnsi="Batang" w:hint="eastAsia"/>
+        </w:rPr>
+        <w:t xml:space="preserve"> 작성 시, 전치사, 관사를 제외한 글자 첫 글자는 대문자로 작성 요함</w:t>
+      </w:r>
+    </w:p>
+    <w:p>
+      <w:pPr>
+        <w:pStyle w:val="hstyle0"/>
+        <w:framePr w:w="9531" w:h="13674" w:hSpace="142" w:wrap="around" w:vAnchor="text" w:hAnchor="page" w:x="1342" w:y="1"/>
+        <w:pBdr>
+          <w:top w:val="single" w:sz="4" w:space="1" w:color="auto" w:shadow="1"/>
+          <w:left w:val="single" w:sz="4" w:space="4" w:color="auto" w:shadow="1"/>
+          <w:bottom w:val="single" w:sz="4" w:space="1" w:color="auto" w:shadow="1"/>
+          <w:right w:val="single" w:sz="4" w:space="4" w:color="auto" w:shadow="1"/>
+        </w:pBdr>
+        <w:shd w:val="clear" w:color="auto" w:fill="FFFF99"/>
+        <w:spacing w:line="300" w:lineRule="auto"/>
+        <w:ind w:left="600"/>
+        <w:rPr>
+          <w:rFonts w:ascii="Batang" w:eastAsia="Batang" w:hAnsi="Batang"/>
+        </w:rPr>
+      </w:pPr>
+      <w:r>
+        <w:rPr>
+          <w:rFonts w:ascii="Batang" w:eastAsia="Batang" w:hAnsi="Batang" w:hint="eastAsia"/>
+        </w:rPr>
+        <w:t>    6)</w:t>
+      </w:r>
+      <w:r>
+        <w:rPr>
+          <w:rFonts w:ascii="Batang" w:eastAsia="Batang" w:hAnsi="Batang" w:hint="eastAsia"/>
+        </w:rPr>
+        <w:t xml:space="preserve"> 저자 : </w:t>
+      </w:r>
+      <w:r>
+        <w:rPr>
+          <w:rFonts w:ascii="Batang" w:eastAsia="Batang" w:hAnsi="Batang" w:hint="eastAsia"/>
+        </w:rPr>
+        <w:t xml:space="preserve">등록자를 </w:t>
+      </w:r>
+      <w:r>
+        <w:rPr>
+          <w:rFonts w:ascii="Batang" w:eastAsia="Batang" w:hAnsi="Batang" w:hint="eastAsia"/>
+        </w:rPr>
+        <w:t>제일 앞에 위치</w:t>
+      </w:r>
+      <w:r>
+        <w:rPr>
+          <w:rFonts w:ascii="Batang" w:eastAsia="Batang" w:hAnsi="Batang" w:hint="eastAsia"/>
+        </w:rPr>
+        <w:t>, 11</w:t>
+      </w:r>
+      <w:r>
+        <w:rPr>
+          <w:rFonts w:ascii="Batang" w:eastAsia="Batang" w:hAnsi="Batang" w:hint="eastAsia"/>
+        </w:rPr>
+        <w:t xml:space="preserve"> Point, Bold, 가운데 정렬</w:t>
+      </w:r>
+    </w:p>
+    <w:p>
+      <w:pPr>
+        <w:pStyle w:val="hstyle0"/>
+        <w:framePr w:w="9531" w:h="13674" w:hSpace="142" w:wrap="around" w:vAnchor="text" w:hAnchor="page" w:x="1342" w:y="1"/>
+        <w:pBdr>
+          <w:top w:val="single" w:sz="4" w:space="1" w:color="auto" w:shadow="1"/>
+          <w:left w:val="single" w:sz="4" w:space="4" w:color="auto" w:shadow="1"/>
+          <w:bottom w:val="single" w:sz="4" w:space="1" w:color="auto" w:shadow="1"/>
+          <w:right w:val="single" w:sz="4" w:space="4" w:color="auto" w:shadow="1"/>
+        </w:pBdr>
+        <w:shd w:val="clear" w:color="auto" w:fill="FFFF99"/>
+        <w:spacing w:line="300" w:lineRule="auto"/>
+        <w:ind w:left="600"/>
+        <w:rPr>
+          <w:rFonts w:ascii="Batang" w:eastAsia="Batang" w:hAnsi="Batang"/>
+        </w:rPr>
+      </w:pPr>
+      <w:r>
+        <w:rPr>
+          <w:rFonts w:ascii="Batang" w:eastAsia="Batang" w:hAnsi="Batang" w:hint="eastAsia"/>
+        </w:rPr>
+        <w:t>    7)</w:t>
+      </w:r>
+      <w:r>
+        <w:rPr>
+          <w:rFonts w:ascii="Batang" w:eastAsia="Batang" w:hAnsi="Batang" w:hint="eastAsia"/>
+        </w:rPr>
+        <w:t xml:space="preserve"> 소속</w:t>
+      </w:r>
+      <w:r>
+        <w:rPr>
+          <w:rFonts w:ascii="Batang" w:eastAsia="Batang" w:hAnsi="Batang" w:hint="eastAsia"/>
+        </w:rPr>
+        <w:t xml:space="preserve"> : 11</w:t>
+      </w:r>
+      <w:r>
+        <w:rPr>
+          <w:rFonts w:ascii="Batang" w:eastAsia="Batang" w:hAnsi="Batang" w:hint="eastAsia"/>
+        </w:rPr>
+        <w:t xml:space="preserve"> Point, Bold, 가운데 정렬</w:t>
+      </w:r>
+    </w:p>
+    <w:p>
+      <w:pPr>
+        <w:pStyle w:val="hstyle0"/>
+        <w:framePr w:w="9531" w:h="13674" w:hSpace="142" w:wrap="around" w:vAnchor="text" w:hAnchor="page" w:x="1342" w:y="1"/>
+        <w:pBdr>
+          <w:top w:val="single" w:sz="4" w:space="1" w:color="auto" w:shadow="1"/>
+          <w:left w:val="single" w:sz="4" w:space="4" w:color="auto" w:shadow="1"/>
+          <w:bottom w:val="single" w:sz="4" w:space="1" w:color="auto" w:shadow="1"/>
+          <w:right w:val="single" w:sz="4" w:space="4" w:color="auto" w:shadow="1"/>
+        </w:pBdr>
+        <w:shd w:val="clear" w:color="auto" w:fill="FFFF99"/>
+        <w:spacing w:line="300" w:lineRule="auto"/>
+        <w:ind w:left="600"/>
+        <w:rPr>
+          <w:rFonts w:ascii="Batang" w:eastAsia="Batang" w:hAnsi="Batang"/>
+        </w:rPr>
+      </w:pPr>
+      <w:r>
+        <w:rPr>
+          <w:rFonts w:ascii="Batang" w:eastAsia="Batang" w:hAnsi="Batang" w:hint="eastAsia"/>
+        </w:rPr>
+        <w:t>    8)</w:t>
+      </w:r>
+      <w:r>
+        <w:rPr>
+          <w:rFonts w:ascii="Batang" w:eastAsia="Batang" w:hAnsi="Batang" w:hint="eastAsia"/>
+        </w:rPr>
+        <w:t xml:space="preserve"> 요약(Abstract) : </w:t>
+      </w:r>
+      <w:r>
+        <w:rPr>
+          <w:rFonts w:ascii="Batang" w:eastAsia="Batang" w:hAnsi="Batang"/>
+        </w:rPr>
+        <w:t xml:space="preserve">11 Point, </w:t>
+      </w:r>
+      <w:r>
+        <w:rPr>
+          <w:rFonts w:ascii="Batang" w:eastAsia="Batang" w:hAnsi="Batang" w:hint="eastAsia"/>
+        </w:rPr>
+        <w:t>150~200 단어</w:t>
+      </w:r>
+    </w:p>
+    <w:p>
+      <w:pPr>
+        <w:pStyle w:val="hstyle0"/>
+        <w:framePr w:w="9531" w:h="13674" w:hSpace="142" w:wrap="around" w:vAnchor="text" w:hAnchor="page" w:x="1342" w:y="1"/>
+        <w:pBdr>
+          <w:top w:val="single" w:sz="4" w:space="1" w:color="auto" w:shadow="1"/>
+          <w:left w:val="single" w:sz="4" w:space="4" w:color="auto" w:shadow="1"/>
+          <w:bottom w:val="single" w:sz="4" w:space="1" w:color="auto" w:shadow="1"/>
+          <w:right w:val="single" w:sz="4" w:space="4" w:color="auto" w:shadow="1"/>
+        </w:pBdr>
+        <w:shd w:val="clear" w:color="auto" w:fill="FFFF99"/>
+        <w:spacing w:line="300" w:lineRule="auto"/>
+        <w:ind w:left="600"/>
+        <w:rPr>
+          <w:rFonts w:ascii="Batang" w:eastAsia="Batang" w:hAnsi="Batang"/>
+        </w:rPr>
+      </w:pPr>
+      <w:r>
+        <w:rPr>
+          <w:rFonts w:ascii="Batang" w:eastAsia="Batang" w:hAnsi="Batang" w:hint="eastAsia"/>
+        </w:rPr>
+        <w:t>    9)</w:t>
+      </w:r>
+      <w:r>
+        <w:rPr>
+          <w:rFonts w:ascii="Batang" w:eastAsia="Batang" w:hAnsi="Batang" w:hint="eastAsia"/>
+        </w:rPr>
+        <w:t xml:space="preserve"> 본문</w:t>
+      </w:r>
+      <w:r>
+        <w:rPr>
+          <w:rFonts w:ascii="Batang" w:eastAsia="Batang" w:hAnsi="Batang" w:hint="eastAsia"/>
+        </w:rPr>
+        <w:t xml:space="preserve"> : 10</w:t>
+      </w:r>
+      <w:r>
+        <w:rPr>
+          <w:rFonts w:ascii="Batang" w:eastAsia="Batang" w:hAnsi="Batang" w:hint="eastAsia"/>
+        </w:rPr>
+        <w:t xml:space="preserve"> Point </w:t>
+      </w:r>
+      <w:proofErr w:type="spellStart"/>
+      <w:r>
+        <w:rPr>
+          <w:rFonts w:ascii="Batang" w:eastAsia="Batang" w:hAnsi="Batang" w:hint="eastAsia"/>
+        </w:rPr>
+        <w:t>장평</w:t>
+      </w:r>
+      <w:proofErr w:type="spellEnd"/>
+      <w:r>
+        <w:rPr>
+          <w:rFonts w:ascii="Batang" w:eastAsia="Batang" w:hAnsi="Batang" w:hint="eastAsia"/>
+        </w:rPr>
+        <w:t xml:space="preserve"> 95%, 자간 -5, 들여쓰기 2ch, </w:t>
+      </w:r>
+      <w:proofErr w:type="spellStart"/>
+      <w:r>
+        <w:rPr>
+          <w:rFonts w:ascii="Batang" w:eastAsia="Batang" w:hAnsi="Batang" w:hint="eastAsia"/>
+        </w:rPr>
+        <w:t>혼합정렬</w:t>
+      </w:r>
+      <w:proofErr w:type="spellEnd"/>
+    </w:p>
+    <w:p>
+      <w:pPr>
+        <w:pStyle w:val="hstyle0"/>
+        <w:framePr w:w="9531" w:h="13674" w:hSpace="142" w:wrap="around" w:vAnchor="text" w:hAnchor="page" w:x="1342" w:y="1"/>
+        <w:pBdr>
+          <w:top w:val="single" w:sz="4" w:space="1" w:color="auto" w:shadow="1"/>
+          <w:left w:val="single" w:sz="4" w:space="4" w:color="auto" w:shadow="1"/>
+          <w:bottom w:val="single" w:sz="4" w:space="1" w:color="auto" w:shadow="1"/>
+          <w:right w:val="single" w:sz="4" w:space="4" w:color="auto" w:shadow="1"/>
+        </w:pBdr>
+        <w:shd w:val="clear" w:color="auto" w:fill="FFFF99"/>
+        <w:spacing w:line="300" w:lineRule="auto"/>
+        <w:ind w:left="600"/>
+        <w:rPr>
+          <w:rFonts w:ascii="Batang" w:eastAsia="Batang" w:hAnsi="Batang"/>
+        </w:rPr>
+      </w:pPr>
+      <w:r>
+        <w:rPr>
+          <w:rFonts w:ascii="Batang" w:eastAsia="Batang" w:hAnsi="Batang"/>
+        </w:rPr>
+        <w:t xml:space="preserve"> </w:t>
+      </w:r>
+      <w:r>
+        <w:rPr>
+          <w:rFonts w:ascii="Batang" w:eastAsia="Batang" w:hAnsi="Batang"/>
+        </w:rPr>
+        <w:t xml:space="preserve">   10) </w:t>
+      </w:r>
+      <w:r>
+        <w:rPr>
+          <w:rFonts w:ascii="Batang" w:eastAsia="Batang" w:hAnsi="Batang" w:hint="eastAsia"/>
+        </w:rPr>
+        <w:t>참고문헌(</w:t>
+      </w:r>
+      <w:r>
+        <w:rPr>
+          <w:rFonts w:ascii="Batang" w:eastAsia="Batang" w:hAnsi="Batang"/>
+        </w:rPr>
+        <w:t>References)</w:t>
+      </w:r>
+      <w:r>
+        <w:rPr>
+          <w:rFonts w:ascii="Batang" w:eastAsia="Batang" w:hAnsi="Batang" w:hint="eastAsia"/>
+        </w:rPr>
+        <w:t xml:space="preserve"> : 아래의 예제 파일을 반드시 참고하시기 바랍니다.</w:t>
+      </w:r>
+    </w:p>
+    <w:p>
+      <w:pPr>
+        <w:pStyle w:val="hstyle0"/>
+        <w:framePr w:w="9531" w:h="13674" w:hSpace="142" w:wrap="around" w:vAnchor="text" w:hAnchor="page" w:x="1342" w:y="1"/>
+        <w:pBdr>
+          <w:top w:val="single" w:sz="4" w:space="1" w:color="auto" w:shadow="1"/>
+          <w:left w:val="single" w:sz="4" w:space="4" w:color="auto" w:shadow="1"/>
+          <w:bottom w:val="single" w:sz="4" w:space="1" w:color="auto" w:shadow="1"/>
+          <w:right w:val="single" w:sz="4" w:space="4" w:color="auto" w:shadow="1"/>
+        </w:pBdr>
+        <w:shd w:val="clear" w:color="auto" w:fill="FFFF99"/>
+        <w:spacing w:line="300" w:lineRule="auto"/>
+        <w:ind w:left="600"/>
+        <w:rPr>
+          <w:rFonts w:ascii="Batang" w:eastAsia="Batang" w:hAnsi="Batang"/>
+        </w:rPr>
+      </w:pPr>
+      <w:r>
+        <w:rPr>
+          <w:rFonts w:ascii="Batang" w:eastAsia="Batang" w:hAnsi="Batang" w:hint="eastAsia"/>
+        </w:rPr>
+        <w:t>4</w:t>
+      </w:r>
+      <w:r>
+        <w:rPr>
+          <w:rFonts w:ascii="Batang" w:eastAsia="Batang" w:hAnsi="Batang" w:hint="eastAsia"/>
+        </w:rPr>
+        <w:t xml:space="preserve">. </w:t>
+      </w:r>
+      <w:r>
+        <w:rPr>
+          <w:rFonts w:ascii="Batang" w:eastAsia="Batang" w:hAnsi="Batang" w:hint="eastAsia"/>
+        </w:rPr>
+        <w:t>논문 검수 받는 방법</w:t>
+      </w:r>
+    </w:p>
+    <w:p>
+      <w:pPr>
+        <w:pStyle w:val="hstyle0"/>
+        <w:framePr w:w="9531" w:h="13674" w:hSpace="142" w:wrap="around" w:vAnchor="text" w:hAnchor="page" w:x="1342" w:y="1"/>
+        <w:pBdr>
+          <w:top w:val="single" w:sz="4" w:space="1" w:color="auto" w:shadow="1"/>
+          <w:left w:val="single" w:sz="4" w:space="4" w:color="auto" w:shadow="1"/>
+          <w:bottom w:val="single" w:sz="4" w:space="1" w:color="auto" w:shadow="1"/>
+          <w:right w:val="single" w:sz="4" w:space="4" w:color="auto" w:shadow="1"/>
+        </w:pBdr>
+        <w:shd w:val="clear" w:color="auto" w:fill="FFFF99"/>
+        <w:spacing w:line="300" w:lineRule="auto"/>
+        <w:ind w:leftChars="300" w:left="800" w:hangingChars="100" w:hanging="200"/>
+        <w:rPr>
+          <w:rFonts w:ascii="Batang" w:eastAsia="Batang" w:hAnsi="Batang"/>
+        </w:rPr>
+      </w:pPr>
+      <w:r>
+        <w:rPr>
+          <w:rFonts w:ascii="Batang" w:eastAsia="Batang" w:hAnsi="Batang"/>
+        </w:rPr>
+        <w:t xml:space="preserve">    </w:t>
+      </w:r>
+      <w:r>
+        <w:rPr>
+          <w:rFonts w:ascii="Batang" w:eastAsia="Batang" w:hAnsi="Batang" w:hint="eastAsia"/>
+        </w:rPr>
+        <w:t>1) 홈페이지(</w:t>
+      </w:r>
+      <w:r>
+        <w:rPr>
+          <w:rFonts w:ascii="Batang" w:eastAsia="Batang" w:hAnsi="Batang"/>
+        </w:rPr>
+        <w:t>www.   )</w:t>
+      </w:r>
+      <w:r>
+        <w:rPr>
+          <w:rFonts w:ascii="Batang" w:eastAsia="Batang" w:hAnsi="Batang" w:hint="eastAsia"/>
+        </w:rPr>
+        <w:t xml:space="preserve"> -&gt; </w:t>
+      </w:r>
+      <w:r>
+        <w:rPr>
+          <w:rFonts w:ascii="Batang" w:eastAsia="Batang" w:hAnsi="Batang"/>
+        </w:rPr>
+        <w:t>“</w:t>
+      </w:r>
+      <w:r>
+        <w:rPr>
+          <w:rFonts w:ascii="Batang" w:eastAsia="Batang" w:hAnsi="Batang" w:hint="eastAsia"/>
+        </w:rPr>
+        <w:t>논문 검수 및 등록</w:t>
+      </w:r>
+      <w:r>
+        <w:rPr>
+          <w:rFonts w:ascii="Batang" w:eastAsia="Batang" w:hAnsi="Batang"/>
+        </w:rPr>
+        <w:t>”</w:t>
+      </w:r>
+      <w:r>
+        <w:rPr>
+          <w:rFonts w:ascii="Batang" w:eastAsia="Batang" w:hAnsi="Batang" w:hint="eastAsia"/>
+        </w:rPr>
+        <w:t xml:space="preserve"> 클릭 -&gt; </w:t>
+      </w:r>
+      <w:r>
+        <w:rPr>
+          <w:rFonts w:ascii="Batang" w:eastAsia="Batang" w:hAnsi="Batang"/>
+        </w:rPr>
+        <w:t>“</w:t>
+      </w:r>
+      <w:r>
+        <w:rPr>
+          <w:rFonts w:ascii="Batang" w:eastAsia="Batang" w:hAnsi="Batang" w:hint="eastAsia"/>
+        </w:rPr>
+        <w:t>검수 신청</w:t>
+      </w:r>
+      <w:r>
+        <w:rPr>
+          <w:rFonts w:ascii="Batang" w:eastAsia="Batang" w:hAnsi="Batang"/>
+        </w:rPr>
+        <w:t>”</w:t>
+      </w:r>
+      <w:r>
+        <w:rPr>
+          <w:rFonts w:ascii="Batang" w:eastAsia="Batang" w:hAnsi="Batang" w:hint="eastAsia"/>
+        </w:rPr>
+        <w:t xml:space="preserve"> 클릭</w:t>
+      </w:r>
+    </w:p>
+    <w:p>
+      <w:pPr>
+        <w:pStyle w:val="hstyle0"/>
+        <w:framePr w:w="9531" w:h="13674" w:hSpace="142" w:wrap="around" w:vAnchor="text" w:hAnchor="page" w:x="1342" w:y="1"/>
+        <w:pBdr>
+          <w:top w:val="single" w:sz="4" w:space="1" w:color="auto" w:shadow="1"/>
+          <w:left w:val="single" w:sz="4" w:space="4" w:color="auto" w:shadow="1"/>
+          <w:bottom w:val="single" w:sz="4" w:space="1" w:color="auto" w:shadow="1"/>
+          <w:right w:val="single" w:sz="4" w:space="4" w:color="auto" w:shadow="1"/>
+        </w:pBdr>
+        <w:shd w:val="clear" w:color="auto" w:fill="FFFF99"/>
+        <w:spacing w:line="300" w:lineRule="auto"/>
+        <w:ind w:leftChars="300" w:left="800" w:hangingChars="100" w:hanging="200"/>
+        <w:rPr>
+          <w:rFonts w:ascii="Batang" w:eastAsia="Batang" w:hAnsi="Batang"/>
+        </w:rPr>
+      </w:pPr>
+      <w:r>
+        <w:rPr>
+          <w:rFonts w:ascii="Batang" w:eastAsia="Batang" w:hAnsi="Batang"/>
+        </w:rPr>
+        <w:t xml:space="preserve">    </w:t>
+      </w:r>
+      <w:r>
+        <w:rPr>
+          <w:rFonts w:ascii="Batang" w:eastAsia="Batang" w:hAnsi="Batang" w:hint="eastAsia"/>
+        </w:rPr>
+        <w:t xml:space="preserve">2) 정보 기입 -&gt; </w:t>
+      </w:r>
+      <w:r>
+        <w:rPr>
+          <w:rFonts w:ascii="Batang" w:eastAsia="Batang" w:hAnsi="Batang"/>
+        </w:rPr>
+        <w:t>PDF</w:t>
+      </w:r>
+      <w:r>
+        <w:rPr>
+          <w:rFonts w:ascii="Batang" w:eastAsia="Batang" w:hAnsi="Batang" w:hint="eastAsia"/>
+        </w:rPr>
+        <w:t xml:space="preserve"> 등록 -&gt; </w:t>
+      </w:r>
+      <w:r>
+        <w:rPr>
+          <w:rFonts w:ascii="Batang" w:eastAsia="Batang" w:hAnsi="Batang"/>
+        </w:rPr>
+        <w:t>“</w:t>
+      </w:r>
+      <w:r>
+        <w:rPr>
+          <w:rFonts w:ascii="Batang" w:eastAsia="Batang" w:hAnsi="Batang" w:hint="eastAsia"/>
+        </w:rPr>
+        <w:t>등록</w:t>
+      </w:r>
+      <w:r>
+        <w:rPr>
+          <w:rFonts w:ascii="Batang" w:eastAsia="Batang" w:hAnsi="Batang"/>
+        </w:rPr>
+        <w:t xml:space="preserve">” </w:t>
+      </w:r>
+      <w:r>
+        <w:rPr>
+          <w:rFonts w:ascii="Batang" w:eastAsia="Batang" w:hAnsi="Batang" w:hint="eastAsia"/>
+        </w:rPr>
+        <w:t>클릭</w:t>
+      </w:r>
+    </w:p>
+    <w:p>
+      <w:pPr>
+        <w:pStyle w:val="hstyle0"/>
+        <w:framePr w:w="9531" w:h="13674" w:hSpace="142" w:wrap="around" w:vAnchor="text" w:hAnchor="page" w:x="1342" w:y="1"/>
+        <w:pBdr>
+          <w:top w:val="single" w:sz="4" w:space="1" w:color="auto" w:shadow="1"/>
+          <w:left w:val="single" w:sz="4" w:space="4" w:color="auto" w:shadow="1"/>
+          <w:bottom w:val="single" w:sz="4" w:space="1" w:color="auto" w:shadow="1"/>
+          <w:right w:val="single" w:sz="4" w:space="4" w:color="auto" w:shadow="1"/>
+        </w:pBdr>
+        <w:shd w:val="clear" w:color="auto" w:fill="FFFF99"/>
+        <w:spacing w:line="300" w:lineRule="auto"/>
+        <w:ind w:leftChars="300" w:left="800" w:hangingChars="100" w:hanging="200"/>
+        <w:rPr>
+          <w:rFonts w:ascii="Batang" w:eastAsia="Batang" w:hAnsi="Batang"/>
+        </w:rPr>
+      </w:pPr>
+      <w:r>
+        <w:rPr>
+          <w:rFonts w:ascii="Batang" w:eastAsia="Batang" w:hAnsi="Batang"/>
+        </w:rPr>
+        <w:t xml:space="preserve">5. </w:t>
+      </w:r>
+      <w:r>
+        <w:rPr>
+          <w:rFonts w:ascii="Batang" w:eastAsia="Batang" w:hAnsi="Batang" w:hint="eastAsia"/>
+        </w:rPr>
+        <w:t>논문 업데이트 하는 방법</w:t>
+      </w:r>
+    </w:p>
+    <w:p>
+      <w:pPr>
+        <w:pStyle w:val="hstyle0"/>
+        <w:framePr w:w="9531" w:h="13674" w:hSpace="142" w:wrap="around" w:vAnchor="text" w:hAnchor="page" w:x="1342" w:y="1"/>
+        <w:pBdr>
+          <w:top w:val="single" w:sz="4" w:space="1" w:color="auto" w:shadow="1"/>
+          <w:left w:val="single" w:sz="4" w:space="4" w:color="auto" w:shadow="1"/>
+          <w:bottom w:val="single" w:sz="4" w:space="1" w:color="auto" w:shadow="1"/>
+          <w:right w:val="single" w:sz="4" w:space="4" w:color="auto" w:shadow="1"/>
+        </w:pBdr>
+        <w:shd w:val="clear" w:color="auto" w:fill="FFFF99"/>
+        <w:spacing w:line="300" w:lineRule="auto"/>
+        <w:ind w:leftChars="300" w:left="800" w:hangingChars="100" w:hanging="200"/>
+        <w:rPr>
+          <w:rFonts w:ascii="Batang" w:eastAsia="Batang" w:hAnsi="Batang"/>
+        </w:rPr>
+      </w:pPr>
+      <w:r>
+        <w:rPr>
+          <w:rFonts w:ascii="Batang" w:eastAsia="Batang" w:hAnsi="Batang" w:hint="eastAsia"/>
+        </w:rPr>
+        <w:t xml:space="preserve">    1) 홈페이지(</w:t>
+      </w:r>
+      <w:r>
+        <w:rPr>
+          <w:rFonts w:ascii="Batang" w:eastAsia="Batang" w:hAnsi="Batang"/>
+        </w:rPr>
+        <w:t>www.</w:t>
+      </w:r>
+      <w:r>
+        <w:rPr>
+          <w:rFonts w:ascii="Batang" w:eastAsia="Batang" w:hAnsi="Batang" w:hint="eastAsia"/>
+        </w:rPr>
+        <w:t xml:space="preserve">  ) -&gt; 자신이 작성한 논문 </w:t>
+      </w:r>
+      <w:proofErr w:type="spellStart"/>
+      <w:r>
+        <w:rPr>
+          <w:rFonts w:ascii="Batang" w:eastAsia="Batang" w:hAnsi="Batang" w:hint="eastAsia"/>
+        </w:rPr>
+        <w:t>게시글</w:t>
+      </w:r>
+      <w:proofErr w:type="spellEnd"/>
+      <w:r>
+        <w:rPr>
+          <w:rFonts w:ascii="Batang" w:eastAsia="Batang" w:hAnsi="Batang" w:hint="eastAsia"/>
+        </w:rPr>
+        <w:t xml:space="preserve"> 클릭</w:t>
+      </w:r>
+    </w:p>
+    <w:p>
+      <w:pPr>
+        <w:pStyle w:val="hstyle0"/>
+        <w:framePr w:w="9531" w:h="13674" w:hSpace="142" w:wrap="around" w:vAnchor="text" w:hAnchor="page" w:x="1342" w:y="1"/>
+        <w:pBdr>
+          <w:top w:val="single" w:sz="4" w:space="1" w:color="auto" w:shadow="1"/>
+          <w:left w:val="single" w:sz="4" w:space="4" w:color="auto" w:shadow="1"/>
+          <w:bottom w:val="single" w:sz="4" w:space="1" w:color="auto" w:shadow="1"/>
+          <w:right w:val="single" w:sz="4" w:space="4" w:color="auto" w:shadow="1"/>
+        </w:pBdr>
+        <w:shd w:val="clear" w:color="auto" w:fill="FFFF99"/>
+        <w:spacing w:line="300" w:lineRule="auto"/>
+        <w:ind w:leftChars="300" w:left="800" w:hangingChars="100" w:hanging="200"/>
+        <w:rPr>
+          <w:rFonts w:ascii="Batang" w:eastAsia="Batang" w:hAnsi="Batang"/>
+        </w:rPr>
+      </w:pPr>
+      <w:r>
+        <w:rPr>
+          <w:rFonts w:ascii="Batang" w:eastAsia="Batang" w:hAnsi="Batang" w:hint="eastAsia"/>
+        </w:rPr>
+        <w:t xml:space="preserve">    2) 정보 기입 -&gt; </w:t>
+      </w:r>
+      <w:r>
+        <w:rPr>
+          <w:rFonts w:ascii="Batang" w:eastAsia="Batang" w:hAnsi="Batang"/>
+        </w:rPr>
+        <w:t>PDF</w:t>
+      </w:r>
+      <w:r>
+        <w:rPr>
+          <w:rFonts w:ascii="Batang" w:eastAsia="Batang" w:hAnsi="Batang" w:hint="eastAsia"/>
+        </w:rPr>
+        <w:t xml:space="preserve"> 등록 -&gt; </w:t>
+      </w:r>
+      <w:r>
+        <w:rPr>
+          <w:rFonts w:ascii="Batang" w:eastAsia="Batang" w:hAnsi="Batang"/>
+        </w:rPr>
+        <w:t>“</w:t>
+      </w:r>
+      <w:r>
+        <w:rPr>
+          <w:rFonts w:ascii="Batang" w:eastAsia="Batang" w:hAnsi="Batang" w:hint="eastAsia"/>
+        </w:rPr>
+        <w:t>업데이트</w:t>
+      </w:r>
+      <w:r>
+        <w:rPr>
+          <w:rFonts w:ascii="Batang" w:eastAsia="Batang" w:hAnsi="Batang"/>
+        </w:rPr>
+        <w:t>”</w:t>
+      </w:r>
+      <w:r>
+        <w:rPr>
+          <w:rFonts w:ascii="Batang" w:eastAsia="Batang" w:hAnsi="Batang" w:hint="eastAsia"/>
+        </w:rPr>
+        <w:t xml:space="preserve"> 클릭</w:t>
+      </w:r>
+    </w:p>
+    <w:p>
+      <w:pPr>
+        <w:pStyle w:val="hstyle0"/>
+        <w:framePr w:w="9531" w:h="13674" w:hSpace="142" w:wrap="around" w:vAnchor="text" w:hAnchor="page" w:x="1342" w:y="1"/>
+        <w:pBdr>
+          <w:top w:val="single" w:sz="4" w:space="1" w:color="auto" w:shadow="1"/>
+          <w:left w:val="single" w:sz="4" w:space="4" w:color="auto" w:shadow="1"/>
+          <w:bottom w:val="single" w:sz="4" w:space="1" w:color="auto" w:shadow="1"/>
+          <w:right w:val="single" w:sz="4" w:space="4" w:color="auto" w:shadow="1"/>
+        </w:pBdr>
+        <w:shd w:val="clear" w:color="auto" w:fill="FFFF99"/>
+        <w:spacing w:line="300" w:lineRule="auto"/>
+        <w:ind w:leftChars="300" w:left="800" w:hangingChars="100" w:hanging="200"/>
+        <w:rPr>
+          <w:rFonts w:ascii="Batang" w:eastAsia="Batang" w:hAnsi="Batang"/>
+        </w:rPr>
+      </w:pPr>
+      <w:r>
+        <w:rPr>
+          <w:rFonts w:ascii="Batang" w:eastAsia="Batang" w:hAnsi="Batang" w:hint="eastAsia"/>
+        </w:rPr>
+        <w:t>6. 논문 최종 등록 하는 방법</w:t>
+      </w:r>
+    </w:p>
+    <w:p>
+      <w:pPr>
+        <w:pStyle w:val="hstyle0"/>
+        <w:framePr w:w="9531" w:h="13674" w:hSpace="142" w:wrap="around" w:vAnchor="text" w:hAnchor="page" w:x="1342" w:y="1"/>
+        <w:pBdr>
+          <w:top w:val="single" w:sz="4" w:space="1" w:color="auto" w:shadow="1"/>
+          <w:left w:val="single" w:sz="4" w:space="4" w:color="auto" w:shadow="1"/>
+          <w:bottom w:val="single" w:sz="4" w:space="1" w:color="auto" w:shadow="1"/>
+          <w:right w:val="single" w:sz="4" w:space="4" w:color="auto" w:shadow="1"/>
+        </w:pBdr>
+        <w:shd w:val="clear" w:color="auto" w:fill="FFFF99"/>
+        <w:spacing w:line="300" w:lineRule="auto"/>
+        <w:ind w:leftChars="300" w:left="800" w:hangingChars="100" w:hanging="200"/>
+        <w:rPr>
+          <w:rFonts w:ascii="Batang" w:eastAsia="Batang" w:hAnsi="Batang"/>
+        </w:rPr>
+      </w:pPr>
+      <w:r>
+        <w:rPr>
+          <w:rFonts w:ascii="Batang" w:eastAsia="Batang" w:hAnsi="Batang" w:hint="eastAsia"/>
+        </w:rPr>
+        <w:t xml:space="preserve">    1) 홈페이지(</w:t>
+      </w:r>
+      <w:r>
+        <w:rPr>
+          <w:rFonts w:ascii="Batang" w:eastAsia="Batang" w:hAnsi="Batang"/>
+        </w:rPr>
+        <w:t xml:space="preserve">www.  ) -&gt; </w:t>
+      </w:r>
+      <w:r>
+        <w:rPr>
+          <w:rFonts w:ascii="Batang" w:eastAsia="Batang" w:hAnsi="Batang" w:hint="eastAsia"/>
+        </w:rPr>
+        <w:t>최종 등록하고자 하는 논문 클릭</w:t>
+      </w:r>
+    </w:p>
+    <w:p>
+      <w:pPr>
+        <w:pStyle w:val="hstyle0"/>
+        <w:framePr w:w="9531" w:h="13674" w:hSpace="142" w:wrap="around" w:vAnchor="text" w:hAnchor="page" w:x="1342" w:y="1"/>
+        <w:pBdr>
+          <w:top w:val="single" w:sz="4" w:space="1" w:color="auto" w:shadow="1"/>
+          <w:left w:val="single" w:sz="4" w:space="4" w:color="auto" w:shadow="1"/>
+          <w:bottom w:val="single" w:sz="4" w:space="1" w:color="auto" w:shadow="1"/>
+          <w:right w:val="single" w:sz="4" w:space="4" w:color="auto" w:shadow="1"/>
+        </w:pBdr>
+        <w:shd w:val="clear" w:color="auto" w:fill="FFFF99"/>
+        <w:spacing w:line="300" w:lineRule="auto"/>
+        <w:ind w:leftChars="300" w:left="800" w:hangingChars="100" w:hanging="200"/>
+        <w:rPr>
+          <w:rFonts w:ascii="Batang" w:eastAsia="Batang" w:hAnsi="Batang"/>
+        </w:rPr>
+      </w:pPr>
+      <w:r>
+        <w:rPr>
+          <w:rFonts w:ascii="Batang" w:eastAsia="Batang" w:hAnsi="Batang" w:hint="eastAsia"/>
+        </w:rPr>
+        <w:t xml:space="preserve">    2) </w:t>
+      </w:r>
+      <w:r>
+        <w:rPr>
+          <w:rFonts w:ascii="Batang" w:eastAsia="Batang" w:hAnsi="Batang"/>
+        </w:rPr>
+        <w:t>“</w:t>
+      </w:r>
+      <w:r>
+        <w:rPr>
+          <w:rFonts w:ascii="Batang" w:eastAsia="Batang" w:hAnsi="Batang" w:hint="eastAsia"/>
+        </w:rPr>
+        <w:t>최종 등록하기</w:t>
+      </w:r>
+      <w:r>
+        <w:rPr>
+          <w:rFonts w:ascii="Batang" w:eastAsia="Batang" w:hAnsi="Batang"/>
+        </w:rPr>
+        <w:t>”</w:t>
+      </w:r>
+      <w:r>
+        <w:rPr>
+          <w:rFonts w:ascii="Batang" w:eastAsia="Batang" w:hAnsi="Batang" w:hint="eastAsia"/>
+        </w:rPr>
+        <w:t xml:space="preserve"> 클릭</w:t>
+      </w:r>
+    </w:p>
+    <w:p>
+      <w:pPr>
+        <w:pStyle w:val="hstyle0"/>
+        <w:framePr w:w="9531" w:h="13674" w:hSpace="142" w:wrap="around" w:vAnchor="text" w:hAnchor="page" w:x="1342" w:y="1"/>
+        <w:pBdr>
+          <w:top w:val="single" w:sz="4" w:space="1" w:color="auto" w:shadow="1"/>
+          <w:left w:val="single" w:sz="4" w:space="4" w:color="auto" w:shadow="1"/>
+          <w:bottom w:val="single" w:sz="4" w:space="1" w:color="auto" w:shadow="1"/>
+          <w:right w:val="single" w:sz="4" w:space="4" w:color="auto" w:shadow="1"/>
+        </w:pBdr>
+        <w:shd w:val="clear" w:color="auto" w:fill="FFFF99"/>
+        <w:spacing w:line="300" w:lineRule="auto"/>
+        <w:ind w:leftChars="300" w:left="800" w:hangingChars="100" w:hanging="200"/>
+        <w:rPr>
+          <w:rFonts w:ascii="Batang" w:eastAsia="Batang" w:hAnsi="Batang"/>
+        </w:rPr>
+      </w:pPr>
+      <w:r>
+        <w:rPr>
+          <w:rFonts w:ascii="Batang" w:eastAsia="Batang" w:hAnsi="Batang" w:hint="eastAsia"/>
+        </w:rPr>
+        <w:t xml:space="preserve">    3) 논문의 </w:t>
+      </w:r>
+      <w:r>
+        <w:rPr>
+          <w:rFonts w:ascii="Batang" w:eastAsia="Batang" w:hAnsi="Batang"/>
+        </w:rPr>
+        <w:t xml:space="preserve">Value </w:t>
+      </w:r>
+      <w:r>
+        <w:rPr>
+          <w:rFonts w:ascii="Batang" w:eastAsia="Batang" w:hAnsi="Batang" w:hint="eastAsia"/>
+        </w:rPr>
+        <w:t>설정하기 -&gt; 주의 사항 확인하기(</w:t>
+      </w:r>
+      <w:r>
+        <w:rPr>
+          <w:rFonts w:ascii="Batang" w:eastAsia="Batang" w:hAnsi="Batang" w:hint="eastAsia"/>
+          <w:color w:val="FF0000"/>
+        </w:rPr>
+        <w:t>필수</w:t>
+      </w:r>
+      <w:r>
+        <w:rPr>
+          <w:rFonts w:ascii="Batang" w:eastAsia="Batang" w:hAnsi="Batang" w:hint="eastAsia"/>
+        </w:rPr>
+        <w:t xml:space="preserve">) -&gt; </w:t>
+      </w:r>
+      <w:r>
+        <w:rPr>
+          <w:rFonts w:ascii="Batang" w:eastAsia="Batang" w:hAnsi="Batang"/>
+        </w:rPr>
+        <w:t>“</w:t>
+      </w:r>
+      <w:r>
+        <w:rPr>
+          <w:rFonts w:ascii="Batang" w:eastAsia="Batang" w:hAnsi="Batang" w:hint="eastAsia"/>
+        </w:rPr>
+        <w:t>확인</w:t>
+      </w:r>
+      <w:r>
+        <w:rPr>
+          <w:rFonts w:ascii="Batang" w:eastAsia="Batang" w:hAnsi="Batang"/>
+        </w:rPr>
+        <w:t>”</w:t>
+      </w:r>
+      <w:r>
+        <w:rPr>
+          <w:rFonts w:ascii="Batang" w:eastAsia="Batang" w:hAnsi="Batang" w:hint="eastAsia"/>
+        </w:rPr>
+        <w:t xml:space="preserve"> 클릭</w:t>
+      </w:r>
+    </w:p>
+    <w:p>
+      <w:pPr>
+        <w:pStyle w:val="hstyle0"/>
+        <w:framePr w:w="9531" w:h="13674" w:hSpace="142" w:wrap="around" w:vAnchor="text" w:hAnchor="page" w:x="1342" w:y="1"/>
+        <w:pBdr>
+          <w:top w:val="single" w:sz="4" w:space="1" w:color="auto" w:shadow="1"/>
+          <w:left w:val="single" w:sz="4" w:space="4" w:color="auto" w:shadow="1"/>
+          <w:bottom w:val="single" w:sz="4" w:space="1" w:color="auto" w:shadow="1"/>
+          <w:right w:val="single" w:sz="4" w:space="4" w:color="auto" w:shadow="1"/>
+        </w:pBdr>
+        <w:shd w:val="clear" w:color="auto" w:fill="FFFF99"/>
+        <w:spacing w:line="300" w:lineRule="auto"/>
+        <w:ind w:left="600"/>
+        <w:rPr>
+          <w:rFonts w:ascii="Batang" w:eastAsia="Batang" w:hAnsi="Batang"/>
+        </w:rPr>
+      </w:pPr>
+      <w:r>
+        <w:rPr>
+          <w:rFonts w:ascii="Batang" w:eastAsia="Batang" w:hAnsi="Batang" w:hint="eastAsia"/>
+        </w:rPr>
+        <w:t>7</w:t>
+      </w:r>
+      <w:r>
+        <w:rPr>
+          <w:rFonts w:ascii="Batang" w:eastAsia="Batang" w:hAnsi="Batang" w:hint="eastAsia"/>
+        </w:rPr>
+        <w:t>. 유의사항</w:t>
+      </w:r>
+    </w:p>
+    <w:p>
+      <w:pPr>
+        <w:pStyle w:val="hstyle0"/>
+        <w:framePr w:w="9531" w:h="13674" w:hSpace="142" w:wrap="around" w:vAnchor="text" w:hAnchor="page" w:x="1342" w:y="1"/>
+        <w:pBdr>
+          <w:top w:val="single" w:sz="4" w:space="1" w:color="auto" w:shadow="1"/>
+          <w:left w:val="single" w:sz="4" w:space="4" w:color="auto" w:shadow="1"/>
+          <w:bottom w:val="single" w:sz="4" w:space="1" w:color="auto" w:shadow="1"/>
+          <w:right w:val="single" w:sz="4" w:space="4" w:color="auto" w:shadow="1"/>
+        </w:pBdr>
+        <w:shd w:val="clear" w:color="auto" w:fill="FFFF99"/>
+        <w:spacing w:line="300" w:lineRule="auto"/>
+        <w:ind w:left="600"/>
+        <w:rPr>
+          <w:rFonts w:ascii="Batang" w:eastAsia="Batang" w:hAnsi="Batang"/>
+        </w:rPr>
+      </w:pPr>
+      <w:r>
+        <w:rPr>
+          <w:rFonts w:ascii="Batang" w:eastAsia="Batang" w:hAnsi="Batang"/>
+        </w:rPr>
+        <w:t xml:space="preserve">    </w:t>
+      </w:r>
+      <w:r>
+        <w:rPr>
+          <w:rFonts w:ascii="Batang" w:eastAsia="Batang" w:hAnsi="Batang" w:hint="eastAsia"/>
+        </w:rPr>
+        <w:t>1) </w:t>
+      </w:r>
+      <w:r>
+        <w:rPr>
+          <w:rFonts w:ascii="Batang" w:eastAsia="Batang" w:hAnsi="Batang"/>
+        </w:rPr>
+        <w:t>ABSTRACT</w:t>
+      </w:r>
+      <w:r>
+        <w:rPr>
+          <w:rFonts w:ascii="Batang" w:eastAsia="Batang" w:hAnsi="Batang" w:hint="eastAsia"/>
+        </w:rPr>
+        <w:t>가 포함된 첫 페이지는 반드시 한 페이지로 작성하시기 바랍니다.</w:t>
+      </w:r>
+    </w:p>
+    <w:p>
+      <w:pPr>
+        <w:pStyle w:val="hstyle0"/>
+        <w:framePr w:w="9531" w:h="13674" w:hSpace="142" w:wrap="around" w:vAnchor="text" w:hAnchor="page" w:x="1342" w:y="1"/>
+        <w:pBdr>
+          <w:top w:val="single" w:sz="4" w:space="1" w:color="auto" w:shadow="1"/>
+          <w:left w:val="single" w:sz="4" w:space="4" w:color="auto" w:shadow="1"/>
+          <w:bottom w:val="single" w:sz="4" w:space="1" w:color="auto" w:shadow="1"/>
+          <w:right w:val="single" w:sz="4" w:space="4" w:color="auto" w:shadow="1"/>
+        </w:pBdr>
+        <w:shd w:val="clear" w:color="auto" w:fill="FFFF99"/>
+        <w:spacing w:line="300" w:lineRule="auto"/>
+        <w:ind w:left="600"/>
+        <w:rPr>
+          <w:rFonts w:ascii="Batang" w:eastAsia="Batang" w:hAnsi="Batang"/>
+        </w:rPr>
+      </w:pPr>
+      <w:r>
+        <w:rPr>
+          <w:rFonts w:ascii="Batang" w:eastAsia="Batang" w:hAnsi="Batang" w:hint="eastAsia"/>
+        </w:rPr>
+        <w:t xml:space="preserve">    2) </w:t>
+      </w:r>
+      <w:r>
+        <w:rPr>
+          <w:rFonts w:ascii="Batang" w:eastAsia="Batang" w:hAnsi="Batang"/>
+        </w:rPr>
+        <w:t>REFERENCES</w:t>
+      </w:r>
+      <w:r>
+        <w:rPr>
+          <w:rFonts w:ascii="Batang" w:eastAsia="Batang" w:hAnsi="Batang" w:hint="eastAsia"/>
+        </w:rPr>
+        <w:t>는 반드시 마지막 페이지에 따로 작성하시기 바랍니다.</w:t>
+      </w:r>
+    </w:p>
+    <w:p>
+      <w:pPr>
+        <w:pStyle w:val="hstyle0"/>
+        <w:framePr w:w="9531" w:h="13674" w:hSpace="142" w:wrap="around" w:vAnchor="text" w:hAnchor="page" w:x="1342" w:y="1"/>
+        <w:pBdr>
+          <w:top w:val="single" w:sz="4" w:space="1" w:color="auto" w:shadow="1"/>
+          <w:left w:val="single" w:sz="4" w:space="4" w:color="auto" w:shadow="1"/>
+          <w:bottom w:val="single" w:sz="4" w:space="1" w:color="auto" w:shadow="1"/>
+          <w:right w:val="single" w:sz="4" w:space="4" w:color="auto" w:shadow="1"/>
+        </w:pBdr>
+        <w:shd w:val="clear" w:color="auto" w:fill="FFFF99"/>
+        <w:spacing w:line="300" w:lineRule="auto"/>
+        <w:ind w:left="600"/>
+        <w:rPr>
+          <w:rFonts w:ascii="Batang" w:eastAsia="Batang" w:hAnsi="Batang"/>
+        </w:rPr>
+      </w:pPr>
+      <w:r>
+        <w:rPr>
+          <w:rFonts w:ascii="Batang" w:eastAsia="Batang" w:hAnsi="Batang" w:hint="eastAsia"/>
+        </w:rPr>
+        <w:t xml:space="preserve">    </w:t>
+      </w:r>
+      <w:r>
+        <w:rPr>
+          <w:rFonts w:ascii="Batang" w:eastAsia="Batang" w:hAnsi="Batang"/>
+        </w:rPr>
+        <w:t xml:space="preserve">3) </w:t>
+      </w:r>
+      <w:proofErr w:type="spellStart"/>
+      <w:r>
+        <w:rPr>
+          <w:rFonts w:ascii="Batang" w:eastAsia="Batang" w:hAnsi="Batang"/>
+        </w:rPr>
+        <w:t>OpenJournal</w:t>
+      </w:r>
+      <w:proofErr w:type="spellEnd"/>
+      <w:r>
+        <w:rPr>
+          <w:rFonts w:ascii="Batang" w:eastAsia="Batang" w:hAnsi="Batang" w:hint="eastAsia"/>
+        </w:rPr>
+        <w:t xml:space="preserve">상에서 참조한 논문은 논문의 번호와 논문의 제목을 반드시 정확히 </w:t>
+      </w:r>
+    </w:p>
+    <w:p>
+      <w:pPr>
+        <w:pStyle w:val="hstyle0"/>
+        <w:framePr w:w="9531" w:h="13674" w:hSpace="142" w:wrap="around" w:vAnchor="text" w:hAnchor="page" w:x="1342" w:y="1"/>
+        <w:pBdr>
+          <w:top w:val="single" w:sz="4" w:space="1" w:color="auto" w:shadow="1"/>
+          <w:left w:val="single" w:sz="4" w:space="4" w:color="auto" w:shadow="1"/>
+          <w:bottom w:val="single" w:sz="4" w:space="1" w:color="auto" w:shadow="1"/>
+          <w:right w:val="single" w:sz="4" w:space="4" w:color="auto" w:shadow="1"/>
+        </w:pBdr>
+        <w:shd w:val="clear" w:color="auto" w:fill="FFFF99"/>
+        <w:spacing w:line="300" w:lineRule="auto"/>
+        <w:ind w:left="600"/>
+        <w:rPr>
+          <w:rFonts w:ascii="Batang" w:eastAsia="Batang" w:hAnsi="Batang"/>
+        </w:rPr>
+      </w:pPr>
+      <w:r>
+        <w:rPr>
+          <w:rFonts w:ascii="Batang" w:eastAsia="Batang" w:hAnsi="Batang" w:hint="eastAsia"/>
+        </w:rPr>
+        <w:t xml:space="preserve">       기입해 주시기 바랍니다.</w:t>
+      </w:r>
+    </w:p>
+    <w:p>
+      <w:pPr>
+        <w:pStyle w:val="hstyle0"/>
+        <w:framePr w:w="9531" w:h="13674" w:hSpace="142" w:wrap="around" w:vAnchor="text" w:hAnchor="page" w:x="1342" w:y="1"/>
+        <w:pBdr>
+          <w:top w:val="single" w:sz="4" w:space="1" w:color="auto" w:shadow="1"/>
+          <w:left w:val="single" w:sz="4" w:space="4" w:color="auto" w:shadow="1"/>
+          <w:bottom w:val="single" w:sz="4" w:space="1" w:color="auto" w:shadow="1"/>
+          <w:right w:val="single" w:sz="4" w:space="4" w:color="auto" w:shadow="1"/>
+        </w:pBdr>
+        <w:shd w:val="clear" w:color="auto" w:fill="FFFF99"/>
+        <w:spacing w:line="300" w:lineRule="auto"/>
+        <w:ind w:left="600"/>
+        <w:rPr>
+          <w:rFonts w:ascii="Batang" w:eastAsia="Batang" w:hAnsi="Batang"/>
+        </w:rPr>
+      </w:pPr>
+      <w:r>
+        <w:rPr>
+          <w:rFonts w:ascii="Batang" w:eastAsia="Batang" w:hAnsi="Batang" w:hint="eastAsia"/>
+        </w:rPr>
+        <w:t xml:space="preserve">    4) </w:t>
+      </w:r>
+      <w:proofErr w:type="spellStart"/>
+      <w:r>
+        <w:rPr>
+          <w:rFonts w:ascii="Batang" w:eastAsia="Batang" w:hAnsi="Batang"/>
+        </w:rPr>
+        <w:t>OpenJournal</w:t>
+      </w:r>
+      <w:proofErr w:type="spellEnd"/>
+      <w:r>
+        <w:rPr>
+          <w:rFonts w:ascii="Batang" w:eastAsia="Batang" w:hAnsi="Batang" w:hint="eastAsia"/>
+        </w:rPr>
+        <w:t xml:space="preserve">상에서 참조한 논문은 논문의 번호를 맨 앞에 반드시 기입해 주시기 </w:t>
+      </w:r>
+    </w:p>
+    <w:p>
+      <w:pPr>
+        <w:pStyle w:val="hstyle0"/>
+        <w:framePr w:w="9531" w:h="13674" w:hSpace="142" w:wrap="around" w:vAnchor="text" w:hAnchor="page" w:x="1342" w:y="1"/>
+        <w:pBdr>
+          <w:top w:val="single" w:sz="4" w:space="1" w:color="auto" w:shadow="1"/>
+          <w:left w:val="single" w:sz="4" w:space="4" w:color="auto" w:shadow="1"/>
+          <w:bottom w:val="single" w:sz="4" w:space="1" w:color="auto" w:shadow="1"/>
+          <w:right w:val="single" w:sz="4" w:space="4" w:color="auto" w:shadow="1"/>
+        </w:pBdr>
+        <w:shd w:val="clear" w:color="auto" w:fill="FFFF99"/>
+        <w:spacing w:line="300" w:lineRule="auto"/>
+        <w:ind w:left="600"/>
+        <w:rPr>
+          <w:rFonts w:ascii="Batang" w:eastAsia="Batang" w:hAnsi="Batang"/>
+        </w:rPr>
+      </w:pPr>
+      <w:r>
+        <w:rPr>
+          <w:rFonts w:ascii="Batang" w:eastAsia="Batang" w:hAnsi="Batang"/>
         </w:rPr>
         <w:t xml:space="preserve">       </w:t>
       </w:r>
@@ -1880,7 +3339,225 @@
         <w:rPr>
           <w:rFonts w:ascii="Batang" w:eastAsia="Batang" w:hAnsi="Batang" w:hint="eastAsia"/>
         </w:rPr>
-        <w:t>없으므로, 위의 요령을 준수하여 주시기 바랍니다</w:t>
+        <w:t>바랍니다.</w:t>
+      </w:r>
+    </w:p>
+    <w:p>
+      <w:pPr>
+        <w:pStyle w:val="hstyle0"/>
+        <w:framePr w:w="9531" w:h="13674" w:hSpace="142" w:wrap="around" w:vAnchor="text" w:hAnchor="page" w:x="1342" w:y="1"/>
+        <w:pBdr>
+          <w:top w:val="single" w:sz="4" w:space="1" w:color="auto" w:shadow="1"/>
+          <w:left w:val="single" w:sz="4" w:space="4" w:color="auto" w:shadow="1"/>
+          <w:bottom w:val="single" w:sz="4" w:space="1" w:color="auto" w:shadow="1"/>
+          <w:right w:val="single" w:sz="4" w:space="4" w:color="auto" w:shadow="1"/>
+        </w:pBdr>
+        <w:shd w:val="clear" w:color="auto" w:fill="FFFF99"/>
+        <w:spacing w:line="300" w:lineRule="auto"/>
+        <w:ind w:left="600"/>
+        <w:rPr>
+          <w:rFonts w:ascii="Batang" w:eastAsia="Batang" w:hAnsi="Batang"/>
+        </w:rPr>
+      </w:pPr>
+      <w:r>
+        <w:rPr>
+          <w:rFonts w:ascii="Batang" w:eastAsia="Batang" w:hAnsi="Batang"/>
+        </w:rPr>
+        <w:t xml:space="preserve">    </w:t>
+      </w:r>
+      <w:r>
+        <w:rPr>
+          <w:rFonts w:ascii="Batang" w:eastAsia="Batang" w:hAnsi="Batang" w:hint="eastAsia"/>
+        </w:rPr>
+        <w:t xml:space="preserve">5) </w:t>
+      </w:r>
+      <w:proofErr w:type="spellStart"/>
+      <w:r>
+        <w:rPr>
+          <w:rFonts w:ascii="Batang" w:eastAsia="Batang" w:hAnsi="Batang"/>
+        </w:rPr>
+        <w:t>OpenJournal</w:t>
+      </w:r>
+      <w:proofErr w:type="spellEnd"/>
+      <w:r>
+        <w:rPr>
+          <w:rFonts w:ascii="Batang" w:eastAsia="Batang" w:hAnsi="Batang"/>
+        </w:rPr>
+        <w:t xml:space="preserve"> </w:t>
+      </w:r>
+      <w:r>
+        <w:rPr>
+          <w:rFonts w:ascii="Batang" w:eastAsia="Batang" w:hAnsi="Batang" w:hint="eastAsia"/>
+        </w:rPr>
+        <w:t xml:space="preserve">상에서 참조하지 않고 외부에서 참조한 논문은 논문의 번호 자리를 </w:t>
+      </w:r>
+    </w:p>
+    <w:p>
+      <w:pPr>
+        <w:pStyle w:val="hstyle0"/>
+        <w:framePr w:w="9531" w:h="13674" w:hSpace="142" w:wrap="around" w:vAnchor="text" w:hAnchor="page" w:x="1342" w:y="1"/>
+        <w:pBdr>
+          <w:top w:val="single" w:sz="4" w:space="1" w:color="auto" w:shadow="1"/>
+          <w:left w:val="single" w:sz="4" w:space="4" w:color="auto" w:shadow="1"/>
+          <w:bottom w:val="single" w:sz="4" w:space="1" w:color="auto" w:shadow="1"/>
+          <w:right w:val="single" w:sz="4" w:space="4" w:color="auto" w:shadow="1"/>
+        </w:pBdr>
+        <w:shd w:val="clear" w:color="auto" w:fill="FFFF99"/>
+        <w:spacing w:line="300" w:lineRule="auto"/>
+        <w:ind w:left="600"/>
+        <w:rPr>
+          <w:rFonts w:ascii="Batang" w:eastAsia="Batang" w:hAnsi="Batang"/>
+        </w:rPr>
+      </w:pPr>
+      <w:r>
+        <w:rPr>
+          <w:rFonts w:ascii="Batang" w:eastAsia="Batang" w:hAnsi="Batang" w:hint="eastAsia"/>
+        </w:rPr>
+        <w:t xml:space="preserve">       </w:t>
+      </w:r>
+      <w:proofErr w:type="spellStart"/>
+      <w:r>
+        <w:rPr>
+          <w:rFonts w:ascii="Batang" w:eastAsia="Batang" w:hAnsi="Batang" w:hint="eastAsia"/>
+        </w:rPr>
+        <w:t>비워두시기</w:t>
+      </w:r>
+      <w:proofErr w:type="spellEnd"/>
+      <w:r>
+        <w:rPr>
+          <w:rFonts w:ascii="Batang" w:eastAsia="Batang" w:hAnsi="Batang" w:hint="eastAsia"/>
+        </w:rPr>
+        <w:t xml:space="preserve"> 바랍니다.</w:t>
+      </w:r>
+    </w:p>
+    <w:p>
+      <w:pPr>
+        <w:pStyle w:val="hstyle0"/>
+        <w:framePr w:w="9531" w:h="13674" w:hSpace="142" w:wrap="around" w:vAnchor="text" w:hAnchor="page" w:x="1342" w:y="1"/>
+        <w:pBdr>
+          <w:top w:val="single" w:sz="4" w:space="1" w:color="auto" w:shadow="1"/>
+          <w:left w:val="single" w:sz="4" w:space="4" w:color="auto" w:shadow="1"/>
+          <w:bottom w:val="single" w:sz="4" w:space="1" w:color="auto" w:shadow="1"/>
+          <w:right w:val="single" w:sz="4" w:space="4" w:color="auto" w:shadow="1"/>
+        </w:pBdr>
+        <w:shd w:val="clear" w:color="auto" w:fill="FFFF99"/>
+        <w:spacing w:line="300" w:lineRule="auto"/>
+        <w:ind w:left="600"/>
+        <w:rPr>
+          <w:rFonts w:ascii="Batang" w:eastAsia="Batang" w:hAnsi="Batang"/>
+        </w:rPr>
+      </w:pPr>
+      <w:r>
+        <w:rPr>
+          <w:rFonts w:ascii="Batang" w:eastAsia="Batang" w:hAnsi="Batang"/>
+        </w:rPr>
+        <w:t xml:space="preserve">    6)</w:t>
+      </w:r>
+      <w:r>
+        <w:rPr>
+          <w:rFonts w:ascii="Batang" w:eastAsia="Batang" w:hAnsi="Batang" w:hint="eastAsia"/>
+        </w:rPr>
+        <w:t xml:space="preserve"> </w:t>
+      </w:r>
+      <w:r>
+        <w:rPr>
+          <w:rFonts w:ascii="Batang" w:eastAsia="Batang" w:hAnsi="Batang"/>
+        </w:rPr>
+        <w:t>ABSTRACT, KEYWORDS, REFERENCES</w:t>
+      </w:r>
+      <w:r>
+        <w:rPr>
+          <w:rFonts w:ascii="Batang" w:eastAsia="Batang" w:hAnsi="Batang" w:hint="eastAsia"/>
+        </w:rPr>
+        <w:t xml:space="preserve"> </w:t>
+      </w:r>
+      <w:r>
+        <w:rPr>
+          <w:rFonts w:ascii="Batang" w:eastAsia="Batang" w:hAnsi="Batang" w:hint="eastAsia"/>
+        </w:rPr>
+        <w:t>키워드는 수정하지 마시기 바랍니다.</w:t>
+      </w:r>
+    </w:p>
+    <w:p>
+      <w:pPr>
+        <w:pStyle w:val="hstyle0"/>
+        <w:framePr w:w="9531" w:h="13674" w:hSpace="142" w:wrap="around" w:vAnchor="text" w:hAnchor="page" w:x="1342" w:y="1"/>
+        <w:pBdr>
+          <w:top w:val="single" w:sz="4" w:space="1" w:color="auto" w:shadow="1"/>
+          <w:left w:val="single" w:sz="4" w:space="4" w:color="auto" w:shadow="1"/>
+          <w:bottom w:val="single" w:sz="4" w:space="1" w:color="auto" w:shadow="1"/>
+          <w:right w:val="single" w:sz="4" w:space="4" w:color="auto" w:shadow="1"/>
+        </w:pBdr>
+        <w:shd w:val="clear" w:color="auto" w:fill="FFFF99"/>
+        <w:spacing w:line="300" w:lineRule="auto"/>
+        <w:ind w:left="600"/>
+        <w:rPr>
+          <w:rFonts w:ascii="Batang" w:eastAsia="Batang" w:hAnsi="Batang"/>
+        </w:rPr>
+      </w:pPr>
+      <w:r>
+        <w:rPr>
+          <w:rFonts w:ascii="Batang" w:eastAsia="Batang" w:hAnsi="Batang" w:hint="eastAsia"/>
+        </w:rPr>
+        <w:t xml:space="preserve">    7) 최종 등록 시 </w:t>
+      </w:r>
+      <w:r>
+        <w:rPr>
+          <w:rFonts w:ascii="Batang" w:eastAsia="Batang" w:hAnsi="Batang"/>
+        </w:rPr>
+        <w:t>Smart Contract</w:t>
+      </w:r>
+      <w:proofErr w:type="spellStart"/>
+      <w:r>
+        <w:rPr>
+          <w:rFonts w:ascii="Batang" w:eastAsia="Batang" w:hAnsi="Batang" w:hint="eastAsia"/>
+        </w:rPr>
+        <w:t>를</w:t>
+      </w:r>
+      <w:proofErr w:type="spellEnd"/>
+      <w:r>
+        <w:rPr>
+          <w:rFonts w:ascii="Batang" w:eastAsia="Batang" w:hAnsi="Batang" w:hint="eastAsia"/>
+        </w:rPr>
+        <w:t xml:space="preserve"> 통해 </w:t>
+      </w:r>
+      <w:proofErr w:type="spellStart"/>
+      <w:r>
+        <w:rPr>
+          <w:rFonts w:ascii="Batang" w:eastAsia="Batang" w:hAnsi="Batang" w:hint="eastAsia"/>
+        </w:rPr>
+        <w:t>블록체인에</w:t>
+      </w:r>
+      <w:proofErr w:type="spellEnd"/>
+      <w:r>
+        <w:rPr>
+          <w:rFonts w:ascii="Batang" w:eastAsia="Batang" w:hAnsi="Batang" w:hint="eastAsia"/>
+        </w:rPr>
+        <w:t xml:space="preserve"> 정보가 등록되어 수정하실 수 </w:t>
+      </w:r>
+    </w:p>
+    <w:p>
+      <w:pPr>
+        <w:pStyle w:val="hstyle0"/>
+        <w:framePr w:w="9531" w:h="13674" w:hSpace="142" w:wrap="around" w:vAnchor="text" w:hAnchor="page" w:x="1342" w:y="1"/>
+        <w:pBdr>
+          <w:top w:val="single" w:sz="4" w:space="1" w:color="auto" w:shadow="1"/>
+          <w:left w:val="single" w:sz="4" w:space="4" w:color="auto" w:shadow="1"/>
+          <w:bottom w:val="single" w:sz="4" w:space="1" w:color="auto" w:shadow="1"/>
+          <w:right w:val="single" w:sz="4" w:space="4" w:color="auto" w:shadow="1"/>
+        </w:pBdr>
+        <w:shd w:val="clear" w:color="auto" w:fill="FFFF99"/>
+        <w:spacing w:line="300" w:lineRule="auto"/>
+        <w:ind w:left="600"/>
+        <w:rPr>
+          <w:rFonts w:ascii="Batang" w:eastAsia="Batang" w:hAnsi="Batang"/>
+        </w:rPr>
+      </w:pPr>
+      <w:r>
+        <w:rPr>
+          <w:rFonts w:ascii="Batang" w:eastAsia="Batang" w:hAnsi="Batang" w:hint="eastAsia"/>
+        </w:rPr>
+        <w:t xml:space="preserve">       없으므로, 위의 요령을 준수하여 주시기 바랍니다</w:t>
       </w:r>
     </w:p>
     <w:p>
@@ -3415,33 +5092,14 @@
           <w:color w:val="000000" w:themeColor="text1"/>
           <w:sz w:val="22"/>
         </w:rPr>
-        <w:t>[</w:t>
-      </w:r>
-      <w:proofErr w:type="gramStart"/>
-      <w:r>
-        <w:rPr>
-          <w:rFonts w:ascii="Times New Roman" w:eastAsia="Batang" w:hAnsi="Times New Roman" w:hint="default"/>
-          <w:b/>
-          <w:bCs/>
-          <w:color w:val="000000" w:themeColor="text1"/>
-          <w:sz w:val="22"/>
-        </w:rPr>
-        <w:t>KEYWORDS]</w:t>
-      </w:r>
-      <w:r>
-        <w:rPr>
-          <w:rFonts w:ascii="Batang" w:eastAsia="Batang" w:hAnsi="Batang"/>
-          <w:sz w:val="22"/>
-        </w:rPr>
-        <w:t xml:space="preserve">  Selected</w:t>
-      </w:r>
-      <w:proofErr w:type="gramEnd"/>
-      <w:r>
-        <w:rPr>
-          <w:rFonts w:ascii="Batang" w:eastAsia="Batang" w:hAnsi="Batang"/>
-          <w:sz w:val="22"/>
-        </w:rPr>
-        <w:t xml:space="preserve"> keywords relevant to the subject</w:t>
+        <w:t>[KEYWORDS]</w:t>
+      </w:r>
+      <w:r>
+        <w:rPr>
+          <w:rFonts w:ascii="Batang" w:eastAsia="Batang" w:hAnsi="Batang"/>
+          <w:sz w:val="22"/>
+        </w:rPr>
+        <w:t xml:space="preserve">  Selected keywords relevant to the subject</w:t>
       </w:r>
     </w:p>
     <w:p>
@@ -13254,6 +14912,9 @@
       <w:pPr>
         <w:spacing w:line="280" w:lineRule="atLeast"/>
         <w:ind w:firstLine="200"/>
+        <w:rPr>
+          <w:rFonts w:hint="eastAsia"/>
+        </w:rPr>
       </w:pPr>
       <w:r>
         <w:rPr>
@@ -13489,34 +15150,265 @@
       <w:pPr>
         <w:spacing w:line="280" w:lineRule="atLeast"/>
         <w:ind w:firstLine="200"/>
+        <w:rPr>
+          <w:rFonts w:hint="eastAsia"/>
+        </w:rPr>
       </w:pPr>
     </w:p>
     <w:p>
       <w:pPr>
         <w:spacing w:line="280" w:lineRule="atLeast"/>
+        <w:jc w:val="right"/>
+        <w:rPr>
+          <w:rFonts w:hint="eastAsia"/>
+          <w:b/>
+          <w:i/>
+          <w:color w:val="FF0000"/>
+          <w:sz w:val="22"/>
+          <w:szCs w:val="22"/>
+        </w:rPr>
+      </w:pPr>
+      <w:r>
+        <w:rPr>
+          <w:b/>
+          <w:i/>
+          <w:color w:val="FF0000"/>
+          <w:sz w:val="22"/>
+          <w:szCs w:val="22"/>
+        </w:rPr>
+        <w:t>My references at below page.</w:t>
+      </w:r>
+    </w:p>
+    <w:p>
+      <w:pPr>
+        <w:spacing w:line="280" w:lineRule="atLeast"/>
+        <w:jc w:val="right"/>
         <w:rPr>
           <w:b/>
           <w:bCs/>
         </w:rPr>
       </w:pPr>
-    </w:p>
-    <w:p>
-      <w:pPr>
-        <w:spacing w:line="280" w:lineRule="atLeast"/>
-        <w:rPr>
+      <w:r>
+        <w:rPr>
+          <w:rFonts w:hint="eastAsia"/>
           <w:b/>
-          <w:bCs/>
-        </w:rPr>
-      </w:pPr>
-    </w:p>
-    <w:p>
-      <w:pPr>
-        <w:spacing w:line="280" w:lineRule="atLeast"/>
-        <w:rPr>
+          <w:i/>
+          <w:color w:val="FF0000"/>
+          <w:sz w:val="22"/>
+          <w:szCs w:val="22"/>
+        </w:rPr>
+        <w:t>(</w:t>
+      </w:r>
+      <w:r>
+        <w:rPr>
+          <w:rFonts w:hint="eastAsia"/>
           <w:b/>
-          <w:bCs/>
-        </w:rPr>
-      </w:pPr>
+          <w:i/>
+          <w:color w:val="FF0000"/>
+          <w:sz w:val="22"/>
+          <w:szCs w:val="22"/>
+        </w:rPr>
+        <w:t>위</w:t>
+      </w:r>
+      <w:r>
+        <w:rPr>
+          <w:rFonts w:hint="eastAsia"/>
+          <w:b/>
+          <w:i/>
+          <w:color w:val="FF0000"/>
+          <w:sz w:val="22"/>
+          <w:szCs w:val="22"/>
+        </w:rPr>
+        <w:t xml:space="preserve"> </w:t>
+      </w:r>
+      <w:r>
+        <w:rPr>
+          <w:rFonts w:hint="eastAsia"/>
+          <w:b/>
+          <w:i/>
+          <w:color w:val="FF0000"/>
+          <w:sz w:val="22"/>
+          <w:szCs w:val="22"/>
+        </w:rPr>
+        <w:t>문구는</w:t>
+      </w:r>
+      <w:r>
+        <w:rPr>
+          <w:rFonts w:hint="eastAsia"/>
+          <w:b/>
+          <w:i/>
+          <w:color w:val="FF0000"/>
+          <w:sz w:val="22"/>
+          <w:szCs w:val="22"/>
+        </w:rPr>
+        <w:t xml:space="preserve"> </w:t>
+      </w:r>
+      <w:r>
+        <w:rPr>
+          <w:rFonts w:hint="eastAsia"/>
+          <w:b/>
+          <w:i/>
+          <w:color w:val="FF0000"/>
+          <w:sz w:val="22"/>
+          <w:szCs w:val="22"/>
+        </w:rPr>
+        <w:t>항상</w:t>
+      </w:r>
+      <w:r>
+        <w:rPr>
+          <w:rFonts w:hint="eastAsia"/>
+          <w:b/>
+          <w:i/>
+          <w:color w:val="FF0000"/>
+          <w:sz w:val="22"/>
+          <w:szCs w:val="22"/>
+        </w:rPr>
+        <w:t xml:space="preserve"> </w:t>
+      </w:r>
+      <w:r>
+        <w:rPr>
+          <w:b/>
+          <w:i/>
+          <w:color w:val="FF0000"/>
+          <w:sz w:val="22"/>
+          <w:szCs w:val="22"/>
+        </w:rPr>
+        <w:t>References</w:t>
+      </w:r>
+      <w:proofErr w:type="spellStart"/>
+      <w:r>
+        <w:rPr>
+          <w:rFonts w:hint="eastAsia"/>
+          <w:b/>
+          <w:i/>
+          <w:color w:val="FF0000"/>
+          <w:sz w:val="22"/>
+          <w:szCs w:val="22"/>
+        </w:rPr>
+        <w:t>를</w:t>
+      </w:r>
+      <w:proofErr w:type="spellEnd"/>
+      <w:r>
+        <w:rPr>
+          <w:rFonts w:hint="eastAsia"/>
+          <w:b/>
+          <w:i/>
+          <w:color w:val="FF0000"/>
+          <w:sz w:val="22"/>
+          <w:szCs w:val="22"/>
+        </w:rPr>
+        <w:t xml:space="preserve"> </w:t>
+      </w:r>
+      <w:r>
+        <w:rPr>
+          <w:rFonts w:hint="eastAsia"/>
+          <w:b/>
+          <w:i/>
+          <w:color w:val="FF0000"/>
+          <w:sz w:val="22"/>
+          <w:szCs w:val="22"/>
+        </w:rPr>
+        <w:t>작성하기</w:t>
+      </w:r>
+      <w:r>
+        <w:rPr>
+          <w:rFonts w:hint="eastAsia"/>
+          <w:b/>
+          <w:i/>
+          <w:color w:val="FF0000"/>
+          <w:sz w:val="22"/>
+          <w:szCs w:val="22"/>
+        </w:rPr>
+        <w:t xml:space="preserve"> </w:t>
+      </w:r>
+      <w:r>
+        <w:rPr>
+          <w:rFonts w:hint="eastAsia"/>
+          <w:b/>
+          <w:i/>
+          <w:color w:val="FF0000"/>
+          <w:sz w:val="22"/>
+          <w:szCs w:val="22"/>
+        </w:rPr>
+        <w:t>전</w:t>
+      </w:r>
+      <w:r>
+        <w:rPr>
+          <w:rFonts w:hint="eastAsia"/>
+          <w:b/>
+          <w:i/>
+          <w:color w:val="FF0000"/>
+          <w:sz w:val="22"/>
+          <w:szCs w:val="22"/>
+        </w:rPr>
+        <w:t xml:space="preserve"> </w:t>
+      </w:r>
+      <w:r>
+        <w:rPr>
+          <w:rFonts w:hint="eastAsia"/>
+          <w:b/>
+          <w:i/>
+          <w:color w:val="FF0000"/>
+          <w:sz w:val="22"/>
+          <w:szCs w:val="22"/>
+        </w:rPr>
+        <w:t>하단에</w:t>
+      </w:r>
+      <w:r>
+        <w:rPr>
+          <w:rFonts w:hint="eastAsia"/>
+          <w:b/>
+          <w:i/>
+          <w:color w:val="FF0000"/>
+          <w:sz w:val="22"/>
+          <w:szCs w:val="22"/>
+        </w:rPr>
+        <w:t xml:space="preserve"> </w:t>
+      </w:r>
+      <w:r>
+        <w:rPr>
+          <w:rFonts w:hint="eastAsia"/>
+          <w:b/>
+          <w:i/>
+          <w:color w:val="FF0000"/>
+          <w:sz w:val="22"/>
+          <w:szCs w:val="22"/>
+        </w:rPr>
+        <w:t>적어주시기</w:t>
+      </w:r>
+      <w:r>
+        <w:rPr>
+          <w:rFonts w:hint="eastAsia"/>
+          <w:b/>
+          <w:i/>
+          <w:color w:val="FF0000"/>
+          <w:sz w:val="22"/>
+          <w:szCs w:val="22"/>
+        </w:rPr>
+        <w:t xml:space="preserve"> </w:t>
+      </w:r>
+      <w:r>
+        <w:rPr>
+          <w:rFonts w:hint="eastAsia"/>
+          <w:b/>
+          <w:i/>
+          <w:color w:val="FF0000"/>
+          <w:sz w:val="22"/>
+          <w:szCs w:val="22"/>
+        </w:rPr>
+        <w:t>바랍니다</w:t>
+      </w:r>
+      <w:r>
+        <w:rPr>
+          <w:rFonts w:hint="eastAsia"/>
+          <w:b/>
+          <w:i/>
+          <w:color w:val="FF0000"/>
+          <w:sz w:val="22"/>
+          <w:szCs w:val="22"/>
+        </w:rPr>
+        <w:t>.)</w:t>
+      </w:r>
     </w:p>
     <w:p>
       <w:pPr>
@@ -13577,12 +15469,11 @@
           <w:sz w:val="22"/>
           <w:szCs w:val="12"/>
         </w:rPr>
-        <w:t xml:space="preserve"> 페이지를 바꾸어서 </w:t>
-      </w:r>
-    </w:p>
-    <w:p>
-      <w:pPr>
-        <w:jc w:val="center"/>
+        <w:t xml:space="preserve"> 페이</w:t>
+      </w:r>
+      <w:bookmarkStart w:id="0" w:name="_GoBack"/>
+      <w:bookmarkEnd w:id="0"/>
+      <w:r>
         <w:rPr>
           <w:rFonts w:ascii="BatangChe" w:eastAsia="BatangChe" w:hAnsi="BatangChe"/>
           <w:b/>
@@ -13590,8 +15481,12 @@
           <w:sz w:val="22"/>
           <w:szCs w:val="12"/>
         </w:rPr>
-      </w:pPr>
-      <w:r>
+        <w:t xml:space="preserve">지를 바꾸어서 </w:t>
+      </w:r>
+    </w:p>
+    <w:p>
+      <w:pPr>
+        <w:jc w:val="center"/>
         <w:rPr>
           <w:rFonts w:ascii="BatangChe" w:eastAsia="BatangChe" w:hAnsi="BatangChe"/>
           <w:b/>
@@ -13599,6 +15494,15 @@
           <w:sz w:val="22"/>
           <w:szCs w:val="12"/>
         </w:rPr>
+      </w:pPr>
+      <w:r>
+        <w:rPr>
+          <w:rFonts w:ascii="BatangChe" w:eastAsia="BatangChe" w:hAnsi="BatangChe"/>
+          <w:b/>
+          <w:color w:val="000000"/>
+          <w:sz w:val="22"/>
+          <w:szCs w:val="12"/>
+        </w:rPr>
         <w:t>작성하시기 바랍니다.</w:t>
       </w:r>
     </w:p>
@@ -14122,7 +16026,6 @@
         <w:spacing w:line="280" w:lineRule="atLeast"/>
         <w:ind w:firstLineChars="35" w:firstLine="77"/>
         <w:rPr>
-          <w:rFonts w:hint="eastAsia"/>
           <w:b/>
           <w:sz w:val="22"/>
           <w:szCs w:val="22"/>
@@ -14134,7 +16037,6 @@
         <w:spacing w:line="280" w:lineRule="atLeast"/>
         <w:ind w:firstLineChars="35" w:firstLine="77"/>
         <w:rPr>
-          <w:rFonts w:hint="eastAsia"/>
           <w:b/>
           <w:sz w:val="22"/>
           <w:szCs w:val="22"/>
@@ -14146,7 +16048,6 @@
         <w:spacing w:line="280" w:lineRule="atLeast"/>
         <w:ind w:firstLineChars="35" w:firstLine="77"/>
         <w:rPr>
-          <w:rFonts w:hint="eastAsia"/>
           <w:b/>
           <w:sz w:val="22"/>
           <w:szCs w:val="22"/>
@@ -14464,7 +16365,14 @@
           <w:rFonts w:hint="eastAsia"/>
           <w:color w:val="FF0000"/>
         </w:rPr>
-        <w:t>2018-05-1</w:t>
+        <w:t>201805000</w:t>
+      </w:r>
+      <w:r>
+        <w:rPr>
+          <w:rFonts w:hint="eastAsia"/>
+          <w:color w:val="FF0000"/>
+        </w:rPr>
+        <w:t>1</w:t>
       </w:r>
       <w:r>
         <w:rPr>
@@ -14796,8 +16704,6 @@
       <w:r>
         <w:t>chitectures,” in Proceeding of the 38th Annual International Symposium on Computer Architecture, New York: NY, pp. 1-10, 2011.</w:t>
       </w:r>
-      <w:bookmarkStart w:id="0" w:name="_GoBack"/>
-      <w:bookmarkEnd w:id="0"/>
     </w:p>
     <w:p>
       <w:pPr>
@@ -15203,15 +17109,7 @@
       </w:r>
       <w:proofErr w:type="spellEnd"/>
       <w:r>
-        <w:t xml:space="preserve"> (2011, October). Numerical analysis and optimization of power coupling efficiency in waveguide-based microwave plasma source. IEEE Transactions on Plasma Science [Online]. 39(10), pp. 1935-1942. </w:t>
-      </w:r>
-      <w:proofErr w:type="gramStart"/>
-      <w:r>
-        <w:t>Available:http://ieeexplore.ieee.org/xpl/freeabs_all.jsp?arnumber=6012536</w:t>
-      </w:r>
-      <w:proofErr w:type="gramEnd"/>
-      <w:r>
-        <w:t>.</w:t>
+        <w:t xml:space="preserve"> (2011, October). Numerical analysis and optimization of power coupling efficiency in waveguide-based microwave plasma source. IEEE Transactions on Plasma Science [Online]. 39(10), pp. 1935-1942. Available:http://ieeexplore.ieee.org/xpl/freeabs_all.jsp?arnumber=6012536.</w:t>
       </w:r>
     </w:p>
     <w:p>
@@ -15224,9 +17122,6 @@
       <w:pPr>
         <w:spacing w:line="280" w:lineRule="atLeast"/>
         <w:ind w:firstLineChars="35" w:firstLine="70"/>
-        <w:rPr>
-          <w:rFonts w:hint="eastAsia"/>
-        </w:rPr>
       </w:pPr>
       <w:r>
         <w:rPr>
@@ -15365,9 +17260,6 @@
       <w:pPr>
         <w:spacing w:line="280" w:lineRule="atLeast"/>
         <w:ind w:firstLineChars="35" w:firstLine="70"/>
-        <w:rPr>
-          <w:rFonts w:hint="eastAsia"/>
-        </w:rPr>
       </w:pPr>
     </w:p>
     <w:p>
@@ -15382,102 +17274,6 @@
           <w:rFonts w:hint="eastAsia"/>
         </w:rPr>
         <w:t xml:space="preserve"> </w:t>
-      </w:r>
-      <w:r>
-        <w:rPr>
-          <w:rFonts w:hint="eastAsia"/>
-        </w:rPr>
-        <w:t>※</w:t>
-      </w:r>
-      <w:r>
-        <w:rPr>
-          <w:rFonts w:hint="eastAsia"/>
-        </w:rPr>
-        <w:t xml:space="preserve"> </w:t>
-      </w:r>
-      <w:r>
-        <w:rPr>
-          <w:rFonts w:hint="eastAsia"/>
-        </w:rPr>
-        <w:t>참고문헌은</w:t>
-      </w:r>
-      <w:r>
-        <w:rPr>
-          <w:rFonts w:hint="eastAsia"/>
-        </w:rPr>
-        <w:t xml:space="preserve"> </w:t>
-      </w:r>
-      <w:r>
-        <w:rPr>
-          <w:rFonts w:hint="eastAsia"/>
-        </w:rPr>
-        <w:t>반드시</w:t>
-      </w:r>
-      <w:r>
-        <w:rPr>
-          <w:rFonts w:hint="eastAsia"/>
-        </w:rPr>
-        <w:t xml:space="preserve"> </w:t>
-      </w:r>
-      <w:r>
-        <w:rPr>
-          <w:rFonts w:hint="eastAsia"/>
-        </w:rPr>
-        <w:t>마지막</w:t>
-      </w:r>
-      <w:r>
-        <w:rPr>
-          <w:rFonts w:hint="eastAsia"/>
-        </w:rPr>
-        <w:t xml:space="preserve"> </w:t>
-      </w:r>
-      <w:r>
-        <w:rPr>
-          <w:rFonts w:hint="eastAsia"/>
-        </w:rPr>
-        <w:t>페이지에</w:t>
-      </w:r>
-      <w:r>
-        <w:rPr>
-          <w:rFonts w:hint="eastAsia"/>
-        </w:rPr>
-        <w:t xml:space="preserve"> </w:t>
-      </w:r>
-      <w:r>
-        <w:rPr>
-          <w:rFonts w:hint="eastAsia"/>
-        </w:rPr>
-        <w:t>따로</w:t>
-      </w:r>
-      <w:r>
-        <w:rPr>
-          <w:rFonts w:hint="eastAsia"/>
-        </w:rPr>
-        <w:t xml:space="preserve"> </w:t>
-      </w:r>
-      <w:r>
-        <w:rPr>
-          <w:rFonts w:hint="eastAsia"/>
-        </w:rPr>
-        <w:t>작성하여야</w:t>
-      </w:r>
-      <w:r>
-        <w:rPr>
-          <w:rFonts w:hint="eastAsia"/>
-        </w:rPr>
-        <w:t xml:space="preserve"> </w:t>
-      </w:r>
-      <w:r>
-        <w:rPr>
-          <w:rFonts w:hint="eastAsia"/>
-        </w:rPr>
-        <w:t>합니다</w:t>
-      </w:r>
-      <w:r>
-        <w:rPr>
-          <w:rFonts w:hint="eastAsia"/>
-        </w:rPr>
-        <w:t>.</w:t>
       </w:r>
     </w:p>
     <w:p>
@@ -16880,7 +18676,7 @@
 </file>
 
 <file path=customXml/itemProps1.xml><?xml version="1.0" encoding="utf-8"?>
-<ds:datastoreItem xmlns:ds="http://schemas.openxmlformats.org/officeDocument/2006/customXml" ds:itemID="{5F3BFF85-B690-4F4C-9F27-A99728B4A52D}">
+<ds:datastoreItem xmlns:ds="http://schemas.openxmlformats.org/officeDocument/2006/customXml" ds:itemID="{1207E01E-AE62-A94B-AA01-E074B60B433B}">
   <ds:schemaRefs>
     <ds:schemaRef ds:uri="http://schemas.openxmlformats.org/officeDocument/2006/bibliography"/>
   </ds:schemaRefs>

</xml_diff>

<commit_message>
Modifying Template and adding sample files
Signed-off-by: achaccha <minjun12378@gmail.com>
</commit_message>
<xml_diff>
--- a/doc/Template/OpenJournal Template.docx
+++ b/doc/Template/OpenJournal Template.docx
@@ -5,7 +5,7 @@
     <w:p>
       <w:pPr>
         <w:pStyle w:val="hstyle0"/>
-        <w:framePr w:w="9531" w:h="13674" w:hSpace="142" w:wrap="around" w:vAnchor="text" w:hAnchor="page" w:x="1263" w:y="186"/>
+        <w:framePr w:w="9531" w:h="13674" w:hSpace="142" w:wrap="around" w:vAnchor="text" w:hAnchor="page" w:x="1342" w:y="201"/>
         <w:pBdr>
           <w:top w:val="single" w:sz="4" w:space="1" w:color="auto" w:shadow="1"/>
           <w:left w:val="single" w:sz="4" w:space="4" w:color="auto" w:shadow="1"/>
@@ -41,7 +41,7 @@
     <w:p>
       <w:pPr>
         <w:pStyle w:val="hstyle0"/>
-        <w:framePr w:w="9531" w:h="13674" w:hSpace="142" w:wrap="around" w:vAnchor="text" w:hAnchor="page" w:x="1263" w:y="186"/>
+        <w:framePr w:w="9531" w:h="13674" w:hSpace="142" w:wrap="around" w:vAnchor="text" w:hAnchor="page" w:x="1342" w:y="201"/>
         <w:pBdr>
           <w:top w:val="single" w:sz="4" w:space="1" w:color="auto" w:shadow="1"/>
           <w:left w:val="single" w:sz="4" w:space="4" w:color="auto" w:shadow="1"/>
@@ -82,7 +82,7 @@
     <w:p>
       <w:pPr>
         <w:pStyle w:val="hstyle0"/>
-        <w:framePr w:w="9531" w:h="13674" w:hSpace="142" w:wrap="around" w:vAnchor="text" w:hAnchor="page" w:x="1263" w:y="186"/>
+        <w:framePr w:w="9531" w:h="13674" w:hSpace="142" w:wrap="around" w:vAnchor="text" w:hAnchor="page" w:x="1342" w:y="201"/>
         <w:pBdr>
           <w:top w:val="single" w:sz="4" w:space="1" w:color="auto" w:shadow="1"/>
           <w:left w:val="single" w:sz="4" w:space="4" w:color="auto" w:shadow="1"/>
@@ -100,7 +100,7 @@
     <w:p>
       <w:pPr>
         <w:pStyle w:val="hstyle0"/>
-        <w:framePr w:w="9531" w:h="13674" w:hSpace="142" w:wrap="around" w:vAnchor="text" w:hAnchor="page" w:x="1263" w:y="186"/>
+        <w:framePr w:w="9531" w:h="13674" w:hSpace="142" w:wrap="around" w:vAnchor="text" w:hAnchor="page" w:x="1342" w:y="201"/>
         <w:pBdr>
           <w:top w:val="single" w:sz="4" w:space="1" w:color="auto" w:shadow="1"/>
           <w:left w:val="single" w:sz="4" w:space="4" w:color="auto" w:shadow="1"/>
@@ -142,7 +142,7 @@
     <w:p>
       <w:pPr>
         <w:pStyle w:val="hstyle0"/>
-        <w:framePr w:w="9531" w:h="13674" w:hSpace="142" w:wrap="around" w:vAnchor="text" w:hAnchor="page" w:x="1263" w:y="186"/>
+        <w:framePr w:w="9531" w:h="13674" w:hSpace="142" w:wrap="around" w:vAnchor="text" w:hAnchor="page" w:x="1342" w:y="201"/>
         <w:pBdr>
           <w:top w:val="single" w:sz="4" w:space="1" w:color="auto" w:shadow="1"/>
           <w:left w:val="single" w:sz="4" w:space="4" w:color="auto" w:shadow="1"/>
@@ -190,7 +190,7 @@
     <w:p>
       <w:pPr>
         <w:pStyle w:val="hstyle0"/>
-        <w:framePr w:w="9531" w:h="13674" w:hSpace="142" w:wrap="around" w:vAnchor="text" w:hAnchor="page" w:x="1263" w:y="186"/>
+        <w:framePr w:w="9531" w:h="13674" w:hSpace="142" w:wrap="around" w:vAnchor="text" w:hAnchor="page" w:x="1342" w:y="201"/>
         <w:pBdr>
           <w:top w:val="single" w:sz="4" w:space="1" w:color="auto" w:shadow="1"/>
           <w:left w:val="single" w:sz="4" w:space="4" w:color="auto" w:shadow="1"/>
@@ -214,7 +214,7 @@
     <w:p>
       <w:pPr>
         <w:pStyle w:val="hstyle0"/>
-        <w:framePr w:w="9531" w:h="13674" w:hSpace="142" w:wrap="around" w:vAnchor="text" w:hAnchor="page" w:x="1263" w:y="186"/>
+        <w:framePr w:w="9531" w:h="13674" w:hSpace="142" w:wrap="around" w:vAnchor="text" w:hAnchor="page" w:x="1342" w:y="201"/>
         <w:pBdr>
           <w:top w:val="single" w:sz="4" w:space="1" w:color="auto" w:shadow="1"/>
           <w:left w:val="single" w:sz="4" w:space="4" w:color="auto" w:shadow="1"/>
@@ -244,7 +244,7 @@
     <w:p>
       <w:pPr>
         <w:pStyle w:val="hstyle0"/>
-        <w:framePr w:w="9531" w:h="13674" w:hSpace="142" w:wrap="around" w:vAnchor="text" w:hAnchor="page" w:x="1263" w:y="186"/>
+        <w:framePr w:w="9531" w:h="13674" w:hSpace="142" w:wrap="around" w:vAnchor="text" w:hAnchor="page" w:x="1342" w:y="201"/>
         <w:pBdr>
           <w:top w:val="single" w:sz="4" w:space="1" w:color="auto" w:shadow="1"/>
           <w:left w:val="single" w:sz="4" w:space="4" w:color="auto" w:shadow="1"/>
@@ -300,7 +300,7 @@
     <w:p>
       <w:pPr>
         <w:pStyle w:val="hstyle0"/>
-        <w:framePr w:w="9531" w:h="13674" w:hSpace="142" w:wrap="around" w:vAnchor="text" w:hAnchor="page" w:x="1263" w:y="186"/>
+        <w:framePr w:w="9531" w:h="13674" w:hSpace="142" w:wrap="around" w:vAnchor="text" w:hAnchor="page" w:x="1342" w:y="201"/>
         <w:pBdr>
           <w:top w:val="single" w:sz="4" w:space="1" w:color="auto" w:shadow="1"/>
           <w:left w:val="single" w:sz="4" w:space="4" w:color="auto" w:shadow="1"/>
@@ -330,7 +330,7 @@
     <w:p>
       <w:pPr>
         <w:pStyle w:val="hstyle0"/>
-        <w:framePr w:w="9531" w:h="13674" w:hSpace="142" w:wrap="around" w:vAnchor="text" w:hAnchor="page" w:x="1263" w:y="186"/>
+        <w:framePr w:w="9531" w:h="13674" w:hSpace="142" w:wrap="around" w:vAnchor="text" w:hAnchor="page" w:x="1342" w:y="201"/>
         <w:pBdr>
           <w:top w:val="single" w:sz="4" w:space="1" w:color="auto" w:shadow="1"/>
           <w:left w:val="single" w:sz="4" w:space="4" w:color="auto" w:shadow="1"/>
@@ -374,7 +374,7 @@
     <w:p>
       <w:pPr>
         <w:pStyle w:val="hstyle0"/>
-        <w:framePr w:w="9531" w:h="13674" w:hSpace="142" w:wrap="around" w:vAnchor="text" w:hAnchor="page" w:x="1263" w:y="186"/>
+        <w:framePr w:w="9531" w:h="13674" w:hSpace="142" w:wrap="around" w:vAnchor="text" w:hAnchor="page" w:x="1342" w:y="201"/>
         <w:pBdr>
           <w:top w:val="single" w:sz="4" w:space="1" w:color="auto" w:shadow="1"/>
           <w:left w:val="single" w:sz="4" w:space="4" w:color="auto" w:shadow="1"/>
@@ -425,7 +425,7 @@
     <w:p>
       <w:pPr>
         <w:pStyle w:val="hstyle0"/>
-        <w:framePr w:w="9531" w:h="13674" w:hSpace="142" w:wrap="around" w:vAnchor="text" w:hAnchor="page" w:x="1263" w:y="186"/>
+        <w:framePr w:w="9531" w:h="13674" w:hSpace="142" w:wrap="around" w:vAnchor="text" w:hAnchor="page" w:x="1342" w:y="201"/>
         <w:pBdr>
           <w:top w:val="single" w:sz="4" w:space="1" w:color="auto" w:shadow="1"/>
           <w:left w:val="single" w:sz="4" w:space="4" w:color="auto" w:shadow="1"/>
@@ -467,7 +467,7 @@
     <w:p>
       <w:pPr>
         <w:pStyle w:val="hstyle0"/>
-        <w:framePr w:w="9531" w:h="13674" w:hSpace="142" w:wrap="around" w:vAnchor="text" w:hAnchor="page" w:x="1263" w:y="186"/>
+        <w:framePr w:w="9531" w:h="13674" w:hSpace="142" w:wrap="around" w:vAnchor="text" w:hAnchor="page" w:x="1342" w:y="201"/>
         <w:pBdr>
           <w:top w:val="single" w:sz="4" w:space="1" w:color="auto" w:shadow="1"/>
           <w:left w:val="single" w:sz="4" w:space="4" w:color="auto" w:shadow="1"/>
@@ -505,7 +505,7 @@
     <w:p>
       <w:pPr>
         <w:pStyle w:val="hstyle0"/>
-        <w:framePr w:w="9531" w:h="13674" w:hSpace="142" w:wrap="around" w:vAnchor="text" w:hAnchor="page" w:x="1263" w:y="186"/>
+        <w:framePr w:w="9531" w:h="13674" w:hSpace="142" w:wrap="around" w:vAnchor="text" w:hAnchor="page" w:x="1342" w:y="201"/>
         <w:pBdr>
           <w:top w:val="single" w:sz="4" w:space="1" w:color="auto" w:shadow="1"/>
           <w:left w:val="single" w:sz="4" w:space="4" w:color="auto" w:shadow="1"/>
@@ -559,7 +559,7 @@
     <w:p>
       <w:pPr>
         <w:pStyle w:val="hstyle0"/>
-        <w:framePr w:w="9531" w:h="13674" w:hSpace="142" w:wrap="around" w:vAnchor="text" w:hAnchor="page" w:x="1263" w:y="186"/>
+        <w:framePr w:w="9531" w:h="13674" w:hSpace="142" w:wrap="around" w:vAnchor="text" w:hAnchor="page" w:x="1342" w:y="201"/>
         <w:pBdr>
           <w:top w:val="single" w:sz="4" w:space="1" w:color="auto" w:shadow="1"/>
           <w:left w:val="single" w:sz="4" w:space="4" w:color="auto" w:shadow="1"/>
@@ -601,7 +601,7 @@
     <w:p>
       <w:pPr>
         <w:pStyle w:val="hstyle0"/>
-        <w:framePr w:w="9531" w:h="13674" w:hSpace="142" w:wrap="around" w:vAnchor="text" w:hAnchor="page" w:x="1263" w:y="186"/>
+        <w:framePr w:w="9531" w:h="13674" w:hSpace="142" w:wrap="around" w:vAnchor="text" w:hAnchor="page" w:x="1342" w:y="201"/>
         <w:pBdr>
           <w:top w:val="single" w:sz="4" w:space="1" w:color="auto" w:shadow="1"/>
           <w:left w:val="single" w:sz="4" w:space="4" w:color="auto" w:shadow="1"/>
@@ -649,7 +649,7 @@
     <w:p>
       <w:pPr>
         <w:pStyle w:val="hstyle0"/>
-        <w:framePr w:w="9531" w:h="13674" w:hSpace="142" w:wrap="around" w:vAnchor="text" w:hAnchor="page" w:x="1263" w:y="186"/>
+        <w:framePr w:w="9531" w:h="13674" w:hSpace="142" w:wrap="around" w:vAnchor="text" w:hAnchor="page" w:x="1342" w:y="201"/>
         <w:pBdr>
           <w:top w:val="single" w:sz="4" w:space="1" w:color="auto" w:shadow="1"/>
           <w:left w:val="single" w:sz="4" w:space="4" w:color="auto" w:shadow="1"/>
@@ -719,7 +719,7 @@
     <w:p>
       <w:pPr>
         <w:pStyle w:val="hstyle0"/>
-        <w:framePr w:w="9531" w:h="13674" w:hSpace="142" w:wrap="around" w:vAnchor="text" w:hAnchor="page" w:x="1263" w:y="186"/>
+        <w:framePr w:w="9531" w:h="13674" w:hSpace="142" w:wrap="around" w:vAnchor="text" w:hAnchor="page" w:x="1342" w:y="201"/>
         <w:pBdr>
           <w:top w:val="single" w:sz="4" w:space="1" w:color="auto" w:shadow="1"/>
           <w:left w:val="single" w:sz="4" w:space="4" w:color="auto" w:shadow="1"/>
@@ -797,7 +797,7 @@
     <w:p>
       <w:pPr>
         <w:pStyle w:val="hstyle0"/>
-        <w:framePr w:w="9531" w:h="13674" w:hSpace="142" w:wrap="around" w:vAnchor="text" w:hAnchor="page" w:x="1263" w:y="186"/>
+        <w:framePr w:w="9531" w:h="13674" w:hSpace="142" w:wrap="around" w:vAnchor="text" w:hAnchor="page" w:x="1342" w:y="201"/>
         <w:pBdr>
           <w:top w:val="single" w:sz="4" w:space="1" w:color="auto" w:shadow="1"/>
           <w:left w:val="single" w:sz="4" w:space="4" w:color="auto" w:shadow="1"/>
@@ -833,7 +833,7 @@
     <w:p>
       <w:pPr>
         <w:pStyle w:val="hstyle0"/>
-        <w:framePr w:w="9531" w:h="13674" w:hSpace="142" w:wrap="around" w:vAnchor="text" w:hAnchor="page" w:x="1263" w:y="186"/>
+        <w:framePr w:w="9531" w:h="13674" w:hSpace="142" w:wrap="around" w:vAnchor="text" w:hAnchor="page" w:x="1342" w:y="201"/>
         <w:pBdr>
           <w:top w:val="single" w:sz="4" w:space="1" w:color="auto" w:shadow="1"/>
           <w:left w:val="single" w:sz="4" w:space="4" w:color="auto" w:shadow="1"/>
@@ -923,7 +923,7 @@
     <w:p>
       <w:pPr>
         <w:pStyle w:val="hstyle0"/>
-        <w:framePr w:w="9531" w:h="13674" w:hSpace="142" w:wrap="around" w:vAnchor="text" w:hAnchor="page" w:x="1263" w:y="186"/>
+        <w:framePr w:w="9531" w:h="13674" w:hSpace="142" w:wrap="around" w:vAnchor="text" w:hAnchor="page" w:x="1342" w:y="201"/>
         <w:pBdr>
           <w:top w:val="single" w:sz="4" w:space="1" w:color="auto" w:shadow="1"/>
           <w:left w:val="single" w:sz="4" w:space="4" w:color="auto" w:shadow="1"/>
@@ -1001,7 +1001,7 @@
     <w:p>
       <w:pPr>
         <w:pStyle w:val="hstyle0"/>
-        <w:framePr w:w="9531" w:h="13674" w:hSpace="142" w:wrap="around" w:vAnchor="text" w:hAnchor="page" w:x="1263" w:y="186"/>
+        <w:framePr w:w="9531" w:h="13674" w:hSpace="142" w:wrap="around" w:vAnchor="text" w:hAnchor="page" w:x="1342" w:y="201"/>
         <w:pBdr>
           <w:top w:val="single" w:sz="4" w:space="1" w:color="auto" w:shadow="1"/>
           <w:left w:val="single" w:sz="4" w:space="4" w:color="auto" w:shadow="1"/>
@@ -1031,7 +1031,7 @@
     <w:p>
       <w:pPr>
         <w:pStyle w:val="hstyle0"/>
-        <w:framePr w:w="9531" w:h="13674" w:hSpace="142" w:wrap="around" w:vAnchor="text" w:hAnchor="page" w:x="1263" w:y="186"/>
+        <w:framePr w:w="9531" w:h="13674" w:hSpace="142" w:wrap="around" w:vAnchor="text" w:hAnchor="page" w:x="1342" w:y="201"/>
         <w:pBdr>
           <w:top w:val="single" w:sz="4" w:space="1" w:color="auto" w:shadow="1"/>
           <w:left w:val="single" w:sz="4" w:space="4" w:color="auto" w:shadow="1"/>
@@ -1099,7 +1099,7 @@
     <w:p>
       <w:pPr>
         <w:pStyle w:val="hstyle0"/>
-        <w:framePr w:w="9531" w:h="13674" w:hSpace="142" w:wrap="around" w:vAnchor="text" w:hAnchor="page" w:x="1263" w:y="186"/>
+        <w:framePr w:w="9531" w:h="13674" w:hSpace="142" w:wrap="around" w:vAnchor="text" w:hAnchor="page" w:x="1342" w:y="201"/>
         <w:pBdr>
           <w:top w:val="single" w:sz="4" w:space="1" w:color="auto" w:shadow="1"/>
           <w:left w:val="single" w:sz="4" w:space="4" w:color="auto" w:shadow="1"/>
@@ -1165,7 +1165,7 @@
     <w:p>
       <w:pPr>
         <w:pStyle w:val="hstyle0"/>
-        <w:framePr w:w="9531" w:h="13674" w:hSpace="142" w:wrap="around" w:vAnchor="text" w:hAnchor="page" w:x="1263" w:y="186"/>
+        <w:framePr w:w="9531" w:h="13674" w:hSpace="142" w:wrap="around" w:vAnchor="text" w:hAnchor="page" w:x="1342" w:y="201"/>
         <w:pBdr>
           <w:top w:val="single" w:sz="4" w:space="1" w:color="auto" w:shadow="1"/>
           <w:left w:val="single" w:sz="4" w:space="4" w:color="auto" w:shadow="1"/>
@@ -1189,7 +1189,7 @@
     <w:p>
       <w:pPr>
         <w:pStyle w:val="hstyle0"/>
-        <w:framePr w:w="9531" w:h="13674" w:hSpace="142" w:wrap="around" w:vAnchor="text" w:hAnchor="page" w:x="1263" w:y="186"/>
+        <w:framePr w:w="9531" w:h="13674" w:hSpace="142" w:wrap="around" w:vAnchor="text" w:hAnchor="page" w:x="1342" w:y="201"/>
         <w:pBdr>
           <w:top w:val="single" w:sz="4" w:space="1" w:color="auto" w:shadow="1"/>
           <w:left w:val="single" w:sz="4" w:space="4" w:color="auto" w:shadow="1"/>
@@ -1225,7 +1225,7 @@
     <w:p>
       <w:pPr>
         <w:pStyle w:val="hstyle0"/>
-        <w:framePr w:w="9531" w:h="13674" w:hSpace="142" w:wrap="around" w:vAnchor="text" w:hAnchor="page" w:x="1263" w:y="186"/>
+        <w:framePr w:w="9531" w:h="13674" w:hSpace="142" w:wrap="around" w:vAnchor="text" w:hAnchor="page" w:x="1342" w:y="201"/>
         <w:pBdr>
           <w:top w:val="single" w:sz="4" w:space="1" w:color="auto" w:shadow="1"/>
           <w:left w:val="single" w:sz="4" w:space="4" w:color="auto" w:shadow="1"/>
@@ -1273,7 +1273,7 @@
     <w:p>
       <w:pPr>
         <w:pStyle w:val="hstyle0"/>
-        <w:framePr w:w="9531" w:h="13674" w:hSpace="142" w:wrap="around" w:vAnchor="text" w:hAnchor="page" w:x="1263" w:y="186"/>
+        <w:framePr w:w="9531" w:h="13674" w:hSpace="142" w:wrap="around" w:vAnchor="text" w:hAnchor="page" w:x="1342" w:y="201"/>
         <w:pBdr>
           <w:top w:val="single" w:sz="4" w:space="1" w:color="auto" w:shadow="1"/>
           <w:left w:val="single" w:sz="4" w:space="4" w:color="auto" w:shadow="1"/>
@@ -1346,7 +1346,7 @@
     <w:p>
       <w:pPr>
         <w:pStyle w:val="hstyle0"/>
-        <w:framePr w:w="9531" w:h="13674" w:hSpace="142" w:wrap="around" w:vAnchor="text" w:hAnchor="page" w:x="1263" w:y="186"/>
+        <w:framePr w:w="9531" w:h="13674" w:hSpace="142" w:wrap="around" w:vAnchor="text" w:hAnchor="page" w:x="1342" w:y="201"/>
         <w:pBdr>
           <w:top w:val="single" w:sz="4" w:space="1" w:color="auto" w:shadow="1"/>
           <w:left w:val="single" w:sz="4" w:space="4" w:color="auto" w:shadow="1"/>
@@ -1376,7 +1376,7 @@
     <w:p>
       <w:pPr>
         <w:pStyle w:val="hstyle0"/>
-        <w:framePr w:w="9531" w:h="13674" w:hSpace="142" w:wrap="around" w:vAnchor="text" w:hAnchor="page" w:x="1263" w:y="186"/>
+        <w:framePr w:w="9531" w:h="13674" w:hSpace="142" w:wrap="around" w:vAnchor="text" w:hAnchor="page" w:x="1342" w:y="201"/>
         <w:pBdr>
           <w:top w:val="single" w:sz="4" w:space="1" w:color="auto" w:shadow="1"/>
           <w:left w:val="single" w:sz="4" w:space="4" w:color="auto" w:shadow="1"/>
@@ -1387,7 +1387,7 @@
         <w:spacing w:line="300" w:lineRule="auto"/>
         <w:ind w:left="600"/>
         <w:rPr>
-          <w:rFonts w:ascii="Batang" w:eastAsia="Batang" w:hAnsi="Batang" w:hint="eastAsia"/>
+          <w:rFonts w:ascii="Batang" w:eastAsia="Batang" w:hAnsi="Batang"/>
         </w:rPr>
       </w:pPr>
       <w:r>
@@ -1418,7 +1418,7 @@
     <w:p>
       <w:pPr>
         <w:pStyle w:val="hstyle0"/>
-        <w:framePr w:w="9531" w:h="13674" w:hSpace="142" w:wrap="around" w:vAnchor="text" w:hAnchor="page" w:x="1263" w:y="186"/>
+        <w:framePr w:w="9531" w:h="13674" w:hSpace="142" w:wrap="around" w:vAnchor="text" w:hAnchor="page" w:x="1342" w:y="201"/>
         <w:pBdr>
           <w:top w:val="single" w:sz="4" w:space="1" w:color="auto" w:shadow="1"/>
           <w:left w:val="single" w:sz="4" w:space="4" w:color="auto" w:shadow="1"/>
@@ -1429,7 +1429,7 @@
         <w:spacing w:line="300" w:lineRule="auto"/>
         <w:ind w:left="600"/>
         <w:rPr>
-          <w:rFonts w:ascii="Batang" w:eastAsia="Batang" w:hAnsi="Batang" w:hint="eastAsia"/>
+          <w:rFonts w:ascii="Batang" w:eastAsia="Batang" w:hAnsi="Batang"/>
         </w:rPr>
       </w:pPr>
       <w:r>
@@ -1454,7 +1454,7 @@
     <w:p>
       <w:pPr>
         <w:pStyle w:val="hstyle0"/>
-        <w:framePr w:w="9531" w:h="13674" w:hSpace="142" w:wrap="around" w:vAnchor="text" w:hAnchor="page" w:x="1263" w:y="186"/>
+        <w:framePr w:w="9531" w:h="13674" w:hSpace="142" w:wrap="around" w:vAnchor="text" w:hAnchor="page" w:x="1342" w:y="201"/>
         <w:pBdr>
           <w:top w:val="single" w:sz="4" w:space="1" w:color="auto" w:shadow="1"/>
           <w:left w:val="single" w:sz="4" w:space="4" w:color="auto" w:shadow="1"/>
@@ -1504,25 +1504,13 @@
         <w:rPr>
           <w:rFonts w:ascii="Batang" w:eastAsia="Batang" w:hAnsi="Batang" w:hint="eastAsia"/>
         </w:rPr>
-        <w:t xml:space="preserve">상에서 </w:t>
-      </w:r>
-      <w:r>
-        <w:rPr>
-          <w:rFonts w:ascii="Batang" w:eastAsia="Batang" w:hAnsi="Batang" w:hint="eastAsia"/>
-        </w:rPr>
-        <w:t>참조</w:t>
-      </w:r>
-      <w:r>
-        <w:rPr>
-          <w:rFonts w:ascii="Batang" w:eastAsia="Batang" w:hAnsi="Batang" w:hint="eastAsia"/>
-        </w:rPr>
-        <w:t xml:space="preserve">한 논문은 논문의 번호와 논문의 제목을 반드시 정확히 </w:t>
+        <w:t xml:space="preserve">상에서 참조한 논문은 논문의 번호와 논문의 제목을 반드시 정확히 </w:t>
       </w:r>
     </w:p>
     <w:p>
       <w:pPr>
         <w:pStyle w:val="hstyle0"/>
-        <w:framePr w:w="9531" w:h="13674" w:hSpace="142" w:wrap="around" w:vAnchor="text" w:hAnchor="page" w:x="1263" w:y="186"/>
+        <w:framePr w:w="9531" w:h="13674" w:hSpace="142" w:wrap="around" w:vAnchor="text" w:hAnchor="page" w:x="1342" w:y="201"/>
         <w:pBdr>
           <w:top w:val="single" w:sz="4" w:space="1" w:color="auto" w:shadow="1"/>
           <w:left w:val="single" w:sz="4" w:space="4" w:color="auto" w:shadow="1"/>
@@ -1546,7 +1534,7 @@
     <w:p>
       <w:pPr>
         <w:pStyle w:val="hstyle0"/>
-        <w:framePr w:w="9531" w:h="13674" w:hSpace="142" w:wrap="around" w:vAnchor="text" w:hAnchor="page" w:x="1263" w:y="186"/>
+        <w:framePr w:w="9531" w:h="13674" w:hSpace="142" w:wrap="around" w:vAnchor="text" w:hAnchor="page" w:x="1342" w:y="201"/>
         <w:pBdr>
           <w:top w:val="single" w:sz="4" w:space="1" w:color="auto" w:shadow="1"/>
           <w:left w:val="single" w:sz="4" w:space="4" w:color="auto" w:shadow="1"/>
@@ -1590,25 +1578,13 @@
         <w:rPr>
           <w:rFonts w:ascii="Batang" w:eastAsia="Batang" w:hAnsi="Batang" w:hint="eastAsia"/>
         </w:rPr>
-        <w:t xml:space="preserve">상에서 </w:t>
-      </w:r>
-      <w:r>
-        <w:rPr>
-          <w:rFonts w:ascii="Batang" w:eastAsia="Batang" w:hAnsi="Batang" w:hint="eastAsia"/>
-        </w:rPr>
-        <w:t>참조</w:t>
-      </w:r>
-      <w:r>
-        <w:rPr>
-          <w:rFonts w:ascii="Batang" w:eastAsia="Batang" w:hAnsi="Batang" w:hint="eastAsia"/>
-        </w:rPr>
-        <w:t xml:space="preserve">한 논문은 논문의 번호를 맨 앞에 반드시 기입해 주시기 </w:t>
+        <w:t xml:space="preserve">상에서 참조한 논문은 논문의 번호를 맨 앞에 반드시 기입해 주시기 </w:t>
       </w:r>
     </w:p>
     <w:p>
       <w:pPr>
         <w:pStyle w:val="hstyle0"/>
-        <w:framePr w:w="9531" w:h="13674" w:hSpace="142" w:wrap="around" w:vAnchor="text" w:hAnchor="page" w:x="1263" w:y="186"/>
+        <w:framePr w:w="9531" w:h="13674" w:hSpace="142" w:wrap="around" w:vAnchor="text" w:hAnchor="page" w:x="1342" w:y="201"/>
         <w:pBdr>
           <w:top w:val="single" w:sz="4" w:space="1" w:color="auto" w:shadow="1"/>
           <w:left w:val="single" w:sz="4" w:space="4" w:color="auto" w:shadow="1"/>
@@ -1638,7 +1614,7 @@
     <w:p>
       <w:pPr>
         <w:pStyle w:val="hstyle0"/>
-        <w:framePr w:w="9531" w:h="13674" w:hSpace="142" w:wrap="around" w:vAnchor="text" w:hAnchor="page" w:x="1263" w:y="186"/>
+        <w:framePr w:w="9531" w:h="13674" w:hSpace="142" w:wrap="around" w:vAnchor="text" w:hAnchor="page" w:x="1342" w:y="201"/>
         <w:pBdr>
           <w:top w:val="single" w:sz="4" w:space="1" w:color="auto" w:shadow="1"/>
           <w:left w:val="single" w:sz="4" w:space="4" w:color="auto" w:shadow="1"/>
@@ -1688,25 +1664,13 @@
         <w:rPr>
           <w:rFonts w:ascii="Batang" w:eastAsia="Batang" w:hAnsi="Batang" w:hint="eastAsia"/>
         </w:rPr>
-        <w:t xml:space="preserve">상에서 </w:t>
-      </w:r>
-      <w:r>
-        <w:rPr>
-          <w:rFonts w:ascii="Batang" w:eastAsia="Batang" w:hAnsi="Batang" w:hint="eastAsia"/>
-        </w:rPr>
-        <w:t>참조</w:t>
-      </w:r>
-      <w:r>
-        <w:rPr>
-          <w:rFonts w:ascii="Batang" w:eastAsia="Batang" w:hAnsi="Batang" w:hint="eastAsia"/>
-        </w:rPr>
-        <w:t xml:space="preserve">하지 않고 외부에서 참조한 논문은 논문의 번호 자리를 </w:t>
+        <w:t xml:space="preserve">상에서 참조하지 않고 외부에서 참조한 논문은 논문의 번호 자리를 </w:t>
       </w:r>
     </w:p>
     <w:p>
       <w:pPr>
         <w:pStyle w:val="hstyle0"/>
-        <w:framePr w:w="9531" w:h="13674" w:hSpace="142" w:wrap="around" w:vAnchor="text" w:hAnchor="page" w:x="1263" w:y="186"/>
+        <w:framePr w:w="9531" w:h="13674" w:hSpace="142" w:wrap="around" w:vAnchor="text" w:hAnchor="page" w:x="1342" w:y="201"/>
         <w:pBdr>
           <w:top w:val="single" w:sz="4" w:space="1" w:color="auto" w:shadow="1"/>
           <w:left w:val="single" w:sz="4" w:space="4" w:color="auto" w:shadow="1"/>
@@ -1744,7 +1708,7 @@
     <w:p>
       <w:pPr>
         <w:pStyle w:val="hstyle0"/>
-        <w:framePr w:w="9531" w:h="13674" w:hSpace="142" w:wrap="around" w:vAnchor="text" w:hAnchor="page" w:x="1263" w:y="186"/>
+        <w:framePr w:w="9531" w:h="13674" w:hSpace="142" w:wrap="around" w:vAnchor="text" w:hAnchor="page" w:x="1342" w:y="201"/>
         <w:pBdr>
           <w:top w:val="single" w:sz="4" w:space="1" w:color="auto" w:shadow="1"/>
           <w:left w:val="single" w:sz="4" w:space="4" w:color="auto" w:shadow="1"/>
@@ -1780,13 +1744,19 @@
         <w:rPr>
           <w:rFonts w:ascii="Batang" w:eastAsia="Batang" w:hAnsi="Batang" w:hint="eastAsia"/>
         </w:rPr>
+        <w:t xml:space="preserve">, </w:t>
+      </w:r>
+      <w:r>
+        <w:rPr>
+          <w:rFonts w:ascii="Batang" w:eastAsia="Batang" w:hAnsi="Batang" w:hint="eastAsia"/>
+        </w:rPr>
         <w:t xml:space="preserve"> 키워드는 수정하지 마시기 바랍니다.</w:t>
       </w:r>
     </w:p>
     <w:p>
       <w:pPr>
         <w:pStyle w:val="hstyle0"/>
-        <w:framePr w:w="9531" w:h="13674" w:hSpace="142" w:wrap="around" w:vAnchor="text" w:hAnchor="page" w:x="1263" w:y="186"/>
+        <w:framePr w:w="9531" w:h="13674" w:hSpace="142" w:wrap="around" w:vAnchor="text" w:hAnchor="page" w:x="1342" w:y="201"/>
         <w:pBdr>
           <w:top w:val="single" w:sz="4" w:space="1" w:color="auto" w:shadow="1"/>
           <w:left w:val="single" w:sz="4" w:space="4" w:color="auto" w:shadow="1"/>
@@ -1797,20 +1767,14 @@
         <w:spacing w:line="300" w:lineRule="auto"/>
         <w:ind w:left="600"/>
         <w:rPr>
-          <w:rFonts w:ascii="Batang" w:eastAsia="Batang" w:hAnsi="Batang" w:hint="eastAsia"/>
-        </w:rPr>
-      </w:pPr>
-      <w:r>
-        <w:rPr>
-          <w:rFonts w:ascii="Batang" w:eastAsia="Batang" w:hAnsi="Batang" w:hint="eastAsia"/>
-        </w:rPr>
-        <w:t xml:space="preserve">    7) </w:t>
-      </w:r>
-      <w:r>
-        <w:rPr>
-          <w:rFonts w:ascii="Batang" w:eastAsia="Batang" w:hAnsi="Batang" w:hint="eastAsia"/>
-        </w:rPr>
-        <w:t xml:space="preserve">최종 등록 시 </w:t>
+          <w:rFonts w:ascii="Batang" w:eastAsia="Batang" w:hAnsi="Batang"/>
+        </w:rPr>
+      </w:pPr>
+      <w:r>
+        <w:rPr>
+          <w:rFonts w:ascii="Batang" w:eastAsia="Batang" w:hAnsi="Batang" w:hint="eastAsia"/>
+        </w:rPr>
+        <w:t xml:space="preserve">    7) 최종 등록 시 </w:t>
       </w:r>
       <w:r>
         <w:rPr>
@@ -1844,19 +1808,13 @@
         <w:rPr>
           <w:rFonts w:ascii="Batang" w:eastAsia="Batang" w:hAnsi="Batang" w:hint="eastAsia"/>
         </w:rPr>
-        <w:t xml:space="preserve"> </w:t>
-      </w:r>
-      <w:r>
-        <w:rPr>
-          <w:rFonts w:ascii="Batang" w:eastAsia="Batang" w:hAnsi="Batang" w:hint="eastAsia"/>
-        </w:rPr>
-        <w:t xml:space="preserve">정보가 등록되어 수정하실 수 </w:t>
+        <w:t xml:space="preserve"> 정보가 등록되어 수정하실 수 </w:t>
       </w:r>
     </w:p>
     <w:p>
       <w:pPr>
         <w:pStyle w:val="hstyle0"/>
-        <w:framePr w:w="9531" w:h="13674" w:hSpace="142" w:wrap="around" w:vAnchor="text" w:hAnchor="page" w:x="1263" w:y="186"/>
+        <w:framePr w:w="9531" w:h="13674" w:hSpace="142" w:wrap="around" w:vAnchor="text" w:hAnchor="page" w:x="1342" w:y="201"/>
         <w:pBdr>
           <w:top w:val="single" w:sz="4" w:space="1" w:color="auto" w:shadow="1"/>
           <w:left w:val="single" w:sz="4" w:space="4" w:color="auto" w:shadow="1"/>
@@ -1867,12 +1825,1513 @@
         <w:spacing w:line="300" w:lineRule="auto"/>
         <w:ind w:left="600"/>
         <w:rPr>
-          <w:rFonts w:ascii="Batang" w:eastAsia="Batang" w:hAnsi="Batang" w:hint="eastAsia"/>
-        </w:rPr>
-      </w:pPr>
-      <w:r>
-        <w:rPr>
-          <w:rFonts w:ascii="Batang" w:eastAsia="Batang" w:hAnsi="Batang" w:hint="eastAsia"/>
+          <w:rFonts w:ascii="Batang" w:eastAsia="Batang" w:hAnsi="Batang"/>
+        </w:rPr>
+      </w:pPr>
+      <w:r>
+        <w:rPr>
+          <w:rFonts w:ascii="Batang" w:eastAsia="Batang" w:hAnsi="Batang" w:hint="eastAsia"/>
+        </w:rPr>
+        <w:t xml:space="preserve">       없으므로, 위의 요령을 준수하여 주시기 바랍니다</w:t>
+      </w:r>
+    </w:p>
+    <w:p>
+      <w:pPr>
+        <w:pStyle w:val="hstyle0"/>
+        <w:framePr w:w="9531" w:h="13674" w:hSpace="142" w:wrap="around" w:vAnchor="text" w:hAnchor="page" w:x="1342" w:y="1"/>
+        <w:pBdr>
+          <w:top w:val="single" w:sz="4" w:space="1" w:color="auto" w:shadow="1"/>
+          <w:left w:val="single" w:sz="4" w:space="4" w:color="auto" w:shadow="1"/>
+          <w:bottom w:val="single" w:sz="4" w:space="1" w:color="auto" w:shadow="1"/>
+          <w:right w:val="single" w:sz="4" w:space="4" w:color="auto" w:shadow="1"/>
+        </w:pBdr>
+        <w:shd w:val="clear" w:color="auto" w:fill="FFFF99"/>
+        <w:spacing w:line="276" w:lineRule="auto"/>
+        <w:ind w:left="600"/>
+        <w:jc w:val="center"/>
+        <w:rPr>
+          <w:rFonts w:ascii="Batang" w:eastAsia="Batang" w:hAnsi="Batang"/>
+          <w:sz w:val="40"/>
+        </w:rPr>
+      </w:pPr>
+      <w:proofErr w:type="spellStart"/>
+      <w:r>
+        <w:rPr>
+          <w:rFonts w:ascii="Batang" w:eastAsia="Batang" w:hAnsi="Batang"/>
+          <w:sz w:val="40"/>
+        </w:rPr>
+        <w:t>OpenJournal</w:t>
+      </w:r>
+      <w:proofErr w:type="spellEnd"/>
+      <w:r>
+        <w:rPr>
+          <w:rFonts w:ascii="Batang" w:eastAsia="Batang" w:hAnsi="Batang"/>
+          <w:sz w:val="40"/>
+        </w:rPr>
+        <w:t xml:space="preserve"> Journal Template</w:t>
+      </w:r>
+    </w:p>
+    <w:p>
+      <w:pPr>
+        <w:pStyle w:val="hstyle0"/>
+        <w:framePr w:w="9531" w:h="13674" w:hSpace="142" w:wrap="around" w:vAnchor="text" w:hAnchor="page" w:x="1342" w:y="1"/>
+        <w:pBdr>
+          <w:top w:val="single" w:sz="4" w:space="1" w:color="auto" w:shadow="1"/>
+          <w:left w:val="single" w:sz="4" w:space="4" w:color="auto" w:shadow="1"/>
+          <w:bottom w:val="single" w:sz="4" w:space="1" w:color="auto" w:shadow="1"/>
+          <w:right w:val="single" w:sz="4" w:space="4" w:color="auto" w:shadow="1"/>
+        </w:pBdr>
+        <w:shd w:val="clear" w:color="auto" w:fill="FFFF99"/>
+        <w:spacing w:line="276" w:lineRule="auto"/>
+        <w:ind w:left="600"/>
+        <w:jc w:val="center"/>
+        <w:rPr>
+          <w:rFonts w:ascii="Batang" w:eastAsia="Batang" w:hAnsi="Batang"/>
+          <w:sz w:val="40"/>
+        </w:rPr>
+      </w:pPr>
+      <w:r>
+        <w:rPr>
+          <w:rFonts w:ascii="Batang" w:eastAsia="Batang" w:hAnsi="Batang" w:hint="eastAsia"/>
+          <w:sz w:val="40"/>
+        </w:rPr>
+        <w:t>논문 작성</w:t>
+      </w:r>
+      <w:r>
+        <w:rPr>
+          <w:rFonts w:ascii="Batang" w:eastAsia="Batang" w:hAnsi="Batang" w:hint="eastAsia"/>
+          <w:sz w:val="40"/>
+        </w:rPr>
+        <w:t xml:space="preserve"> 및 등록</w:t>
+      </w:r>
+      <w:r>
+        <w:rPr>
+          <w:rFonts w:ascii="Batang" w:eastAsia="Batang" w:hAnsi="Batang" w:hint="eastAsia"/>
+          <w:sz w:val="40"/>
+        </w:rPr>
+        <w:t xml:space="preserve"> 지침</w:t>
+      </w:r>
+    </w:p>
+    <w:p>
+      <w:pPr>
+        <w:pStyle w:val="hstyle0"/>
+        <w:framePr w:w="9531" w:h="13674" w:hSpace="142" w:wrap="around" w:vAnchor="text" w:hAnchor="page" w:x="1342" w:y="1"/>
+        <w:pBdr>
+          <w:top w:val="single" w:sz="4" w:space="1" w:color="auto" w:shadow="1"/>
+          <w:left w:val="single" w:sz="4" w:space="4" w:color="auto" w:shadow="1"/>
+          <w:bottom w:val="single" w:sz="4" w:space="1" w:color="auto" w:shadow="1"/>
+          <w:right w:val="single" w:sz="4" w:space="4" w:color="auto" w:shadow="1"/>
+        </w:pBdr>
+        <w:shd w:val="clear" w:color="auto" w:fill="FFFF99"/>
+        <w:spacing w:line="276" w:lineRule="auto"/>
+        <w:ind w:left="600"/>
+        <w:rPr>
+          <w:rFonts w:ascii="Batang" w:eastAsia="Batang" w:hAnsi="Batang"/>
+        </w:rPr>
+      </w:pPr>
+    </w:p>
+    <w:p>
+      <w:pPr>
+        <w:pStyle w:val="hstyle0"/>
+        <w:framePr w:w="9531" w:h="13674" w:hSpace="142" w:wrap="around" w:vAnchor="text" w:hAnchor="page" w:x="1342" w:y="1"/>
+        <w:pBdr>
+          <w:top w:val="single" w:sz="4" w:space="1" w:color="auto" w:shadow="1"/>
+          <w:left w:val="single" w:sz="4" w:space="4" w:color="auto" w:shadow="1"/>
+          <w:bottom w:val="single" w:sz="4" w:space="1" w:color="auto" w:shadow="1"/>
+          <w:right w:val="single" w:sz="4" w:space="4" w:color="auto" w:shadow="1"/>
+        </w:pBdr>
+        <w:shd w:val="clear" w:color="auto" w:fill="FFFF99"/>
+        <w:spacing w:line="300" w:lineRule="auto"/>
+        <w:ind w:left="600"/>
+        <w:rPr>
+          <w:rFonts w:ascii="Batang" w:eastAsia="Batang" w:hAnsi="Batang"/>
+        </w:rPr>
+      </w:pPr>
+      <w:r>
+        <w:rPr>
+          <w:rFonts w:ascii="Batang" w:eastAsia="Batang" w:hAnsi="Batang" w:hint="eastAsia"/>
+        </w:rPr>
+        <w:t xml:space="preserve">1. </w:t>
+      </w:r>
+      <w:r>
+        <w:rPr>
+          <w:rFonts w:ascii="Batang" w:eastAsia="Batang" w:hAnsi="Batang" w:hint="eastAsia"/>
+        </w:rPr>
+        <w:t>홈페이지에서 양식을 다운 받아 작성하여 제출</w:t>
+      </w:r>
+      <w:r>
+        <w:rPr>
+          <w:rFonts w:ascii="Batang" w:eastAsia="Batang" w:hAnsi="Batang" w:hint="eastAsia"/>
+        </w:rPr>
+        <w:t xml:space="preserve">하시기 </w:t>
+      </w:r>
+      <w:r>
+        <w:rPr>
+          <w:rFonts w:ascii="Batang" w:eastAsia="Batang" w:hAnsi="Batang" w:hint="eastAsia"/>
+        </w:rPr>
+        <w:t>바랍니다.</w:t>
+      </w:r>
+    </w:p>
+    <w:p>
+      <w:pPr>
+        <w:pStyle w:val="hstyle0"/>
+        <w:framePr w:w="9531" w:h="13674" w:hSpace="142" w:wrap="around" w:vAnchor="text" w:hAnchor="page" w:x="1342" w:y="1"/>
+        <w:pBdr>
+          <w:top w:val="single" w:sz="4" w:space="1" w:color="auto" w:shadow="1"/>
+          <w:left w:val="single" w:sz="4" w:space="4" w:color="auto" w:shadow="1"/>
+          <w:bottom w:val="single" w:sz="4" w:space="1" w:color="auto" w:shadow="1"/>
+          <w:right w:val="single" w:sz="4" w:space="4" w:color="auto" w:shadow="1"/>
+        </w:pBdr>
+        <w:shd w:val="clear" w:color="auto" w:fill="FFFF99"/>
+        <w:spacing w:line="300" w:lineRule="auto"/>
+        <w:ind w:left="600"/>
+        <w:rPr>
+          <w:rFonts w:ascii="Batang" w:eastAsia="Batang" w:hAnsi="Batang"/>
+        </w:rPr>
+      </w:pPr>
+      <w:r>
+        <w:rPr>
+          <w:rFonts w:ascii="Batang" w:eastAsia="Batang" w:hAnsi="Batang" w:hint="eastAsia"/>
+        </w:rPr>
+        <w:t>2. PDF</w:t>
+      </w:r>
+      <w:r>
+        <w:rPr>
+          <w:rFonts w:ascii="Batang" w:eastAsia="Batang" w:hAnsi="Batang" w:hint="eastAsia"/>
+        </w:rPr>
+        <w:t>파일로</w:t>
+      </w:r>
+      <w:r>
+        <w:rPr>
+          <w:rFonts w:ascii="Batang" w:eastAsia="Batang" w:hAnsi="Batang" w:hint="eastAsia"/>
+        </w:rPr>
+        <w:t xml:space="preserve"> </w:t>
+      </w:r>
+      <w:r>
+        <w:rPr>
+          <w:rFonts w:ascii="Batang" w:eastAsia="Batang" w:hAnsi="Batang" w:hint="eastAsia"/>
+        </w:rPr>
+        <w:t>변환하여</w:t>
+      </w:r>
+      <w:r>
+        <w:rPr>
+          <w:rFonts w:ascii="Batang" w:eastAsia="Batang" w:hAnsi="Batang" w:hint="eastAsia"/>
+        </w:rPr>
+        <w:t xml:space="preserve"> 파일을 제출하시기 바랍니다.</w:t>
+      </w:r>
+    </w:p>
+    <w:p>
+      <w:pPr>
+        <w:pStyle w:val="hstyle0"/>
+        <w:framePr w:w="9531" w:h="13674" w:hSpace="142" w:wrap="around" w:vAnchor="text" w:hAnchor="page" w:x="1342" w:y="1"/>
+        <w:pBdr>
+          <w:top w:val="single" w:sz="4" w:space="1" w:color="auto" w:shadow="1"/>
+          <w:left w:val="single" w:sz="4" w:space="4" w:color="auto" w:shadow="1"/>
+          <w:bottom w:val="single" w:sz="4" w:space="1" w:color="auto" w:shadow="1"/>
+          <w:right w:val="single" w:sz="4" w:space="4" w:color="auto" w:shadow="1"/>
+        </w:pBdr>
+        <w:shd w:val="clear" w:color="auto" w:fill="FFFF99"/>
+        <w:spacing w:line="300" w:lineRule="auto"/>
+        <w:ind w:left="600"/>
+        <w:rPr>
+          <w:rFonts w:ascii="Batang" w:eastAsia="Batang" w:hAnsi="Batang"/>
+        </w:rPr>
+      </w:pPr>
+      <w:r>
+        <w:rPr>
+          <w:rFonts w:ascii="Batang" w:eastAsia="Batang" w:hAnsi="Batang" w:hint="eastAsia"/>
+        </w:rPr>
+        <w:t>3. 서론부터는 페이지를 바꾸어서 작성하시기 바랍니다.</w:t>
+      </w:r>
+    </w:p>
+    <w:p>
+      <w:pPr>
+        <w:pStyle w:val="hstyle0"/>
+        <w:framePr w:w="9531" w:h="13674" w:hSpace="142" w:wrap="around" w:vAnchor="text" w:hAnchor="page" w:x="1342" w:y="1"/>
+        <w:pBdr>
+          <w:top w:val="single" w:sz="4" w:space="1" w:color="auto" w:shadow="1"/>
+          <w:left w:val="single" w:sz="4" w:space="4" w:color="auto" w:shadow="1"/>
+          <w:bottom w:val="single" w:sz="4" w:space="1" w:color="auto" w:shadow="1"/>
+          <w:right w:val="single" w:sz="4" w:space="4" w:color="auto" w:shadow="1"/>
+        </w:pBdr>
+        <w:shd w:val="clear" w:color="auto" w:fill="FFFF99"/>
+        <w:spacing w:line="300" w:lineRule="auto"/>
+        <w:ind w:left="600"/>
+        <w:rPr>
+          <w:rFonts w:ascii="Batang" w:eastAsia="Batang" w:hAnsi="Batang"/>
+        </w:rPr>
+      </w:pPr>
+      <w:r>
+        <w:rPr>
+          <w:rFonts w:ascii="Batang" w:eastAsia="Batang" w:hAnsi="Batang" w:hint="eastAsia"/>
+        </w:rPr>
+        <w:t>4</w:t>
+      </w:r>
+      <w:r>
+        <w:rPr>
+          <w:rFonts w:ascii="Batang" w:eastAsia="Batang" w:hAnsi="Batang" w:hint="eastAsia"/>
+        </w:rPr>
+        <w:t>. 세부작성요령</w:t>
+      </w:r>
+    </w:p>
+    <w:p>
+      <w:pPr>
+        <w:pStyle w:val="hstyle0"/>
+        <w:framePr w:w="9531" w:h="13674" w:hSpace="142" w:wrap="around" w:vAnchor="text" w:hAnchor="page" w:x="1342" w:y="1"/>
+        <w:pBdr>
+          <w:top w:val="single" w:sz="4" w:space="1" w:color="auto" w:shadow="1"/>
+          <w:left w:val="single" w:sz="4" w:space="4" w:color="auto" w:shadow="1"/>
+          <w:bottom w:val="single" w:sz="4" w:space="1" w:color="auto" w:shadow="1"/>
+          <w:right w:val="single" w:sz="4" w:space="4" w:color="auto" w:shadow="1"/>
+        </w:pBdr>
+        <w:shd w:val="clear" w:color="auto" w:fill="FFFF99"/>
+        <w:spacing w:line="300" w:lineRule="auto"/>
+        <w:ind w:left="600"/>
+        <w:rPr>
+          <w:rFonts w:ascii="Batang" w:eastAsia="Batang" w:hAnsi="Batang"/>
+        </w:rPr>
+      </w:pPr>
+      <w:r>
+        <w:rPr>
+          <w:rFonts w:ascii="Batang" w:eastAsia="Batang" w:hAnsi="Batang" w:hint="eastAsia"/>
+        </w:rPr>
+        <w:t>    1)</w:t>
+      </w:r>
+      <w:r>
+        <w:rPr>
+          <w:rFonts w:ascii="Batang" w:eastAsia="Batang" w:hAnsi="Batang" w:hint="eastAsia"/>
+        </w:rPr>
+        <w:t xml:space="preserve"> 글꼴 : 한글은 바탕체</w:t>
+      </w:r>
+      <w:r>
+        <w:rPr>
+          <w:rFonts w:ascii="Batang" w:eastAsia="Batang" w:hAnsi="Batang" w:hint="eastAsia"/>
+        </w:rPr>
+        <w:t xml:space="preserve">, 영문은 </w:t>
+      </w:r>
+      <w:r>
+        <w:rPr>
+          <w:rFonts w:ascii="Batang" w:eastAsia="Batang" w:hAnsi="Batang"/>
+        </w:rPr>
+        <w:t>Times New Roman</w:t>
+      </w:r>
+      <w:proofErr w:type="spellStart"/>
+      <w:r>
+        <w:rPr>
+          <w:rFonts w:ascii="Batang" w:eastAsia="Batang" w:hAnsi="Batang" w:hint="eastAsia"/>
+        </w:rPr>
+        <w:t>으로</w:t>
+      </w:r>
+      <w:proofErr w:type="spellEnd"/>
+      <w:r>
+        <w:rPr>
+          <w:rFonts w:ascii="Batang" w:eastAsia="Batang" w:hAnsi="Batang" w:hint="eastAsia"/>
+        </w:rPr>
+        <w:t xml:space="preserve"> 작성합니다.</w:t>
+      </w:r>
+    </w:p>
+    <w:p>
+      <w:pPr>
+        <w:pStyle w:val="hstyle0"/>
+        <w:framePr w:w="9531" w:h="13674" w:hSpace="142" w:wrap="around" w:vAnchor="text" w:hAnchor="page" w:x="1342" w:y="1"/>
+        <w:pBdr>
+          <w:top w:val="single" w:sz="4" w:space="1" w:color="auto" w:shadow="1"/>
+          <w:left w:val="single" w:sz="4" w:space="4" w:color="auto" w:shadow="1"/>
+          <w:bottom w:val="single" w:sz="4" w:space="1" w:color="auto" w:shadow="1"/>
+          <w:right w:val="single" w:sz="4" w:space="4" w:color="auto" w:shadow="1"/>
+        </w:pBdr>
+        <w:shd w:val="clear" w:color="auto" w:fill="FFFF99"/>
+        <w:spacing w:line="300" w:lineRule="auto"/>
+        <w:ind w:left="600"/>
+        <w:rPr>
+          <w:rFonts w:ascii="Batang" w:eastAsia="Batang" w:hAnsi="Batang"/>
+        </w:rPr>
+      </w:pPr>
+      <w:r>
+        <w:rPr>
+          <w:rFonts w:ascii="Batang" w:eastAsia="Batang" w:hAnsi="Batang" w:hint="eastAsia"/>
+        </w:rPr>
+        <w:t>    2)</w:t>
+      </w:r>
+      <w:r>
+        <w:rPr>
+          <w:rFonts w:ascii="Batang" w:eastAsia="Batang" w:hAnsi="Batang" w:hint="eastAsia"/>
+        </w:rPr>
+        <w:t xml:space="preserve"> 줄 간격 : 160% (제목 부분은 130%)</w:t>
+      </w:r>
+    </w:p>
+    <w:p>
+      <w:pPr>
+        <w:pStyle w:val="hstyle0"/>
+        <w:framePr w:w="9531" w:h="13674" w:hSpace="142" w:wrap="around" w:vAnchor="text" w:hAnchor="page" w:x="1342" w:y="1"/>
+        <w:pBdr>
+          <w:top w:val="single" w:sz="4" w:space="1" w:color="auto" w:shadow="1"/>
+          <w:left w:val="single" w:sz="4" w:space="4" w:color="auto" w:shadow="1"/>
+          <w:bottom w:val="single" w:sz="4" w:space="1" w:color="auto" w:shadow="1"/>
+          <w:right w:val="single" w:sz="4" w:space="4" w:color="auto" w:shadow="1"/>
+        </w:pBdr>
+        <w:shd w:val="clear" w:color="auto" w:fill="FFFF99"/>
+        <w:spacing w:line="300" w:lineRule="auto"/>
+        <w:ind w:left="600"/>
+        <w:rPr>
+          <w:rFonts w:ascii="Batang" w:eastAsia="Batang" w:hAnsi="Batang"/>
+        </w:rPr>
+      </w:pPr>
+      <w:r>
+        <w:rPr>
+          <w:rFonts w:ascii="Batang" w:eastAsia="Batang" w:hAnsi="Batang" w:hint="eastAsia"/>
+        </w:rPr>
+        <w:t>    3)</w:t>
+      </w:r>
+      <w:r>
+        <w:rPr>
+          <w:rFonts w:ascii="Batang" w:eastAsia="Batang" w:hAnsi="Batang" w:hint="eastAsia"/>
+        </w:rPr>
+        <w:t xml:space="preserve"> </w:t>
+      </w:r>
+      <w:proofErr w:type="spellStart"/>
+      <w:r>
+        <w:rPr>
+          <w:rFonts w:ascii="Batang" w:eastAsia="Batang" w:hAnsi="Batang" w:hint="eastAsia"/>
+        </w:rPr>
+        <w:t>다단편집</w:t>
+      </w:r>
+      <w:proofErr w:type="spellEnd"/>
+      <w:r>
+        <w:rPr>
+          <w:rFonts w:ascii="Batang" w:eastAsia="Batang" w:hAnsi="Batang" w:hint="eastAsia"/>
+        </w:rPr>
+        <w:t xml:space="preserve"> : 단수 2단, 단 간격 7mm</w:t>
+      </w:r>
+    </w:p>
+    <w:p>
+      <w:pPr>
+        <w:pStyle w:val="hstyle0"/>
+        <w:framePr w:w="9531" w:h="13674" w:hSpace="142" w:wrap="around" w:vAnchor="text" w:hAnchor="page" w:x="1342" w:y="1"/>
+        <w:pBdr>
+          <w:top w:val="single" w:sz="4" w:space="1" w:color="auto" w:shadow="1"/>
+          <w:left w:val="single" w:sz="4" w:space="4" w:color="auto" w:shadow="1"/>
+          <w:bottom w:val="single" w:sz="4" w:space="1" w:color="auto" w:shadow="1"/>
+          <w:right w:val="single" w:sz="4" w:space="4" w:color="auto" w:shadow="1"/>
+        </w:pBdr>
+        <w:shd w:val="clear" w:color="auto" w:fill="FFFF99"/>
+        <w:spacing w:line="300" w:lineRule="auto"/>
+        <w:ind w:left="600"/>
+        <w:rPr>
+          <w:rFonts w:ascii="Batang" w:eastAsia="Batang" w:hAnsi="Batang"/>
+        </w:rPr>
+      </w:pPr>
+      <w:r>
+        <w:rPr>
+          <w:rFonts w:ascii="Batang" w:eastAsia="Batang" w:hAnsi="Batang" w:hint="eastAsia"/>
+        </w:rPr>
+        <w:t>    4)</w:t>
+      </w:r>
+      <w:r>
+        <w:rPr>
+          <w:rFonts w:ascii="Batang" w:eastAsia="Batang" w:hAnsi="Batang" w:hint="eastAsia"/>
+        </w:rPr>
+        <w:t xml:space="preserve"> </w:t>
+      </w:r>
+      <w:proofErr w:type="spellStart"/>
+      <w:r>
+        <w:rPr>
+          <w:rFonts w:ascii="Batang" w:eastAsia="Batang" w:hAnsi="Batang" w:hint="eastAsia"/>
+        </w:rPr>
+        <w:t>용지여백</w:t>
+      </w:r>
+      <w:proofErr w:type="spellEnd"/>
+      <w:r>
+        <w:rPr>
+          <w:rFonts w:ascii="Batang" w:eastAsia="Batang" w:hAnsi="Batang" w:hint="eastAsia"/>
+        </w:rPr>
+        <w:t xml:space="preserve"> : </w:t>
+      </w:r>
+      <w:r>
+        <w:rPr>
+          <w:rFonts w:ascii="Batang" w:eastAsia="Batang" w:hAnsi="Batang" w:hint="eastAsia"/>
+          <w:spacing w:val="-20"/>
+        </w:rPr>
+        <w:t>위 쪽 25mm, 아래쪽 25mm, 오른쪽 20mm, 왼 쪽 20mm, 머리말 0mm, 꼬리말 0mm</w:t>
+      </w:r>
+    </w:p>
+    <w:p>
+      <w:pPr>
+        <w:pStyle w:val="hstyle0"/>
+        <w:framePr w:w="9531" w:h="13674" w:hSpace="142" w:wrap="around" w:vAnchor="text" w:hAnchor="page" w:x="1342" w:y="1"/>
+        <w:pBdr>
+          <w:top w:val="single" w:sz="4" w:space="1" w:color="auto" w:shadow="1"/>
+          <w:left w:val="single" w:sz="4" w:space="4" w:color="auto" w:shadow="1"/>
+          <w:bottom w:val="single" w:sz="4" w:space="1" w:color="auto" w:shadow="1"/>
+          <w:right w:val="single" w:sz="4" w:space="4" w:color="auto" w:shadow="1"/>
+        </w:pBdr>
+        <w:shd w:val="clear" w:color="auto" w:fill="FFFF99"/>
+        <w:spacing w:line="300" w:lineRule="auto"/>
+        <w:ind w:left="600"/>
+        <w:rPr>
+          <w:rFonts w:ascii="Batang" w:eastAsia="Batang" w:hAnsi="Batang"/>
+        </w:rPr>
+      </w:pPr>
+      <w:r>
+        <w:rPr>
+          <w:rFonts w:ascii="Batang" w:eastAsia="Batang" w:hAnsi="Batang" w:hint="eastAsia"/>
+        </w:rPr>
+        <w:t>    5)</w:t>
+      </w:r>
+      <w:r>
+        <w:rPr>
+          <w:rFonts w:ascii="Batang" w:eastAsia="Batang" w:hAnsi="Batang" w:hint="eastAsia"/>
+        </w:rPr>
+        <w:t xml:space="preserve"> 제목</w:t>
+      </w:r>
+      <w:r>
+        <w:rPr>
+          <w:rFonts w:ascii="Batang" w:eastAsia="Batang" w:hAnsi="Batang" w:hint="eastAsia"/>
+        </w:rPr>
+        <w:t xml:space="preserve"> : 14</w:t>
+      </w:r>
+      <w:r>
+        <w:rPr>
+          <w:rFonts w:ascii="Batang" w:eastAsia="Batang" w:hAnsi="Batang" w:hint="eastAsia"/>
+        </w:rPr>
+        <w:t xml:space="preserve"> Point, Bold, 가운데 정렬 (한글, 영문) </w:t>
+      </w:r>
+    </w:p>
+    <w:p>
+      <w:pPr>
+        <w:pStyle w:val="hstyle0"/>
+        <w:framePr w:w="9531" w:h="13674" w:hSpace="142" w:wrap="around" w:vAnchor="text" w:hAnchor="page" w:x="1342" w:y="1"/>
+        <w:pBdr>
+          <w:top w:val="single" w:sz="4" w:space="1" w:color="auto" w:shadow="1"/>
+          <w:left w:val="single" w:sz="4" w:space="4" w:color="auto" w:shadow="1"/>
+          <w:bottom w:val="single" w:sz="4" w:space="1" w:color="auto" w:shadow="1"/>
+          <w:right w:val="single" w:sz="4" w:space="4" w:color="auto" w:shadow="1"/>
+        </w:pBdr>
+        <w:shd w:val="clear" w:color="auto" w:fill="FFFF99"/>
+        <w:spacing w:line="300" w:lineRule="auto"/>
+        <w:ind w:left="600"/>
+        <w:rPr>
+          <w:rFonts w:ascii="Batang" w:eastAsia="Batang" w:hAnsi="Batang"/>
+        </w:rPr>
+      </w:pPr>
+      <w:r>
+        <w:rPr>
+          <w:rFonts w:ascii="Batang" w:eastAsia="Batang" w:hAnsi="Batang" w:hint="eastAsia"/>
+        </w:rPr>
+        <w:t xml:space="preserve">     * </w:t>
+      </w:r>
+      <w:proofErr w:type="spellStart"/>
+      <w:r>
+        <w:rPr>
+          <w:rFonts w:ascii="Batang" w:eastAsia="Batang" w:hAnsi="Batang" w:hint="eastAsia"/>
+        </w:rPr>
+        <w:t>영문제목</w:t>
+      </w:r>
+      <w:proofErr w:type="spellEnd"/>
+      <w:r>
+        <w:rPr>
+          <w:rFonts w:ascii="Batang" w:eastAsia="Batang" w:hAnsi="Batang" w:hint="eastAsia"/>
+        </w:rPr>
+        <w:t xml:space="preserve"> 작성 시, 전치사, 관사를 제외한 글자 첫 글자는 대문자로 작성 요함</w:t>
+      </w:r>
+    </w:p>
+    <w:p>
+      <w:pPr>
+        <w:pStyle w:val="hstyle0"/>
+        <w:framePr w:w="9531" w:h="13674" w:hSpace="142" w:wrap="around" w:vAnchor="text" w:hAnchor="page" w:x="1342" w:y="1"/>
+        <w:pBdr>
+          <w:top w:val="single" w:sz="4" w:space="1" w:color="auto" w:shadow="1"/>
+          <w:left w:val="single" w:sz="4" w:space="4" w:color="auto" w:shadow="1"/>
+          <w:bottom w:val="single" w:sz="4" w:space="1" w:color="auto" w:shadow="1"/>
+          <w:right w:val="single" w:sz="4" w:space="4" w:color="auto" w:shadow="1"/>
+        </w:pBdr>
+        <w:shd w:val="clear" w:color="auto" w:fill="FFFF99"/>
+        <w:spacing w:line="300" w:lineRule="auto"/>
+        <w:ind w:left="600"/>
+        <w:rPr>
+          <w:rFonts w:ascii="Batang" w:eastAsia="Batang" w:hAnsi="Batang"/>
+        </w:rPr>
+      </w:pPr>
+      <w:r>
+        <w:rPr>
+          <w:rFonts w:ascii="Batang" w:eastAsia="Batang" w:hAnsi="Batang" w:hint="eastAsia"/>
+        </w:rPr>
+        <w:t>    6)</w:t>
+      </w:r>
+      <w:r>
+        <w:rPr>
+          <w:rFonts w:ascii="Batang" w:eastAsia="Batang" w:hAnsi="Batang" w:hint="eastAsia"/>
+        </w:rPr>
+        <w:t xml:space="preserve"> 저자 : </w:t>
+      </w:r>
+      <w:r>
+        <w:rPr>
+          <w:rFonts w:ascii="Batang" w:eastAsia="Batang" w:hAnsi="Batang" w:hint="eastAsia"/>
+        </w:rPr>
+        <w:t xml:space="preserve">등록자를 </w:t>
+      </w:r>
+      <w:r>
+        <w:rPr>
+          <w:rFonts w:ascii="Batang" w:eastAsia="Batang" w:hAnsi="Batang" w:hint="eastAsia"/>
+        </w:rPr>
+        <w:t>제일 앞에 위치</w:t>
+      </w:r>
+      <w:r>
+        <w:rPr>
+          <w:rFonts w:ascii="Batang" w:eastAsia="Batang" w:hAnsi="Batang" w:hint="eastAsia"/>
+        </w:rPr>
+        <w:t>, 11</w:t>
+      </w:r>
+      <w:r>
+        <w:rPr>
+          <w:rFonts w:ascii="Batang" w:eastAsia="Batang" w:hAnsi="Batang" w:hint="eastAsia"/>
+        </w:rPr>
+        <w:t xml:space="preserve"> Point, Bold, 가운데 정렬</w:t>
+      </w:r>
+    </w:p>
+    <w:p>
+      <w:pPr>
+        <w:pStyle w:val="hstyle0"/>
+        <w:framePr w:w="9531" w:h="13674" w:hSpace="142" w:wrap="around" w:vAnchor="text" w:hAnchor="page" w:x="1342" w:y="1"/>
+        <w:pBdr>
+          <w:top w:val="single" w:sz="4" w:space="1" w:color="auto" w:shadow="1"/>
+          <w:left w:val="single" w:sz="4" w:space="4" w:color="auto" w:shadow="1"/>
+          <w:bottom w:val="single" w:sz="4" w:space="1" w:color="auto" w:shadow="1"/>
+          <w:right w:val="single" w:sz="4" w:space="4" w:color="auto" w:shadow="1"/>
+        </w:pBdr>
+        <w:shd w:val="clear" w:color="auto" w:fill="FFFF99"/>
+        <w:spacing w:line="300" w:lineRule="auto"/>
+        <w:ind w:left="600"/>
+        <w:rPr>
+          <w:rFonts w:ascii="Batang" w:eastAsia="Batang" w:hAnsi="Batang"/>
+        </w:rPr>
+      </w:pPr>
+      <w:r>
+        <w:rPr>
+          <w:rFonts w:ascii="Batang" w:eastAsia="Batang" w:hAnsi="Batang" w:hint="eastAsia"/>
+        </w:rPr>
+        <w:t>    7)</w:t>
+      </w:r>
+      <w:r>
+        <w:rPr>
+          <w:rFonts w:ascii="Batang" w:eastAsia="Batang" w:hAnsi="Batang" w:hint="eastAsia"/>
+        </w:rPr>
+        <w:t xml:space="preserve"> 소속</w:t>
+      </w:r>
+      <w:r>
+        <w:rPr>
+          <w:rFonts w:ascii="Batang" w:eastAsia="Batang" w:hAnsi="Batang" w:hint="eastAsia"/>
+        </w:rPr>
+        <w:t xml:space="preserve"> : 11</w:t>
+      </w:r>
+      <w:r>
+        <w:rPr>
+          <w:rFonts w:ascii="Batang" w:eastAsia="Batang" w:hAnsi="Batang" w:hint="eastAsia"/>
+        </w:rPr>
+        <w:t xml:space="preserve"> Point, Bold, 가운데 정렬</w:t>
+      </w:r>
+    </w:p>
+    <w:p>
+      <w:pPr>
+        <w:pStyle w:val="hstyle0"/>
+        <w:framePr w:w="9531" w:h="13674" w:hSpace="142" w:wrap="around" w:vAnchor="text" w:hAnchor="page" w:x="1342" w:y="1"/>
+        <w:pBdr>
+          <w:top w:val="single" w:sz="4" w:space="1" w:color="auto" w:shadow="1"/>
+          <w:left w:val="single" w:sz="4" w:space="4" w:color="auto" w:shadow="1"/>
+          <w:bottom w:val="single" w:sz="4" w:space="1" w:color="auto" w:shadow="1"/>
+          <w:right w:val="single" w:sz="4" w:space="4" w:color="auto" w:shadow="1"/>
+        </w:pBdr>
+        <w:shd w:val="clear" w:color="auto" w:fill="FFFF99"/>
+        <w:spacing w:line="300" w:lineRule="auto"/>
+        <w:ind w:left="600"/>
+        <w:rPr>
+          <w:rFonts w:ascii="Batang" w:eastAsia="Batang" w:hAnsi="Batang"/>
+        </w:rPr>
+      </w:pPr>
+      <w:r>
+        <w:rPr>
+          <w:rFonts w:ascii="Batang" w:eastAsia="Batang" w:hAnsi="Batang" w:hint="eastAsia"/>
+        </w:rPr>
+        <w:t>    8)</w:t>
+      </w:r>
+      <w:r>
+        <w:rPr>
+          <w:rFonts w:ascii="Batang" w:eastAsia="Batang" w:hAnsi="Batang" w:hint="eastAsia"/>
+        </w:rPr>
+        <w:t xml:space="preserve"> 요약(Abstract) : </w:t>
+      </w:r>
+      <w:r>
+        <w:rPr>
+          <w:rFonts w:ascii="Batang" w:eastAsia="Batang" w:hAnsi="Batang"/>
+        </w:rPr>
+        <w:t xml:space="preserve">11 Point, </w:t>
+      </w:r>
+      <w:r>
+        <w:rPr>
+          <w:rFonts w:ascii="Batang" w:eastAsia="Batang" w:hAnsi="Batang" w:hint="eastAsia"/>
+        </w:rPr>
+        <w:t>150~200 단어</w:t>
+      </w:r>
+    </w:p>
+    <w:p>
+      <w:pPr>
+        <w:pStyle w:val="hstyle0"/>
+        <w:framePr w:w="9531" w:h="13674" w:hSpace="142" w:wrap="around" w:vAnchor="text" w:hAnchor="page" w:x="1342" w:y="1"/>
+        <w:pBdr>
+          <w:top w:val="single" w:sz="4" w:space="1" w:color="auto" w:shadow="1"/>
+          <w:left w:val="single" w:sz="4" w:space="4" w:color="auto" w:shadow="1"/>
+          <w:bottom w:val="single" w:sz="4" w:space="1" w:color="auto" w:shadow="1"/>
+          <w:right w:val="single" w:sz="4" w:space="4" w:color="auto" w:shadow="1"/>
+        </w:pBdr>
+        <w:shd w:val="clear" w:color="auto" w:fill="FFFF99"/>
+        <w:spacing w:line="300" w:lineRule="auto"/>
+        <w:ind w:left="600"/>
+        <w:rPr>
+          <w:rFonts w:ascii="Batang" w:eastAsia="Batang" w:hAnsi="Batang"/>
+        </w:rPr>
+      </w:pPr>
+      <w:r>
+        <w:rPr>
+          <w:rFonts w:ascii="Batang" w:eastAsia="Batang" w:hAnsi="Batang" w:hint="eastAsia"/>
+        </w:rPr>
+        <w:t>    9)</w:t>
+      </w:r>
+      <w:r>
+        <w:rPr>
+          <w:rFonts w:ascii="Batang" w:eastAsia="Batang" w:hAnsi="Batang" w:hint="eastAsia"/>
+        </w:rPr>
+        <w:t xml:space="preserve"> 본문</w:t>
+      </w:r>
+      <w:r>
+        <w:rPr>
+          <w:rFonts w:ascii="Batang" w:eastAsia="Batang" w:hAnsi="Batang" w:hint="eastAsia"/>
+        </w:rPr>
+        <w:t xml:space="preserve"> : 10</w:t>
+      </w:r>
+      <w:r>
+        <w:rPr>
+          <w:rFonts w:ascii="Batang" w:eastAsia="Batang" w:hAnsi="Batang" w:hint="eastAsia"/>
+        </w:rPr>
+        <w:t xml:space="preserve"> Point </w:t>
+      </w:r>
+      <w:proofErr w:type="spellStart"/>
+      <w:r>
+        <w:rPr>
+          <w:rFonts w:ascii="Batang" w:eastAsia="Batang" w:hAnsi="Batang" w:hint="eastAsia"/>
+        </w:rPr>
+        <w:t>장평</w:t>
+      </w:r>
+      <w:proofErr w:type="spellEnd"/>
+      <w:r>
+        <w:rPr>
+          <w:rFonts w:ascii="Batang" w:eastAsia="Batang" w:hAnsi="Batang" w:hint="eastAsia"/>
+        </w:rPr>
+        <w:t xml:space="preserve"> 95%, 자간 -5, 들여쓰기 2ch, </w:t>
+      </w:r>
+      <w:proofErr w:type="spellStart"/>
+      <w:r>
+        <w:rPr>
+          <w:rFonts w:ascii="Batang" w:eastAsia="Batang" w:hAnsi="Batang" w:hint="eastAsia"/>
+        </w:rPr>
+        <w:t>혼합정렬</w:t>
+      </w:r>
+      <w:proofErr w:type="spellEnd"/>
+    </w:p>
+    <w:p>
+      <w:pPr>
+        <w:pStyle w:val="hstyle0"/>
+        <w:framePr w:w="9531" w:h="13674" w:hSpace="142" w:wrap="around" w:vAnchor="text" w:hAnchor="page" w:x="1342" w:y="1"/>
+        <w:pBdr>
+          <w:top w:val="single" w:sz="4" w:space="1" w:color="auto" w:shadow="1"/>
+          <w:left w:val="single" w:sz="4" w:space="4" w:color="auto" w:shadow="1"/>
+          <w:bottom w:val="single" w:sz="4" w:space="1" w:color="auto" w:shadow="1"/>
+          <w:right w:val="single" w:sz="4" w:space="4" w:color="auto" w:shadow="1"/>
+        </w:pBdr>
+        <w:shd w:val="clear" w:color="auto" w:fill="FFFF99"/>
+        <w:spacing w:line="300" w:lineRule="auto"/>
+        <w:ind w:left="600"/>
+        <w:rPr>
+          <w:rFonts w:ascii="Batang" w:eastAsia="Batang" w:hAnsi="Batang"/>
+        </w:rPr>
+      </w:pPr>
+      <w:r>
+        <w:rPr>
+          <w:rFonts w:ascii="Batang" w:eastAsia="Batang" w:hAnsi="Batang"/>
+        </w:rPr>
+        <w:t xml:space="preserve"> </w:t>
+      </w:r>
+      <w:r>
+        <w:rPr>
+          <w:rFonts w:ascii="Batang" w:eastAsia="Batang" w:hAnsi="Batang"/>
+        </w:rPr>
+        <w:t xml:space="preserve">   10) </w:t>
+      </w:r>
+      <w:r>
+        <w:rPr>
+          <w:rFonts w:ascii="Batang" w:eastAsia="Batang" w:hAnsi="Batang" w:hint="eastAsia"/>
+        </w:rPr>
+        <w:t>참고문헌(</w:t>
+      </w:r>
+      <w:r>
+        <w:rPr>
+          <w:rFonts w:ascii="Batang" w:eastAsia="Batang" w:hAnsi="Batang"/>
+        </w:rPr>
+        <w:t>References)</w:t>
+      </w:r>
+      <w:r>
+        <w:rPr>
+          <w:rFonts w:ascii="Batang" w:eastAsia="Batang" w:hAnsi="Batang" w:hint="eastAsia"/>
+        </w:rPr>
+        <w:t xml:space="preserve"> : 아래의 예제 파일을 반드시 참고하시기 바랍니다.</w:t>
+      </w:r>
+    </w:p>
+    <w:p>
+      <w:pPr>
+        <w:pStyle w:val="hstyle0"/>
+        <w:framePr w:w="9531" w:h="13674" w:hSpace="142" w:wrap="around" w:vAnchor="text" w:hAnchor="page" w:x="1342" w:y="1"/>
+        <w:pBdr>
+          <w:top w:val="single" w:sz="4" w:space="1" w:color="auto" w:shadow="1"/>
+          <w:left w:val="single" w:sz="4" w:space="4" w:color="auto" w:shadow="1"/>
+          <w:bottom w:val="single" w:sz="4" w:space="1" w:color="auto" w:shadow="1"/>
+          <w:right w:val="single" w:sz="4" w:space="4" w:color="auto" w:shadow="1"/>
+        </w:pBdr>
+        <w:shd w:val="clear" w:color="auto" w:fill="FFFF99"/>
+        <w:spacing w:line="300" w:lineRule="auto"/>
+        <w:ind w:left="600"/>
+        <w:rPr>
+          <w:rFonts w:ascii="Batang" w:eastAsia="Batang" w:hAnsi="Batang"/>
+        </w:rPr>
+      </w:pPr>
+      <w:r>
+        <w:rPr>
+          <w:rFonts w:ascii="Batang" w:eastAsia="Batang" w:hAnsi="Batang" w:hint="eastAsia"/>
+        </w:rPr>
+        <w:t>4</w:t>
+      </w:r>
+      <w:r>
+        <w:rPr>
+          <w:rFonts w:ascii="Batang" w:eastAsia="Batang" w:hAnsi="Batang" w:hint="eastAsia"/>
+        </w:rPr>
+        <w:t xml:space="preserve">. </w:t>
+      </w:r>
+      <w:r>
+        <w:rPr>
+          <w:rFonts w:ascii="Batang" w:eastAsia="Batang" w:hAnsi="Batang" w:hint="eastAsia"/>
+        </w:rPr>
+        <w:t>논문 검수 받는 방법</w:t>
+      </w:r>
+    </w:p>
+    <w:p>
+      <w:pPr>
+        <w:pStyle w:val="hstyle0"/>
+        <w:framePr w:w="9531" w:h="13674" w:hSpace="142" w:wrap="around" w:vAnchor="text" w:hAnchor="page" w:x="1342" w:y="1"/>
+        <w:pBdr>
+          <w:top w:val="single" w:sz="4" w:space="1" w:color="auto" w:shadow="1"/>
+          <w:left w:val="single" w:sz="4" w:space="4" w:color="auto" w:shadow="1"/>
+          <w:bottom w:val="single" w:sz="4" w:space="1" w:color="auto" w:shadow="1"/>
+          <w:right w:val="single" w:sz="4" w:space="4" w:color="auto" w:shadow="1"/>
+        </w:pBdr>
+        <w:shd w:val="clear" w:color="auto" w:fill="FFFF99"/>
+        <w:spacing w:line="300" w:lineRule="auto"/>
+        <w:ind w:leftChars="300" w:left="800" w:hangingChars="100" w:hanging="200"/>
+        <w:rPr>
+          <w:rFonts w:ascii="Batang" w:eastAsia="Batang" w:hAnsi="Batang"/>
+        </w:rPr>
+      </w:pPr>
+      <w:r>
+        <w:rPr>
+          <w:rFonts w:ascii="Batang" w:eastAsia="Batang" w:hAnsi="Batang"/>
+        </w:rPr>
+        <w:t xml:space="preserve">    </w:t>
+      </w:r>
+      <w:r>
+        <w:rPr>
+          <w:rFonts w:ascii="Batang" w:eastAsia="Batang" w:hAnsi="Batang" w:hint="eastAsia"/>
+        </w:rPr>
+        <w:t>1) 홈페이지(</w:t>
+      </w:r>
+      <w:r>
+        <w:rPr>
+          <w:rFonts w:ascii="Batang" w:eastAsia="Batang" w:hAnsi="Batang"/>
+        </w:rPr>
+        <w:t>www.   )</w:t>
+      </w:r>
+      <w:r>
+        <w:rPr>
+          <w:rFonts w:ascii="Batang" w:eastAsia="Batang" w:hAnsi="Batang" w:hint="eastAsia"/>
+        </w:rPr>
+        <w:t xml:space="preserve"> -&gt; </w:t>
+      </w:r>
+      <w:r>
+        <w:rPr>
+          <w:rFonts w:ascii="Batang" w:eastAsia="Batang" w:hAnsi="Batang"/>
+        </w:rPr>
+        <w:t>“</w:t>
+      </w:r>
+      <w:r>
+        <w:rPr>
+          <w:rFonts w:ascii="Batang" w:eastAsia="Batang" w:hAnsi="Batang" w:hint="eastAsia"/>
+        </w:rPr>
+        <w:t>논문 검수 및 등록</w:t>
+      </w:r>
+      <w:r>
+        <w:rPr>
+          <w:rFonts w:ascii="Batang" w:eastAsia="Batang" w:hAnsi="Batang"/>
+        </w:rPr>
+        <w:t>”</w:t>
+      </w:r>
+      <w:r>
+        <w:rPr>
+          <w:rFonts w:ascii="Batang" w:eastAsia="Batang" w:hAnsi="Batang" w:hint="eastAsia"/>
+        </w:rPr>
+        <w:t xml:space="preserve"> 클릭 -&gt; </w:t>
+      </w:r>
+      <w:r>
+        <w:rPr>
+          <w:rFonts w:ascii="Batang" w:eastAsia="Batang" w:hAnsi="Batang"/>
+        </w:rPr>
+        <w:t>“</w:t>
+      </w:r>
+      <w:r>
+        <w:rPr>
+          <w:rFonts w:ascii="Batang" w:eastAsia="Batang" w:hAnsi="Batang" w:hint="eastAsia"/>
+        </w:rPr>
+        <w:t>검수 신청</w:t>
+      </w:r>
+      <w:r>
+        <w:rPr>
+          <w:rFonts w:ascii="Batang" w:eastAsia="Batang" w:hAnsi="Batang"/>
+        </w:rPr>
+        <w:t>”</w:t>
+      </w:r>
+      <w:r>
+        <w:rPr>
+          <w:rFonts w:ascii="Batang" w:eastAsia="Batang" w:hAnsi="Batang" w:hint="eastAsia"/>
+        </w:rPr>
+        <w:t xml:space="preserve"> 클릭</w:t>
+      </w:r>
+    </w:p>
+    <w:p>
+      <w:pPr>
+        <w:pStyle w:val="hstyle0"/>
+        <w:framePr w:w="9531" w:h="13674" w:hSpace="142" w:wrap="around" w:vAnchor="text" w:hAnchor="page" w:x="1342" w:y="1"/>
+        <w:pBdr>
+          <w:top w:val="single" w:sz="4" w:space="1" w:color="auto" w:shadow="1"/>
+          <w:left w:val="single" w:sz="4" w:space="4" w:color="auto" w:shadow="1"/>
+          <w:bottom w:val="single" w:sz="4" w:space="1" w:color="auto" w:shadow="1"/>
+          <w:right w:val="single" w:sz="4" w:space="4" w:color="auto" w:shadow="1"/>
+        </w:pBdr>
+        <w:shd w:val="clear" w:color="auto" w:fill="FFFF99"/>
+        <w:spacing w:line="300" w:lineRule="auto"/>
+        <w:ind w:leftChars="300" w:left="800" w:hangingChars="100" w:hanging="200"/>
+        <w:rPr>
+          <w:rFonts w:ascii="Batang" w:eastAsia="Batang" w:hAnsi="Batang"/>
+        </w:rPr>
+      </w:pPr>
+      <w:r>
+        <w:rPr>
+          <w:rFonts w:ascii="Batang" w:eastAsia="Batang" w:hAnsi="Batang"/>
+        </w:rPr>
+        <w:t xml:space="preserve">    </w:t>
+      </w:r>
+      <w:r>
+        <w:rPr>
+          <w:rFonts w:ascii="Batang" w:eastAsia="Batang" w:hAnsi="Batang" w:hint="eastAsia"/>
+        </w:rPr>
+        <w:t xml:space="preserve">2) 정보 기입 -&gt; </w:t>
+      </w:r>
+      <w:r>
+        <w:rPr>
+          <w:rFonts w:ascii="Batang" w:eastAsia="Batang" w:hAnsi="Batang"/>
+        </w:rPr>
+        <w:t>PDF</w:t>
+      </w:r>
+      <w:r>
+        <w:rPr>
+          <w:rFonts w:ascii="Batang" w:eastAsia="Batang" w:hAnsi="Batang" w:hint="eastAsia"/>
+        </w:rPr>
+        <w:t xml:space="preserve"> 등록 -&gt; </w:t>
+      </w:r>
+      <w:r>
+        <w:rPr>
+          <w:rFonts w:ascii="Batang" w:eastAsia="Batang" w:hAnsi="Batang"/>
+        </w:rPr>
+        <w:t>“</w:t>
+      </w:r>
+      <w:r>
+        <w:rPr>
+          <w:rFonts w:ascii="Batang" w:eastAsia="Batang" w:hAnsi="Batang" w:hint="eastAsia"/>
+        </w:rPr>
+        <w:t>등록</w:t>
+      </w:r>
+      <w:r>
+        <w:rPr>
+          <w:rFonts w:ascii="Batang" w:eastAsia="Batang" w:hAnsi="Batang"/>
+        </w:rPr>
+        <w:t xml:space="preserve">” </w:t>
+      </w:r>
+      <w:r>
+        <w:rPr>
+          <w:rFonts w:ascii="Batang" w:eastAsia="Batang" w:hAnsi="Batang" w:hint="eastAsia"/>
+        </w:rPr>
+        <w:t>클릭</w:t>
+      </w:r>
+    </w:p>
+    <w:p>
+      <w:pPr>
+        <w:pStyle w:val="hstyle0"/>
+        <w:framePr w:w="9531" w:h="13674" w:hSpace="142" w:wrap="around" w:vAnchor="text" w:hAnchor="page" w:x="1342" w:y="1"/>
+        <w:pBdr>
+          <w:top w:val="single" w:sz="4" w:space="1" w:color="auto" w:shadow="1"/>
+          <w:left w:val="single" w:sz="4" w:space="4" w:color="auto" w:shadow="1"/>
+          <w:bottom w:val="single" w:sz="4" w:space="1" w:color="auto" w:shadow="1"/>
+          <w:right w:val="single" w:sz="4" w:space="4" w:color="auto" w:shadow="1"/>
+        </w:pBdr>
+        <w:shd w:val="clear" w:color="auto" w:fill="FFFF99"/>
+        <w:spacing w:line="300" w:lineRule="auto"/>
+        <w:ind w:leftChars="300" w:left="800" w:hangingChars="100" w:hanging="200"/>
+        <w:rPr>
+          <w:rFonts w:ascii="Batang" w:eastAsia="Batang" w:hAnsi="Batang"/>
+        </w:rPr>
+      </w:pPr>
+      <w:r>
+        <w:rPr>
+          <w:rFonts w:ascii="Batang" w:eastAsia="Batang" w:hAnsi="Batang"/>
+        </w:rPr>
+        <w:t xml:space="preserve">5. </w:t>
+      </w:r>
+      <w:r>
+        <w:rPr>
+          <w:rFonts w:ascii="Batang" w:eastAsia="Batang" w:hAnsi="Batang" w:hint="eastAsia"/>
+        </w:rPr>
+        <w:t>논문 업데이트 하는 방법</w:t>
+      </w:r>
+    </w:p>
+    <w:p>
+      <w:pPr>
+        <w:pStyle w:val="hstyle0"/>
+        <w:framePr w:w="9531" w:h="13674" w:hSpace="142" w:wrap="around" w:vAnchor="text" w:hAnchor="page" w:x="1342" w:y="1"/>
+        <w:pBdr>
+          <w:top w:val="single" w:sz="4" w:space="1" w:color="auto" w:shadow="1"/>
+          <w:left w:val="single" w:sz="4" w:space="4" w:color="auto" w:shadow="1"/>
+          <w:bottom w:val="single" w:sz="4" w:space="1" w:color="auto" w:shadow="1"/>
+          <w:right w:val="single" w:sz="4" w:space="4" w:color="auto" w:shadow="1"/>
+        </w:pBdr>
+        <w:shd w:val="clear" w:color="auto" w:fill="FFFF99"/>
+        <w:spacing w:line="300" w:lineRule="auto"/>
+        <w:ind w:leftChars="300" w:left="800" w:hangingChars="100" w:hanging="200"/>
+        <w:rPr>
+          <w:rFonts w:ascii="Batang" w:eastAsia="Batang" w:hAnsi="Batang"/>
+        </w:rPr>
+      </w:pPr>
+      <w:r>
+        <w:rPr>
+          <w:rFonts w:ascii="Batang" w:eastAsia="Batang" w:hAnsi="Batang" w:hint="eastAsia"/>
+        </w:rPr>
+        <w:t xml:space="preserve">    1) 홈페이지(</w:t>
+      </w:r>
+      <w:r>
+        <w:rPr>
+          <w:rFonts w:ascii="Batang" w:eastAsia="Batang" w:hAnsi="Batang"/>
+        </w:rPr>
+        <w:t>www.</w:t>
+      </w:r>
+      <w:r>
+        <w:rPr>
+          <w:rFonts w:ascii="Batang" w:eastAsia="Batang" w:hAnsi="Batang" w:hint="eastAsia"/>
+        </w:rPr>
+        <w:t xml:space="preserve">  ) -&gt; 자신이 작성한 논문 </w:t>
+      </w:r>
+      <w:proofErr w:type="spellStart"/>
+      <w:r>
+        <w:rPr>
+          <w:rFonts w:ascii="Batang" w:eastAsia="Batang" w:hAnsi="Batang" w:hint="eastAsia"/>
+        </w:rPr>
+        <w:t>게시글</w:t>
+      </w:r>
+      <w:proofErr w:type="spellEnd"/>
+      <w:r>
+        <w:rPr>
+          <w:rFonts w:ascii="Batang" w:eastAsia="Batang" w:hAnsi="Batang" w:hint="eastAsia"/>
+        </w:rPr>
+        <w:t xml:space="preserve"> 클릭</w:t>
+      </w:r>
+    </w:p>
+    <w:p>
+      <w:pPr>
+        <w:pStyle w:val="hstyle0"/>
+        <w:framePr w:w="9531" w:h="13674" w:hSpace="142" w:wrap="around" w:vAnchor="text" w:hAnchor="page" w:x="1342" w:y="1"/>
+        <w:pBdr>
+          <w:top w:val="single" w:sz="4" w:space="1" w:color="auto" w:shadow="1"/>
+          <w:left w:val="single" w:sz="4" w:space="4" w:color="auto" w:shadow="1"/>
+          <w:bottom w:val="single" w:sz="4" w:space="1" w:color="auto" w:shadow="1"/>
+          <w:right w:val="single" w:sz="4" w:space="4" w:color="auto" w:shadow="1"/>
+        </w:pBdr>
+        <w:shd w:val="clear" w:color="auto" w:fill="FFFF99"/>
+        <w:spacing w:line="300" w:lineRule="auto"/>
+        <w:ind w:leftChars="300" w:left="800" w:hangingChars="100" w:hanging="200"/>
+        <w:rPr>
+          <w:rFonts w:ascii="Batang" w:eastAsia="Batang" w:hAnsi="Batang"/>
+        </w:rPr>
+      </w:pPr>
+      <w:r>
+        <w:rPr>
+          <w:rFonts w:ascii="Batang" w:eastAsia="Batang" w:hAnsi="Batang" w:hint="eastAsia"/>
+        </w:rPr>
+        <w:t xml:space="preserve">    2) 정보 기입 -&gt; </w:t>
+      </w:r>
+      <w:r>
+        <w:rPr>
+          <w:rFonts w:ascii="Batang" w:eastAsia="Batang" w:hAnsi="Batang"/>
+        </w:rPr>
+        <w:t>PDF</w:t>
+      </w:r>
+      <w:r>
+        <w:rPr>
+          <w:rFonts w:ascii="Batang" w:eastAsia="Batang" w:hAnsi="Batang" w:hint="eastAsia"/>
+        </w:rPr>
+        <w:t xml:space="preserve"> 등록 -&gt; </w:t>
+      </w:r>
+      <w:r>
+        <w:rPr>
+          <w:rFonts w:ascii="Batang" w:eastAsia="Batang" w:hAnsi="Batang"/>
+        </w:rPr>
+        <w:t>“</w:t>
+      </w:r>
+      <w:r>
+        <w:rPr>
+          <w:rFonts w:ascii="Batang" w:eastAsia="Batang" w:hAnsi="Batang" w:hint="eastAsia"/>
+        </w:rPr>
+        <w:t>업데이트</w:t>
+      </w:r>
+      <w:r>
+        <w:rPr>
+          <w:rFonts w:ascii="Batang" w:eastAsia="Batang" w:hAnsi="Batang"/>
+        </w:rPr>
+        <w:t>”</w:t>
+      </w:r>
+      <w:r>
+        <w:rPr>
+          <w:rFonts w:ascii="Batang" w:eastAsia="Batang" w:hAnsi="Batang" w:hint="eastAsia"/>
+        </w:rPr>
+        <w:t xml:space="preserve"> 클릭</w:t>
+      </w:r>
+    </w:p>
+    <w:p>
+      <w:pPr>
+        <w:pStyle w:val="hstyle0"/>
+        <w:framePr w:w="9531" w:h="13674" w:hSpace="142" w:wrap="around" w:vAnchor="text" w:hAnchor="page" w:x="1342" w:y="1"/>
+        <w:pBdr>
+          <w:top w:val="single" w:sz="4" w:space="1" w:color="auto" w:shadow="1"/>
+          <w:left w:val="single" w:sz="4" w:space="4" w:color="auto" w:shadow="1"/>
+          <w:bottom w:val="single" w:sz="4" w:space="1" w:color="auto" w:shadow="1"/>
+          <w:right w:val="single" w:sz="4" w:space="4" w:color="auto" w:shadow="1"/>
+        </w:pBdr>
+        <w:shd w:val="clear" w:color="auto" w:fill="FFFF99"/>
+        <w:spacing w:line="300" w:lineRule="auto"/>
+        <w:ind w:leftChars="300" w:left="800" w:hangingChars="100" w:hanging="200"/>
+        <w:rPr>
+          <w:rFonts w:ascii="Batang" w:eastAsia="Batang" w:hAnsi="Batang"/>
+        </w:rPr>
+      </w:pPr>
+      <w:r>
+        <w:rPr>
+          <w:rFonts w:ascii="Batang" w:eastAsia="Batang" w:hAnsi="Batang" w:hint="eastAsia"/>
+        </w:rPr>
+        <w:t>6. 논문 최종 등록 하는 방법</w:t>
+      </w:r>
+    </w:p>
+    <w:p>
+      <w:pPr>
+        <w:pStyle w:val="hstyle0"/>
+        <w:framePr w:w="9531" w:h="13674" w:hSpace="142" w:wrap="around" w:vAnchor="text" w:hAnchor="page" w:x="1342" w:y="1"/>
+        <w:pBdr>
+          <w:top w:val="single" w:sz="4" w:space="1" w:color="auto" w:shadow="1"/>
+          <w:left w:val="single" w:sz="4" w:space="4" w:color="auto" w:shadow="1"/>
+          <w:bottom w:val="single" w:sz="4" w:space="1" w:color="auto" w:shadow="1"/>
+          <w:right w:val="single" w:sz="4" w:space="4" w:color="auto" w:shadow="1"/>
+        </w:pBdr>
+        <w:shd w:val="clear" w:color="auto" w:fill="FFFF99"/>
+        <w:spacing w:line="300" w:lineRule="auto"/>
+        <w:ind w:leftChars="300" w:left="800" w:hangingChars="100" w:hanging="200"/>
+        <w:rPr>
+          <w:rFonts w:ascii="Batang" w:eastAsia="Batang" w:hAnsi="Batang"/>
+        </w:rPr>
+      </w:pPr>
+      <w:r>
+        <w:rPr>
+          <w:rFonts w:ascii="Batang" w:eastAsia="Batang" w:hAnsi="Batang" w:hint="eastAsia"/>
+        </w:rPr>
+        <w:t xml:space="preserve">    1) 홈페이지(</w:t>
+      </w:r>
+      <w:r>
+        <w:rPr>
+          <w:rFonts w:ascii="Batang" w:eastAsia="Batang" w:hAnsi="Batang"/>
+        </w:rPr>
+        <w:t xml:space="preserve">www.  ) -&gt; </w:t>
+      </w:r>
+      <w:r>
+        <w:rPr>
+          <w:rFonts w:ascii="Batang" w:eastAsia="Batang" w:hAnsi="Batang" w:hint="eastAsia"/>
+        </w:rPr>
+        <w:t>최종 등록하고자 하는 논문 클릭</w:t>
+      </w:r>
+    </w:p>
+    <w:p>
+      <w:pPr>
+        <w:pStyle w:val="hstyle0"/>
+        <w:framePr w:w="9531" w:h="13674" w:hSpace="142" w:wrap="around" w:vAnchor="text" w:hAnchor="page" w:x="1342" w:y="1"/>
+        <w:pBdr>
+          <w:top w:val="single" w:sz="4" w:space="1" w:color="auto" w:shadow="1"/>
+          <w:left w:val="single" w:sz="4" w:space="4" w:color="auto" w:shadow="1"/>
+          <w:bottom w:val="single" w:sz="4" w:space="1" w:color="auto" w:shadow="1"/>
+          <w:right w:val="single" w:sz="4" w:space="4" w:color="auto" w:shadow="1"/>
+        </w:pBdr>
+        <w:shd w:val="clear" w:color="auto" w:fill="FFFF99"/>
+        <w:spacing w:line="300" w:lineRule="auto"/>
+        <w:ind w:leftChars="300" w:left="800" w:hangingChars="100" w:hanging="200"/>
+        <w:rPr>
+          <w:rFonts w:ascii="Batang" w:eastAsia="Batang" w:hAnsi="Batang"/>
+        </w:rPr>
+      </w:pPr>
+      <w:r>
+        <w:rPr>
+          <w:rFonts w:ascii="Batang" w:eastAsia="Batang" w:hAnsi="Batang" w:hint="eastAsia"/>
+        </w:rPr>
+        <w:t xml:space="preserve">    2) </w:t>
+      </w:r>
+      <w:r>
+        <w:rPr>
+          <w:rFonts w:ascii="Batang" w:eastAsia="Batang" w:hAnsi="Batang"/>
+        </w:rPr>
+        <w:t>“</w:t>
+      </w:r>
+      <w:r>
+        <w:rPr>
+          <w:rFonts w:ascii="Batang" w:eastAsia="Batang" w:hAnsi="Batang" w:hint="eastAsia"/>
+        </w:rPr>
+        <w:t>최종 등록하기</w:t>
+      </w:r>
+      <w:r>
+        <w:rPr>
+          <w:rFonts w:ascii="Batang" w:eastAsia="Batang" w:hAnsi="Batang"/>
+        </w:rPr>
+        <w:t>”</w:t>
+      </w:r>
+      <w:r>
+        <w:rPr>
+          <w:rFonts w:ascii="Batang" w:eastAsia="Batang" w:hAnsi="Batang" w:hint="eastAsia"/>
+        </w:rPr>
+        <w:t xml:space="preserve"> 클릭</w:t>
+      </w:r>
+    </w:p>
+    <w:p>
+      <w:pPr>
+        <w:pStyle w:val="hstyle0"/>
+        <w:framePr w:w="9531" w:h="13674" w:hSpace="142" w:wrap="around" w:vAnchor="text" w:hAnchor="page" w:x="1342" w:y="1"/>
+        <w:pBdr>
+          <w:top w:val="single" w:sz="4" w:space="1" w:color="auto" w:shadow="1"/>
+          <w:left w:val="single" w:sz="4" w:space="4" w:color="auto" w:shadow="1"/>
+          <w:bottom w:val="single" w:sz="4" w:space="1" w:color="auto" w:shadow="1"/>
+          <w:right w:val="single" w:sz="4" w:space="4" w:color="auto" w:shadow="1"/>
+        </w:pBdr>
+        <w:shd w:val="clear" w:color="auto" w:fill="FFFF99"/>
+        <w:spacing w:line="300" w:lineRule="auto"/>
+        <w:ind w:leftChars="300" w:left="800" w:hangingChars="100" w:hanging="200"/>
+        <w:rPr>
+          <w:rFonts w:ascii="Batang" w:eastAsia="Batang" w:hAnsi="Batang"/>
+        </w:rPr>
+      </w:pPr>
+      <w:r>
+        <w:rPr>
+          <w:rFonts w:ascii="Batang" w:eastAsia="Batang" w:hAnsi="Batang" w:hint="eastAsia"/>
+        </w:rPr>
+        <w:t xml:space="preserve">    3) 논문의 </w:t>
+      </w:r>
+      <w:r>
+        <w:rPr>
+          <w:rFonts w:ascii="Batang" w:eastAsia="Batang" w:hAnsi="Batang"/>
+        </w:rPr>
+        <w:t xml:space="preserve">Value </w:t>
+      </w:r>
+      <w:r>
+        <w:rPr>
+          <w:rFonts w:ascii="Batang" w:eastAsia="Batang" w:hAnsi="Batang" w:hint="eastAsia"/>
+        </w:rPr>
+        <w:t>설정하기 -&gt; 주의 사항 확인하기(</w:t>
+      </w:r>
+      <w:r>
+        <w:rPr>
+          <w:rFonts w:ascii="Batang" w:eastAsia="Batang" w:hAnsi="Batang" w:hint="eastAsia"/>
+          <w:color w:val="FF0000"/>
+        </w:rPr>
+        <w:t>필수</w:t>
+      </w:r>
+      <w:r>
+        <w:rPr>
+          <w:rFonts w:ascii="Batang" w:eastAsia="Batang" w:hAnsi="Batang" w:hint="eastAsia"/>
+        </w:rPr>
+        <w:t xml:space="preserve">) -&gt; </w:t>
+      </w:r>
+      <w:r>
+        <w:rPr>
+          <w:rFonts w:ascii="Batang" w:eastAsia="Batang" w:hAnsi="Batang"/>
+        </w:rPr>
+        <w:t>“</w:t>
+      </w:r>
+      <w:r>
+        <w:rPr>
+          <w:rFonts w:ascii="Batang" w:eastAsia="Batang" w:hAnsi="Batang" w:hint="eastAsia"/>
+        </w:rPr>
+        <w:t>확인</w:t>
+      </w:r>
+      <w:r>
+        <w:rPr>
+          <w:rFonts w:ascii="Batang" w:eastAsia="Batang" w:hAnsi="Batang"/>
+        </w:rPr>
+        <w:t>”</w:t>
+      </w:r>
+      <w:r>
+        <w:rPr>
+          <w:rFonts w:ascii="Batang" w:eastAsia="Batang" w:hAnsi="Batang" w:hint="eastAsia"/>
+        </w:rPr>
+        <w:t xml:space="preserve"> 클릭</w:t>
+      </w:r>
+    </w:p>
+    <w:p>
+      <w:pPr>
+        <w:pStyle w:val="hstyle0"/>
+        <w:framePr w:w="9531" w:h="13674" w:hSpace="142" w:wrap="around" w:vAnchor="text" w:hAnchor="page" w:x="1342" w:y="1"/>
+        <w:pBdr>
+          <w:top w:val="single" w:sz="4" w:space="1" w:color="auto" w:shadow="1"/>
+          <w:left w:val="single" w:sz="4" w:space="4" w:color="auto" w:shadow="1"/>
+          <w:bottom w:val="single" w:sz="4" w:space="1" w:color="auto" w:shadow="1"/>
+          <w:right w:val="single" w:sz="4" w:space="4" w:color="auto" w:shadow="1"/>
+        </w:pBdr>
+        <w:shd w:val="clear" w:color="auto" w:fill="FFFF99"/>
+        <w:spacing w:line="300" w:lineRule="auto"/>
+        <w:ind w:left="600"/>
+        <w:rPr>
+          <w:rFonts w:ascii="Batang" w:eastAsia="Batang" w:hAnsi="Batang"/>
+        </w:rPr>
+      </w:pPr>
+      <w:r>
+        <w:rPr>
+          <w:rFonts w:ascii="Batang" w:eastAsia="Batang" w:hAnsi="Batang" w:hint="eastAsia"/>
+        </w:rPr>
+        <w:t>7</w:t>
+      </w:r>
+      <w:r>
+        <w:rPr>
+          <w:rFonts w:ascii="Batang" w:eastAsia="Batang" w:hAnsi="Batang" w:hint="eastAsia"/>
+        </w:rPr>
+        <w:t>. 유의사항</w:t>
+      </w:r>
+    </w:p>
+    <w:p>
+      <w:pPr>
+        <w:pStyle w:val="hstyle0"/>
+        <w:framePr w:w="9531" w:h="13674" w:hSpace="142" w:wrap="around" w:vAnchor="text" w:hAnchor="page" w:x="1342" w:y="1"/>
+        <w:pBdr>
+          <w:top w:val="single" w:sz="4" w:space="1" w:color="auto" w:shadow="1"/>
+          <w:left w:val="single" w:sz="4" w:space="4" w:color="auto" w:shadow="1"/>
+          <w:bottom w:val="single" w:sz="4" w:space="1" w:color="auto" w:shadow="1"/>
+          <w:right w:val="single" w:sz="4" w:space="4" w:color="auto" w:shadow="1"/>
+        </w:pBdr>
+        <w:shd w:val="clear" w:color="auto" w:fill="FFFF99"/>
+        <w:spacing w:line="300" w:lineRule="auto"/>
+        <w:ind w:left="600"/>
+        <w:rPr>
+          <w:rFonts w:ascii="Batang" w:eastAsia="Batang" w:hAnsi="Batang"/>
+        </w:rPr>
+      </w:pPr>
+      <w:r>
+        <w:rPr>
+          <w:rFonts w:ascii="Batang" w:eastAsia="Batang" w:hAnsi="Batang"/>
+        </w:rPr>
+        <w:t xml:space="preserve">    </w:t>
+      </w:r>
+      <w:r>
+        <w:rPr>
+          <w:rFonts w:ascii="Batang" w:eastAsia="Batang" w:hAnsi="Batang" w:hint="eastAsia"/>
+        </w:rPr>
+        <w:t>1) </w:t>
+      </w:r>
+      <w:r>
+        <w:rPr>
+          <w:rFonts w:ascii="Batang" w:eastAsia="Batang" w:hAnsi="Batang"/>
+        </w:rPr>
+        <w:t>ABSTRACT</w:t>
+      </w:r>
+      <w:r>
+        <w:rPr>
+          <w:rFonts w:ascii="Batang" w:eastAsia="Batang" w:hAnsi="Batang" w:hint="eastAsia"/>
+        </w:rPr>
+        <w:t>가 포함된 첫 페이지는 반드시 한 페이지로 작성하시기 바랍니다.</w:t>
+      </w:r>
+    </w:p>
+    <w:p>
+      <w:pPr>
+        <w:pStyle w:val="hstyle0"/>
+        <w:framePr w:w="9531" w:h="13674" w:hSpace="142" w:wrap="around" w:vAnchor="text" w:hAnchor="page" w:x="1342" w:y="1"/>
+        <w:pBdr>
+          <w:top w:val="single" w:sz="4" w:space="1" w:color="auto" w:shadow="1"/>
+          <w:left w:val="single" w:sz="4" w:space="4" w:color="auto" w:shadow="1"/>
+          <w:bottom w:val="single" w:sz="4" w:space="1" w:color="auto" w:shadow="1"/>
+          <w:right w:val="single" w:sz="4" w:space="4" w:color="auto" w:shadow="1"/>
+        </w:pBdr>
+        <w:shd w:val="clear" w:color="auto" w:fill="FFFF99"/>
+        <w:spacing w:line="300" w:lineRule="auto"/>
+        <w:ind w:left="600"/>
+        <w:rPr>
+          <w:rFonts w:ascii="Batang" w:eastAsia="Batang" w:hAnsi="Batang"/>
+        </w:rPr>
+      </w:pPr>
+      <w:r>
+        <w:rPr>
+          <w:rFonts w:ascii="Batang" w:eastAsia="Batang" w:hAnsi="Batang" w:hint="eastAsia"/>
+        </w:rPr>
+        <w:t xml:space="preserve">    2) </w:t>
+      </w:r>
+      <w:r>
+        <w:rPr>
+          <w:rFonts w:ascii="Batang" w:eastAsia="Batang" w:hAnsi="Batang"/>
+        </w:rPr>
+        <w:t>REFERENCES</w:t>
+      </w:r>
+      <w:r>
+        <w:rPr>
+          <w:rFonts w:ascii="Batang" w:eastAsia="Batang" w:hAnsi="Batang" w:hint="eastAsia"/>
+        </w:rPr>
+        <w:t>는 반드시 마지막 페이지에 따로 작성하시기 바랍니다.</w:t>
+      </w:r>
+    </w:p>
+    <w:p>
+      <w:pPr>
+        <w:pStyle w:val="hstyle0"/>
+        <w:framePr w:w="9531" w:h="13674" w:hSpace="142" w:wrap="around" w:vAnchor="text" w:hAnchor="page" w:x="1342" w:y="1"/>
+        <w:pBdr>
+          <w:top w:val="single" w:sz="4" w:space="1" w:color="auto" w:shadow="1"/>
+          <w:left w:val="single" w:sz="4" w:space="4" w:color="auto" w:shadow="1"/>
+          <w:bottom w:val="single" w:sz="4" w:space="1" w:color="auto" w:shadow="1"/>
+          <w:right w:val="single" w:sz="4" w:space="4" w:color="auto" w:shadow="1"/>
+        </w:pBdr>
+        <w:shd w:val="clear" w:color="auto" w:fill="FFFF99"/>
+        <w:spacing w:line="300" w:lineRule="auto"/>
+        <w:ind w:left="600"/>
+        <w:rPr>
+          <w:rFonts w:ascii="Batang" w:eastAsia="Batang" w:hAnsi="Batang"/>
+        </w:rPr>
+      </w:pPr>
+      <w:r>
+        <w:rPr>
+          <w:rFonts w:ascii="Batang" w:eastAsia="Batang" w:hAnsi="Batang" w:hint="eastAsia"/>
+        </w:rPr>
+        <w:t xml:space="preserve">    </w:t>
+      </w:r>
+      <w:r>
+        <w:rPr>
+          <w:rFonts w:ascii="Batang" w:eastAsia="Batang" w:hAnsi="Batang"/>
+        </w:rPr>
+        <w:t xml:space="preserve">3) </w:t>
+      </w:r>
+      <w:proofErr w:type="spellStart"/>
+      <w:r>
+        <w:rPr>
+          <w:rFonts w:ascii="Batang" w:eastAsia="Batang" w:hAnsi="Batang"/>
+        </w:rPr>
+        <w:t>OpenJournal</w:t>
+      </w:r>
+      <w:proofErr w:type="spellEnd"/>
+      <w:r>
+        <w:rPr>
+          <w:rFonts w:ascii="Batang" w:eastAsia="Batang" w:hAnsi="Batang" w:hint="eastAsia"/>
+        </w:rPr>
+        <w:t xml:space="preserve">상에서 참조한 논문은 논문의 번호와 논문의 제목을 반드시 정확히 </w:t>
+      </w:r>
+    </w:p>
+    <w:p>
+      <w:pPr>
+        <w:pStyle w:val="hstyle0"/>
+        <w:framePr w:w="9531" w:h="13674" w:hSpace="142" w:wrap="around" w:vAnchor="text" w:hAnchor="page" w:x="1342" w:y="1"/>
+        <w:pBdr>
+          <w:top w:val="single" w:sz="4" w:space="1" w:color="auto" w:shadow="1"/>
+          <w:left w:val="single" w:sz="4" w:space="4" w:color="auto" w:shadow="1"/>
+          <w:bottom w:val="single" w:sz="4" w:space="1" w:color="auto" w:shadow="1"/>
+          <w:right w:val="single" w:sz="4" w:space="4" w:color="auto" w:shadow="1"/>
+        </w:pBdr>
+        <w:shd w:val="clear" w:color="auto" w:fill="FFFF99"/>
+        <w:spacing w:line="300" w:lineRule="auto"/>
+        <w:ind w:left="600"/>
+        <w:rPr>
+          <w:rFonts w:ascii="Batang" w:eastAsia="Batang" w:hAnsi="Batang"/>
+        </w:rPr>
+      </w:pPr>
+      <w:r>
+        <w:rPr>
+          <w:rFonts w:ascii="Batang" w:eastAsia="Batang" w:hAnsi="Batang" w:hint="eastAsia"/>
+        </w:rPr>
+        <w:t xml:space="preserve">       기입해 주시기 바랍니다.</w:t>
+      </w:r>
+    </w:p>
+    <w:p>
+      <w:pPr>
+        <w:pStyle w:val="hstyle0"/>
+        <w:framePr w:w="9531" w:h="13674" w:hSpace="142" w:wrap="around" w:vAnchor="text" w:hAnchor="page" w:x="1342" w:y="1"/>
+        <w:pBdr>
+          <w:top w:val="single" w:sz="4" w:space="1" w:color="auto" w:shadow="1"/>
+          <w:left w:val="single" w:sz="4" w:space="4" w:color="auto" w:shadow="1"/>
+          <w:bottom w:val="single" w:sz="4" w:space="1" w:color="auto" w:shadow="1"/>
+          <w:right w:val="single" w:sz="4" w:space="4" w:color="auto" w:shadow="1"/>
+        </w:pBdr>
+        <w:shd w:val="clear" w:color="auto" w:fill="FFFF99"/>
+        <w:spacing w:line="300" w:lineRule="auto"/>
+        <w:ind w:left="600"/>
+        <w:rPr>
+          <w:rFonts w:ascii="Batang" w:eastAsia="Batang" w:hAnsi="Batang"/>
+        </w:rPr>
+      </w:pPr>
+      <w:r>
+        <w:rPr>
+          <w:rFonts w:ascii="Batang" w:eastAsia="Batang" w:hAnsi="Batang" w:hint="eastAsia"/>
+        </w:rPr>
+        <w:t xml:space="preserve">    4) </w:t>
+      </w:r>
+      <w:proofErr w:type="spellStart"/>
+      <w:r>
+        <w:rPr>
+          <w:rFonts w:ascii="Batang" w:eastAsia="Batang" w:hAnsi="Batang"/>
+        </w:rPr>
+        <w:t>OpenJournal</w:t>
+      </w:r>
+      <w:proofErr w:type="spellEnd"/>
+      <w:r>
+        <w:rPr>
+          <w:rFonts w:ascii="Batang" w:eastAsia="Batang" w:hAnsi="Batang" w:hint="eastAsia"/>
+        </w:rPr>
+        <w:t xml:space="preserve">상에서 참조한 논문은 논문의 번호를 맨 앞에 반드시 기입해 주시기 </w:t>
+      </w:r>
+    </w:p>
+    <w:p>
+      <w:pPr>
+        <w:pStyle w:val="hstyle0"/>
+        <w:framePr w:w="9531" w:h="13674" w:hSpace="142" w:wrap="around" w:vAnchor="text" w:hAnchor="page" w:x="1342" w:y="1"/>
+        <w:pBdr>
+          <w:top w:val="single" w:sz="4" w:space="1" w:color="auto" w:shadow="1"/>
+          <w:left w:val="single" w:sz="4" w:space="4" w:color="auto" w:shadow="1"/>
+          <w:bottom w:val="single" w:sz="4" w:space="1" w:color="auto" w:shadow="1"/>
+          <w:right w:val="single" w:sz="4" w:space="4" w:color="auto" w:shadow="1"/>
+        </w:pBdr>
+        <w:shd w:val="clear" w:color="auto" w:fill="FFFF99"/>
+        <w:spacing w:line="300" w:lineRule="auto"/>
+        <w:ind w:left="600"/>
+        <w:rPr>
+          <w:rFonts w:ascii="Batang" w:eastAsia="Batang" w:hAnsi="Batang"/>
+        </w:rPr>
+      </w:pPr>
+      <w:r>
+        <w:rPr>
+          <w:rFonts w:ascii="Batang" w:eastAsia="Batang" w:hAnsi="Batang"/>
         </w:rPr>
         <w:t xml:space="preserve">       </w:t>
       </w:r>
@@ -1880,7 +3339,225 @@
         <w:rPr>
           <w:rFonts w:ascii="Batang" w:eastAsia="Batang" w:hAnsi="Batang" w:hint="eastAsia"/>
         </w:rPr>
-        <w:t>없으므로, 위의 요령을 준수하여 주시기 바랍니다</w:t>
+        <w:t>바랍니다.</w:t>
+      </w:r>
+    </w:p>
+    <w:p>
+      <w:pPr>
+        <w:pStyle w:val="hstyle0"/>
+        <w:framePr w:w="9531" w:h="13674" w:hSpace="142" w:wrap="around" w:vAnchor="text" w:hAnchor="page" w:x="1342" w:y="1"/>
+        <w:pBdr>
+          <w:top w:val="single" w:sz="4" w:space="1" w:color="auto" w:shadow="1"/>
+          <w:left w:val="single" w:sz="4" w:space="4" w:color="auto" w:shadow="1"/>
+          <w:bottom w:val="single" w:sz="4" w:space="1" w:color="auto" w:shadow="1"/>
+          <w:right w:val="single" w:sz="4" w:space="4" w:color="auto" w:shadow="1"/>
+        </w:pBdr>
+        <w:shd w:val="clear" w:color="auto" w:fill="FFFF99"/>
+        <w:spacing w:line="300" w:lineRule="auto"/>
+        <w:ind w:left="600"/>
+        <w:rPr>
+          <w:rFonts w:ascii="Batang" w:eastAsia="Batang" w:hAnsi="Batang"/>
+        </w:rPr>
+      </w:pPr>
+      <w:r>
+        <w:rPr>
+          <w:rFonts w:ascii="Batang" w:eastAsia="Batang" w:hAnsi="Batang"/>
+        </w:rPr>
+        <w:t xml:space="preserve">    </w:t>
+      </w:r>
+      <w:r>
+        <w:rPr>
+          <w:rFonts w:ascii="Batang" w:eastAsia="Batang" w:hAnsi="Batang" w:hint="eastAsia"/>
+        </w:rPr>
+        <w:t xml:space="preserve">5) </w:t>
+      </w:r>
+      <w:proofErr w:type="spellStart"/>
+      <w:r>
+        <w:rPr>
+          <w:rFonts w:ascii="Batang" w:eastAsia="Batang" w:hAnsi="Batang"/>
+        </w:rPr>
+        <w:t>OpenJournal</w:t>
+      </w:r>
+      <w:proofErr w:type="spellEnd"/>
+      <w:r>
+        <w:rPr>
+          <w:rFonts w:ascii="Batang" w:eastAsia="Batang" w:hAnsi="Batang"/>
+        </w:rPr>
+        <w:t xml:space="preserve"> </w:t>
+      </w:r>
+      <w:r>
+        <w:rPr>
+          <w:rFonts w:ascii="Batang" w:eastAsia="Batang" w:hAnsi="Batang" w:hint="eastAsia"/>
+        </w:rPr>
+        <w:t xml:space="preserve">상에서 참조하지 않고 외부에서 참조한 논문은 논문의 번호 자리를 </w:t>
+      </w:r>
+    </w:p>
+    <w:p>
+      <w:pPr>
+        <w:pStyle w:val="hstyle0"/>
+        <w:framePr w:w="9531" w:h="13674" w:hSpace="142" w:wrap="around" w:vAnchor="text" w:hAnchor="page" w:x="1342" w:y="1"/>
+        <w:pBdr>
+          <w:top w:val="single" w:sz="4" w:space="1" w:color="auto" w:shadow="1"/>
+          <w:left w:val="single" w:sz="4" w:space="4" w:color="auto" w:shadow="1"/>
+          <w:bottom w:val="single" w:sz="4" w:space="1" w:color="auto" w:shadow="1"/>
+          <w:right w:val="single" w:sz="4" w:space="4" w:color="auto" w:shadow="1"/>
+        </w:pBdr>
+        <w:shd w:val="clear" w:color="auto" w:fill="FFFF99"/>
+        <w:spacing w:line="300" w:lineRule="auto"/>
+        <w:ind w:left="600"/>
+        <w:rPr>
+          <w:rFonts w:ascii="Batang" w:eastAsia="Batang" w:hAnsi="Batang"/>
+        </w:rPr>
+      </w:pPr>
+      <w:r>
+        <w:rPr>
+          <w:rFonts w:ascii="Batang" w:eastAsia="Batang" w:hAnsi="Batang" w:hint="eastAsia"/>
+        </w:rPr>
+        <w:t xml:space="preserve">       </w:t>
+      </w:r>
+      <w:proofErr w:type="spellStart"/>
+      <w:r>
+        <w:rPr>
+          <w:rFonts w:ascii="Batang" w:eastAsia="Batang" w:hAnsi="Batang" w:hint="eastAsia"/>
+        </w:rPr>
+        <w:t>비워두시기</w:t>
+      </w:r>
+      <w:proofErr w:type="spellEnd"/>
+      <w:r>
+        <w:rPr>
+          <w:rFonts w:ascii="Batang" w:eastAsia="Batang" w:hAnsi="Batang" w:hint="eastAsia"/>
+        </w:rPr>
+        <w:t xml:space="preserve"> 바랍니다.</w:t>
+      </w:r>
+    </w:p>
+    <w:p>
+      <w:pPr>
+        <w:pStyle w:val="hstyle0"/>
+        <w:framePr w:w="9531" w:h="13674" w:hSpace="142" w:wrap="around" w:vAnchor="text" w:hAnchor="page" w:x="1342" w:y="1"/>
+        <w:pBdr>
+          <w:top w:val="single" w:sz="4" w:space="1" w:color="auto" w:shadow="1"/>
+          <w:left w:val="single" w:sz="4" w:space="4" w:color="auto" w:shadow="1"/>
+          <w:bottom w:val="single" w:sz="4" w:space="1" w:color="auto" w:shadow="1"/>
+          <w:right w:val="single" w:sz="4" w:space="4" w:color="auto" w:shadow="1"/>
+        </w:pBdr>
+        <w:shd w:val="clear" w:color="auto" w:fill="FFFF99"/>
+        <w:spacing w:line="300" w:lineRule="auto"/>
+        <w:ind w:left="600"/>
+        <w:rPr>
+          <w:rFonts w:ascii="Batang" w:eastAsia="Batang" w:hAnsi="Batang"/>
+        </w:rPr>
+      </w:pPr>
+      <w:r>
+        <w:rPr>
+          <w:rFonts w:ascii="Batang" w:eastAsia="Batang" w:hAnsi="Batang"/>
+        </w:rPr>
+        <w:t xml:space="preserve">    6)</w:t>
+      </w:r>
+      <w:r>
+        <w:rPr>
+          <w:rFonts w:ascii="Batang" w:eastAsia="Batang" w:hAnsi="Batang" w:hint="eastAsia"/>
+        </w:rPr>
+        <w:t xml:space="preserve"> </w:t>
+      </w:r>
+      <w:r>
+        <w:rPr>
+          <w:rFonts w:ascii="Batang" w:eastAsia="Batang" w:hAnsi="Batang"/>
+        </w:rPr>
+        <w:t>ABSTRACT, KEYWORDS, REFERENCES</w:t>
+      </w:r>
+      <w:r>
+        <w:rPr>
+          <w:rFonts w:ascii="Batang" w:eastAsia="Batang" w:hAnsi="Batang" w:hint="eastAsia"/>
+        </w:rPr>
+        <w:t xml:space="preserve"> </w:t>
+      </w:r>
+      <w:r>
+        <w:rPr>
+          <w:rFonts w:ascii="Batang" w:eastAsia="Batang" w:hAnsi="Batang" w:hint="eastAsia"/>
+        </w:rPr>
+        <w:t>키워드는 수정하지 마시기 바랍니다.</w:t>
+      </w:r>
+    </w:p>
+    <w:p>
+      <w:pPr>
+        <w:pStyle w:val="hstyle0"/>
+        <w:framePr w:w="9531" w:h="13674" w:hSpace="142" w:wrap="around" w:vAnchor="text" w:hAnchor="page" w:x="1342" w:y="1"/>
+        <w:pBdr>
+          <w:top w:val="single" w:sz="4" w:space="1" w:color="auto" w:shadow="1"/>
+          <w:left w:val="single" w:sz="4" w:space="4" w:color="auto" w:shadow="1"/>
+          <w:bottom w:val="single" w:sz="4" w:space="1" w:color="auto" w:shadow="1"/>
+          <w:right w:val="single" w:sz="4" w:space="4" w:color="auto" w:shadow="1"/>
+        </w:pBdr>
+        <w:shd w:val="clear" w:color="auto" w:fill="FFFF99"/>
+        <w:spacing w:line="300" w:lineRule="auto"/>
+        <w:ind w:left="600"/>
+        <w:rPr>
+          <w:rFonts w:ascii="Batang" w:eastAsia="Batang" w:hAnsi="Batang"/>
+        </w:rPr>
+      </w:pPr>
+      <w:r>
+        <w:rPr>
+          <w:rFonts w:ascii="Batang" w:eastAsia="Batang" w:hAnsi="Batang" w:hint="eastAsia"/>
+        </w:rPr>
+        <w:t xml:space="preserve">    7) 최종 등록 시 </w:t>
+      </w:r>
+      <w:r>
+        <w:rPr>
+          <w:rFonts w:ascii="Batang" w:eastAsia="Batang" w:hAnsi="Batang"/>
+        </w:rPr>
+        <w:t>Smart Contract</w:t>
+      </w:r>
+      <w:proofErr w:type="spellStart"/>
+      <w:r>
+        <w:rPr>
+          <w:rFonts w:ascii="Batang" w:eastAsia="Batang" w:hAnsi="Batang" w:hint="eastAsia"/>
+        </w:rPr>
+        <w:t>를</w:t>
+      </w:r>
+      <w:proofErr w:type="spellEnd"/>
+      <w:r>
+        <w:rPr>
+          <w:rFonts w:ascii="Batang" w:eastAsia="Batang" w:hAnsi="Batang" w:hint="eastAsia"/>
+        </w:rPr>
+        <w:t xml:space="preserve"> 통해 </w:t>
+      </w:r>
+      <w:proofErr w:type="spellStart"/>
+      <w:r>
+        <w:rPr>
+          <w:rFonts w:ascii="Batang" w:eastAsia="Batang" w:hAnsi="Batang" w:hint="eastAsia"/>
+        </w:rPr>
+        <w:t>블록체인에</w:t>
+      </w:r>
+      <w:proofErr w:type="spellEnd"/>
+      <w:r>
+        <w:rPr>
+          <w:rFonts w:ascii="Batang" w:eastAsia="Batang" w:hAnsi="Batang" w:hint="eastAsia"/>
+        </w:rPr>
+        <w:t xml:space="preserve"> 정보가 등록되어 수정하실 수 </w:t>
+      </w:r>
+    </w:p>
+    <w:p>
+      <w:pPr>
+        <w:pStyle w:val="hstyle0"/>
+        <w:framePr w:w="9531" w:h="13674" w:hSpace="142" w:wrap="around" w:vAnchor="text" w:hAnchor="page" w:x="1342" w:y="1"/>
+        <w:pBdr>
+          <w:top w:val="single" w:sz="4" w:space="1" w:color="auto" w:shadow="1"/>
+          <w:left w:val="single" w:sz="4" w:space="4" w:color="auto" w:shadow="1"/>
+          <w:bottom w:val="single" w:sz="4" w:space="1" w:color="auto" w:shadow="1"/>
+          <w:right w:val="single" w:sz="4" w:space="4" w:color="auto" w:shadow="1"/>
+        </w:pBdr>
+        <w:shd w:val="clear" w:color="auto" w:fill="FFFF99"/>
+        <w:spacing w:line="300" w:lineRule="auto"/>
+        <w:ind w:left="600"/>
+        <w:rPr>
+          <w:rFonts w:ascii="Batang" w:eastAsia="Batang" w:hAnsi="Batang"/>
+        </w:rPr>
+      </w:pPr>
+      <w:r>
+        <w:rPr>
+          <w:rFonts w:ascii="Batang" w:eastAsia="Batang" w:hAnsi="Batang" w:hint="eastAsia"/>
+        </w:rPr>
+        <w:t xml:space="preserve">       없으므로, 위의 요령을 준수하여 주시기 바랍니다</w:t>
       </w:r>
     </w:p>
     <w:p>
@@ -3415,33 +5092,14 @@
           <w:color w:val="000000" w:themeColor="text1"/>
           <w:sz w:val="22"/>
         </w:rPr>
-        <w:t>[</w:t>
-      </w:r>
-      <w:proofErr w:type="gramStart"/>
-      <w:r>
-        <w:rPr>
-          <w:rFonts w:ascii="Times New Roman" w:eastAsia="Batang" w:hAnsi="Times New Roman" w:hint="default"/>
-          <w:b/>
-          <w:bCs/>
-          <w:color w:val="000000" w:themeColor="text1"/>
-          <w:sz w:val="22"/>
-        </w:rPr>
-        <w:t>KEYWORDS]</w:t>
-      </w:r>
-      <w:r>
-        <w:rPr>
-          <w:rFonts w:ascii="Batang" w:eastAsia="Batang" w:hAnsi="Batang"/>
-          <w:sz w:val="22"/>
-        </w:rPr>
-        <w:t xml:space="preserve">  Selected</w:t>
-      </w:r>
-      <w:proofErr w:type="gramEnd"/>
-      <w:r>
-        <w:rPr>
-          <w:rFonts w:ascii="Batang" w:eastAsia="Batang" w:hAnsi="Batang"/>
-          <w:sz w:val="22"/>
-        </w:rPr>
-        <w:t xml:space="preserve"> keywords relevant to the subject</w:t>
+        <w:t>[KEYWORDS]</w:t>
+      </w:r>
+      <w:r>
+        <w:rPr>
+          <w:rFonts w:ascii="Batang" w:eastAsia="Batang" w:hAnsi="Batang"/>
+          <w:sz w:val="22"/>
+        </w:rPr>
+        <w:t xml:space="preserve">  Selected keywords relevant to the subject</w:t>
       </w:r>
     </w:p>
     <w:p>
@@ -13254,6 +14912,9 @@
       <w:pPr>
         <w:spacing w:line="280" w:lineRule="atLeast"/>
         <w:ind w:firstLine="200"/>
+        <w:rPr>
+          <w:rFonts w:hint="eastAsia"/>
+        </w:rPr>
       </w:pPr>
       <w:r>
         <w:rPr>
@@ -13489,34 +15150,265 @@
       <w:pPr>
         <w:spacing w:line="280" w:lineRule="atLeast"/>
         <w:ind w:firstLine="200"/>
+        <w:rPr>
+          <w:rFonts w:hint="eastAsia"/>
+        </w:rPr>
       </w:pPr>
     </w:p>
     <w:p>
       <w:pPr>
         <w:spacing w:line="280" w:lineRule="atLeast"/>
+        <w:jc w:val="right"/>
+        <w:rPr>
+          <w:rFonts w:hint="eastAsia"/>
+          <w:b/>
+          <w:i/>
+          <w:color w:val="FF0000"/>
+          <w:sz w:val="22"/>
+          <w:szCs w:val="22"/>
+        </w:rPr>
+      </w:pPr>
+      <w:r>
+        <w:rPr>
+          <w:b/>
+          <w:i/>
+          <w:color w:val="FF0000"/>
+          <w:sz w:val="22"/>
+          <w:szCs w:val="22"/>
+        </w:rPr>
+        <w:t>My references at below page.</w:t>
+      </w:r>
+    </w:p>
+    <w:p>
+      <w:pPr>
+        <w:spacing w:line="280" w:lineRule="atLeast"/>
+        <w:jc w:val="right"/>
         <w:rPr>
           <w:b/>
           <w:bCs/>
         </w:rPr>
       </w:pPr>
-    </w:p>
-    <w:p>
-      <w:pPr>
-        <w:spacing w:line="280" w:lineRule="atLeast"/>
-        <w:rPr>
+      <w:r>
+        <w:rPr>
+          <w:rFonts w:hint="eastAsia"/>
           <w:b/>
-          <w:bCs/>
-        </w:rPr>
-      </w:pPr>
-    </w:p>
-    <w:p>
-      <w:pPr>
-        <w:spacing w:line="280" w:lineRule="atLeast"/>
-        <w:rPr>
+          <w:i/>
+          <w:color w:val="FF0000"/>
+          <w:sz w:val="22"/>
+          <w:szCs w:val="22"/>
+        </w:rPr>
+        <w:t>(</w:t>
+      </w:r>
+      <w:r>
+        <w:rPr>
+          <w:rFonts w:hint="eastAsia"/>
           <w:b/>
-          <w:bCs/>
-        </w:rPr>
-      </w:pPr>
+          <w:i/>
+          <w:color w:val="FF0000"/>
+          <w:sz w:val="22"/>
+          <w:szCs w:val="22"/>
+        </w:rPr>
+        <w:t>위</w:t>
+      </w:r>
+      <w:r>
+        <w:rPr>
+          <w:rFonts w:hint="eastAsia"/>
+          <w:b/>
+          <w:i/>
+          <w:color w:val="FF0000"/>
+          <w:sz w:val="22"/>
+          <w:szCs w:val="22"/>
+        </w:rPr>
+        <w:t xml:space="preserve"> </w:t>
+      </w:r>
+      <w:r>
+        <w:rPr>
+          <w:rFonts w:hint="eastAsia"/>
+          <w:b/>
+          <w:i/>
+          <w:color w:val="FF0000"/>
+          <w:sz w:val="22"/>
+          <w:szCs w:val="22"/>
+        </w:rPr>
+        <w:t>문구는</w:t>
+      </w:r>
+      <w:r>
+        <w:rPr>
+          <w:rFonts w:hint="eastAsia"/>
+          <w:b/>
+          <w:i/>
+          <w:color w:val="FF0000"/>
+          <w:sz w:val="22"/>
+          <w:szCs w:val="22"/>
+        </w:rPr>
+        <w:t xml:space="preserve"> </w:t>
+      </w:r>
+      <w:r>
+        <w:rPr>
+          <w:rFonts w:hint="eastAsia"/>
+          <w:b/>
+          <w:i/>
+          <w:color w:val="FF0000"/>
+          <w:sz w:val="22"/>
+          <w:szCs w:val="22"/>
+        </w:rPr>
+        <w:t>항상</w:t>
+      </w:r>
+      <w:r>
+        <w:rPr>
+          <w:rFonts w:hint="eastAsia"/>
+          <w:b/>
+          <w:i/>
+          <w:color w:val="FF0000"/>
+          <w:sz w:val="22"/>
+          <w:szCs w:val="22"/>
+        </w:rPr>
+        <w:t xml:space="preserve"> </w:t>
+      </w:r>
+      <w:r>
+        <w:rPr>
+          <w:b/>
+          <w:i/>
+          <w:color w:val="FF0000"/>
+          <w:sz w:val="22"/>
+          <w:szCs w:val="22"/>
+        </w:rPr>
+        <w:t>References</w:t>
+      </w:r>
+      <w:proofErr w:type="spellStart"/>
+      <w:r>
+        <w:rPr>
+          <w:rFonts w:hint="eastAsia"/>
+          <w:b/>
+          <w:i/>
+          <w:color w:val="FF0000"/>
+          <w:sz w:val="22"/>
+          <w:szCs w:val="22"/>
+        </w:rPr>
+        <w:t>를</w:t>
+      </w:r>
+      <w:proofErr w:type="spellEnd"/>
+      <w:r>
+        <w:rPr>
+          <w:rFonts w:hint="eastAsia"/>
+          <w:b/>
+          <w:i/>
+          <w:color w:val="FF0000"/>
+          <w:sz w:val="22"/>
+          <w:szCs w:val="22"/>
+        </w:rPr>
+        <w:t xml:space="preserve"> </w:t>
+      </w:r>
+      <w:r>
+        <w:rPr>
+          <w:rFonts w:hint="eastAsia"/>
+          <w:b/>
+          <w:i/>
+          <w:color w:val="FF0000"/>
+          <w:sz w:val="22"/>
+          <w:szCs w:val="22"/>
+        </w:rPr>
+        <w:t>작성하기</w:t>
+      </w:r>
+      <w:r>
+        <w:rPr>
+          <w:rFonts w:hint="eastAsia"/>
+          <w:b/>
+          <w:i/>
+          <w:color w:val="FF0000"/>
+          <w:sz w:val="22"/>
+          <w:szCs w:val="22"/>
+        </w:rPr>
+        <w:t xml:space="preserve"> </w:t>
+      </w:r>
+      <w:r>
+        <w:rPr>
+          <w:rFonts w:hint="eastAsia"/>
+          <w:b/>
+          <w:i/>
+          <w:color w:val="FF0000"/>
+          <w:sz w:val="22"/>
+          <w:szCs w:val="22"/>
+        </w:rPr>
+        <w:t>전</w:t>
+      </w:r>
+      <w:r>
+        <w:rPr>
+          <w:rFonts w:hint="eastAsia"/>
+          <w:b/>
+          <w:i/>
+          <w:color w:val="FF0000"/>
+          <w:sz w:val="22"/>
+          <w:szCs w:val="22"/>
+        </w:rPr>
+        <w:t xml:space="preserve"> </w:t>
+      </w:r>
+      <w:r>
+        <w:rPr>
+          <w:rFonts w:hint="eastAsia"/>
+          <w:b/>
+          <w:i/>
+          <w:color w:val="FF0000"/>
+          <w:sz w:val="22"/>
+          <w:szCs w:val="22"/>
+        </w:rPr>
+        <w:t>하단에</w:t>
+      </w:r>
+      <w:r>
+        <w:rPr>
+          <w:rFonts w:hint="eastAsia"/>
+          <w:b/>
+          <w:i/>
+          <w:color w:val="FF0000"/>
+          <w:sz w:val="22"/>
+          <w:szCs w:val="22"/>
+        </w:rPr>
+        <w:t xml:space="preserve"> </w:t>
+      </w:r>
+      <w:r>
+        <w:rPr>
+          <w:rFonts w:hint="eastAsia"/>
+          <w:b/>
+          <w:i/>
+          <w:color w:val="FF0000"/>
+          <w:sz w:val="22"/>
+          <w:szCs w:val="22"/>
+        </w:rPr>
+        <w:t>적어주시기</w:t>
+      </w:r>
+      <w:r>
+        <w:rPr>
+          <w:rFonts w:hint="eastAsia"/>
+          <w:b/>
+          <w:i/>
+          <w:color w:val="FF0000"/>
+          <w:sz w:val="22"/>
+          <w:szCs w:val="22"/>
+        </w:rPr>
+        <w:t xml:space="preserve"> </w:t>
+      </w:r>
+      <w:r>
+        <w:rPr>
+          <w:rFonts w:hint="eastAsia"/>
+          <w:b/>
+          <w:i/>
+          <w:color w:val="FF0000"/>
+          <w:sz w:val="22"/>
+          <w:szCs w:val="22"/>
+        </w:rPr>
+        <w:t>바랍니다</w:t>
+      </w:r>
+      <w:r>
+        <w:rPr>
+          <w:rFonts w:hint="eastAsia"/>
+          <w:b/>
+          <w:i/>
+          <w:color w:val="FF0000"/>
+          <w:sz w:val="22"/>
+          <w:szCs w:val="22"/>
+        </w:rPr>
+        <w:t>.)</w:t>
+      </w:r>
     </w:p>
     <w:p>
       <w:pPr>
@@ -13577,12 +15469,11 @@
           <w:sz w:val="22"/>
           <w:szCs w:val="12"/>
         </w:rPr>
-        <w:t xml:space="preserve"> 페이지를 바꾸어서 </w:t>
-      </w:r>
-    </w:p>
-    <w:p>
-      <w:pPr>
-        <w:jc w:val="center"/>
+        <w:t xml:space="preserve"> 페이</w:t>
+      </w:r>
+      <w:bookmarkStart w:id="0" w:name="_GoBack"/>
+      <w:bookmarkEnd w:id="0"/>
+      <w:r>
         <w:rPr>
           <w:rFonts w:ascii="BatangChe" w:eastAsia="BatangChe" w:hAnsi="BatangChe"/>
           <w:b/>
@@ -13590,8 +15481,12 @@
           <w:sz w:val="22"/>
           <w:szCs w:val="12"/>
         </w:rPr>
-      </w:pPr>
-      <w:r>
+        <w:t xml:space="preserve">지를 바꾸어서 </w:t>
+      </w:r>
+    </w:p>
+    <w:p>
+      <w:pPr>
+        <w:jc w:val="center"/>
         <w:rPr>
           <w:rFonts w:ascii="BatangChe" w:eastAsia="BatangChe" w:hAnsi="BatangChe"/>
           <w:b/>
@@ -13599,6 +15494,15 @@
           <w:sz w:val="22"/>
           <w:szCs w:val="12"/>
         </w:rPr>
+      </w:pPr>
+      <w:r>
+        <w:rPr>
+          <w:rFonts w:ascii="BatangChe" w:eastAsia="BatangChe" w:hAnsi="BatangChe"/>
+          <w:b/>
+          <w:color w:val="000000"/>
+          <w:sz w:val="22"/>
+          <w:szCs w:val="12"/>
+        </w:rPr>
         <w:t>작성하시기 바랍니다.</w:t>
       </w:r>
     </w:p>
@@ -14122,7 +16026,6 @@
         <w:spacing w:line="280" w:lineRule="atLeast"/>
         <w:ind w:firstLineChars="35" w:firstLine="77"/>
         <w:rPr>
-          <w:rFonts w:hint="eastAsia"/>
           <w:b/>
           <w:sz w:val="22"/>
           <w:szCs w:val="22"/>
@@ -14134,7 +16037,6 @@
         <w:spacing w:line="280" w:lineRule="atLeast"/>
         <w:ind w:firstLineChars="35" w:firstLine="77"/>
         <w:rPr>
-          <w:rFonts w:hint="eastAsia"/>
           <w:b/>
           <w:sz w:val="22"/>
           <w:szCs w:val="22"/>
@@ -14146,7 +16048,6 @@
         <w:spacing w:line="280" w:lineRule="atLeast"/>
         <w:ind w:firstLineChars="35" w:firstLine="77"/>
         <w:rPr>
-          <w:rFonts w:hint="eastAsia"/>
           <w:b/>
           <w:sz w:val="22"/>
           <w:szCs w:val="22"/>
@@ -14464,7 +16365,14 @@
           <w:rFonts w:hint="eastAsia"/>
           <w:color w:val="FF0000"/>
         </w:rPr>
-        <w:t>2018-05-1</w:t>
+        <w:t>201805000</w:t>
+      </w:r>
+      <w:r>
+        <w:rPr>
+          <w:rFonts w:hint="eastAsia"/>
+          <w:color w:val="FF0000"/>
+        </w:rPr>
+        <w:t>1</w:t>
       </w:r>
       <w:r>
         <w:rPr>
@@ -14796,8 +16704,6 @@
       <w:r>
         <w:t>chitectures,” in Proceeding of the 38th Annual International Symposium on Computer Architecture, New York: NY, pp. 1-10, 2011.</w:t>
       </w:r>
-      <w:bookmarkStart w:id="0" w:name="_GoBack"/>
-      <w:bookmarkEnd w:id="0"/>
     </w:p>
     <w:p>
       <w:pPr>
@@ -15203,15 +17109,7 @@
       </w:r>
       <w:proofErr w:type="spellEnd"/>
       <w:r>
-        <w:t xml:space="preserve"> (2011, October). Numerical analysis and optimization of power coupling efficiency in waveguide-based microwave plasma source. IEEE Transactions on Plasma Science [Online]. 39(10), pp. 1935-1942. </w:t>
-      </w:r>
-      <w:proofErr w:type="gramStart"/>
-      <w:r>
-        <w:t>Available:http://ieeexplore.ieee.org/xpl/freeabs_all.jsp?arnumber=6012536</w:t>
-      </w:r>
-      <w:proofErr w:type="gramEnd"/>
-      <w:r>
-        <w:t>.</w:t>
+        <w:t xml:space="preserve"> (2011, October). Numerical analysis and optimization of power coupling efficiency in waveguide-based microwave plasma source. IEEE Transactions on Plasma Science [Online]. 39(10), pp. 1935-1942. Available:http://ieeexplore.ieee.org/xpl/freeabs_all.jsp?arnumber=6012536.</w:t>
       </w:r>
     </w:p>
     <w:p>
@@ -15224,9 +17122,6 @@
       <w:pPr>
         <w:spacing w:line="280" w:lineRule="atLeast"/>
         <w:ind w:firstLineChars="35" w:firstLine="70"/>
-        <w:rPr>
-          <w:rFonts w:hint="eastAsia"/>
-        </w:rPr>
       </w:pPr>
       <w:r>
         <w:rPr>
@@ -15365,9 +17260,6 @@
       <w:pPr>
         <w:spacing w:line="280" w:lineRule="atLeast"/>
         <w:ind w:firstLineChars="35" w:firstLine="70"/>
-        <w:rPr>
-          <w:rFonts w:hint="eastAsia"/>
-        </w:rPr>
       </w:pPr>
     </w:p>
     <w:p>
@@ -15382,102 +17274,6 @@
           <w:rFonts w:hint="eastAsia"/>
         </w:rPr>
         <w:t xml:space="preserve"> </w:t>
-      </w:r>
-      <w:r>
-        <w:rPr>
-          <w:rFonts w:hint="eastAsia"/>
-        </w:rPr>
-        <w:t>※</w:t>
-      </w:r>
-      <w:r>
-        <w:rPr>
-          <w:rFonts w:hint="eastAsia"/>
-        </w:rPr>
-        <w:t xml:space="preserve"> </w:t>
-      </w:r>
-      <w:r>
-        <w:rPr>
-          <w:rFonts w:hint="eastAsia"/>
-        </w:rPr>
-        <w:t>참고문헌은</w:t>
-      </w:r>
-      <w:r>
-        <w:rPr>
-          <w:rFonts w:hint="eastAsia"/>
-        </w:rPr>
-        <w:t xml:space="preserve"> </w:t>
-      </w:r>
-      <w:r>
-        <w:rPr>
-          <w:rFonts w:hint="eastAsia"/>
-        </w:rPr>
-        <w:t>반드시</w:t>
-      </w:r>
-      <w:r>
-        <w:rPr>
-          <w:rFonts w:hint="eastAsia"/>
-        </w:rPr>
-        <w:t xml:space="preserve"> </w:t>
-      </w:r>
-      <w:r>
-        <w:rPr>
-          <w:rFonts w:hint="eastAsia"/>
-        </w:rPr>
-        <w:t>마지막</w:t>
-      </w:r>
-      <w:r>
-        <w:rPr>
-          <w:rFonts w:hint="eastAsia"/>
-        </w:rPr>
-        <w:t xml:space="preserve"> </w:t>
-      </w:r>
-      <w:r>
-        <w:rPr>
-          <w:rFonts w:hint="eastAsia"/>
-        </w:rPr>
-        <w:t>페이지에</w:t>
-      </w:r>
-      <w:r>
-        <w:rPr>
-          <w:rFonts w:hint="eastAsia"/>
-        </w:rPr>
-        <w:t xml:space="preserve"> </w:t>
-      </w:r>
-      <w:r>
-        <w:rPr>
-          <w:rFonts w:hint="eastAsia"/>
-        </w:rPr>
-        <w:t>따로</w:t>
-      </w:r>
-      <w:r>
-        <w:rPr>
-          <w:rFonts w:hint="eastAsia"/>
-        </w:rPr>
-        <w:t xml:space="preserve"> </w:t>
-      </w:r>
-      <w:r>
-        <w:rPr>
-          <w:rFonts w:hint="eastAsia"/>
-        </w:rPr>
-        <w:t>작성하여야</w:t>
-      </w:r>
-      <w:r>
-        <w:rPr>
-          <w:rFonts w:hint="eastAsia"/>
-        </w:rPr>
-        <w:t xml:space="preserve"> </w:t>
-      </w:r>
-      <w:r>
-        <w:rPr>
-          <w:rFonts w:hint="eastAsia"/>
-        </w:rPr>
-        <w:t>합니다</w:t>
-      </w:r>
-      <w:r>
-        <w:rPr>
-          <w:rFonts w:hint="eastAsia"/>
-        </w:rPr>
-        <w:t>.</w:t>
       </w:r>
     </w:p>
     <w:p>
@@ -16880,7 +18676,7 @@
 </file>
 
 <file path=customXml/itemProps1.xml><?xml version="1.0" encoding="utf-8"?>
-<ds:datastoreItem xmlns:ds="http://schemas.openxmlformats.org/officeDocument/2006/customXml" ds:itemID="{5F3BFF85-B690-4F4C-9F27-A99728B4A52D}">
+<ds:datastoreItem xmlns:ds="http://schemas.openxmlformats.org/officeDocument/2006/customXml" ds:itemID="{1207E01E-AE62-A94B-AA01-E074B60B433B}">
   <ds:schemaRefs>
     <ds:schemaRef ds:uri="http://schemas.openxmlformats.org/officeDocument/2006/bibliography"/>
   </ds:schemaRefs>

</xml_diff>